<commit_message>
Add edit_movie view (without sql request)
</commit_message>
<xml_diff>
--- a/ressources/dossier-professionnel/Modèles/Dossier-professionnel-Lionel-Ensfelder.docx
+++ b/ressources/dossier-professionnel/Modèles/Dossier-professionnel-Lionel-Ensfelder.docx
@@ -1,6 +1,6 @@
 
 <file path=word/document.xml><?xml version="1.0" encoding="utf-8"?>
-<w:document xmlns:wpc="http://schemas.microsoft.com/office/word/2010/wordprocessingCanvas" xmlns:cx="http://schemas.microsoft.com/office/drawing/2014/chartex" xmlns:mc="http://schemas.openxmlformats.org/markup-compatibility/2006" xmlns:o="urn:schemas-microsoft-com:office:office" xmlns:r="http://schemas.openxmlformats.org/officeDocument/2006/relationships" xmlns:m="http://schemas.openxmlformats.org/officeDocument/2006/math" xmlns:v="urn:schemas-microsoft-com:vml" xmlns:wp14="http://schemas.microsoft.com/office/word/2010/wordprocessingDrawing" xmlns:wp="http://schemas.openxmlformats.org/drawingml/2006/wordprocessingDrawing" xmlns:w10="urn:schemas-microsoft-com:office:word" xmlns:w="http://schemas.openxmlformats.org/wordprocessingml/2006/main" xmlns:w14="http://schemas.microsoft.com/office/word/2010/wordml" xmlns:w15="http://schemas.microsoft.com/office/word/2012/wordml" xmlns:w16se="http://schemas.microsoft.com/office/word/2015/wordml/symex" xmlns:wpg="http://schemas.microsoft.com/office/word/2010/wordprocessingGroup" xmlns:wpi="http://schemas.microsoft.com/office/word/2010/wordprocessingInk" xmlns:wne="http://schemas.microsoft.com/office/word/2006/wordml" xmlns:wps="http://schemas.microsoft.com/office/word/2010/wordprocessingShape" mc:Ignorable="w14 w15 w16se wp14">
+<w:document xmlns:wpc="http://schemas.microsoft.com/office/word/2010/wordprocessingCanvas" xmlns:cx="http://schemas.microsoft.com/office/drawing/2014/chartex" xmlns:cx1="http://schemas.microsoft.com/office/drawing/2015/9/8/chartex" xmlns:cx2="http://schemas.microsoft.com/office/drawing/2015/10/21/chartex" xmlns:cx3="http://schemas.microsoft.com/office/drawing/2016/5/9/chartex" xmlns:cx4="http://schemas.microsoft.com/office/drawing/2016/5/10/chartex" xmlns:cx5="http://schemas.microsoft.com/office/drawing/2016/5/11/chartex" xmlns:cx6="http://schemas.microsoft.com/office/drawing/2016/5/12/chartex" xmlns:cx7="http://schemas.microsoft.com/office/drawing/2016/5/13/chartex" xmlns:cx8="http://schemas.microsoft.com/office/drawing/2016/5/14/chartex" xmlns:mc="http://schemas.openxmlformats.org/markup-compatibility/2006" xmlns:aink="http://schemas.microsoft.com/office/drawing/2016/ink" xmlns:am3d="http://schemas.microsoft.com/office/drawing/2017/model3d" xmlns:o="urn:schemas-microsoft-com:office:office" xmlns:r="http://schemas.openxmlformats.org/officeDocument/2006/relationships" xmlns:m="http://schemas.openxmlformats.org/officeDocument/2006/math" xmlns:v="urn:schemas-microsoft-com:vml" xmlns:wp14="http://schemas.microsoft.com/office/word/2010/wordprocessingDrawing" xmlns:wp="http://schemas.openxmlformats.org/drawingml/2006/wordprocessingDrawing" xmlns:w10="urn:schemas-microsoft-com:office:word" xmlns:w="http://schemas.openxmlformats.org/wordprocessingml/2006/main" xmlns:w14="http://schemas.microsoft.com/office/word/2010/wordml" xmlns:w15="http://schemas.microsoft.com/office/word/2012/wordml" xmlns:w16cid="http://schemas.microsoft.com/office/word/2016/wordml/cid" xmlns:w16se="http://schemas.microsoft.com/office/word/2015/wordml/symex" xmlns:wpg="http://schemas.microsoft.com/office/word/2010/wordprocessingGroup" xmlns:wpi="http://schemas.microsoft.com/office/word/2010/wordprocessingInk" xmlns:wne="http://schemas.microsoft.com/office/word/2006/wordml" xmlns:wps="http://schemas.microsoft.com/office/word/2010/wordprocessingShape" mc:Ignorable="w14 w15 w16se w16cid wp14">
   <w:body>
     <w:p>
       <w:pPr>
@@ -693,7 +693,6 @@
             <w:placeholder>
               <w:docPart w:val="2535ABE7E1F24C28B2DC27BDE0D19C68"/>
             </w:placeholder>
-            <w:showingPlcHdr/>
           </w:sdtPr>
           <w:sdtContent>
             <w:tc>
@@ -718,14 +717,14 @@
                 </w:pPr>
                 <w:r>
                   <w:rPr>
-                    <w:rStyle w:val="Textedelespacerserv"/>
-                    <w:i/>
-                    <w:color w:val="595959" w:themeColor="text1" w:themeTint="A6"/>
-                    <w:sz w:val="28"/>
+                    <w:rFonts w:cstheme="minorHAnsi"/>
+                    <w:noProof/>
+                    <w:color w:val="404040" w:themeColor="text1" w:themeTint="BF"/>
+                    <w:sz w:val="32"/>
                     <w:szCs w:val="32"/>
-                    <w:highlight w:val="lightGray"/>
+                    <w:lang w:eastAsia="fr-FR"/>
                   </w:rPr>
-                  <w:t>Cliquez ici pour entrer l’intitulé du titre professionnel visé.</w:t>
+                  <w:t>Développeur web et web mobile</w:t>
                 </w:r>
               </w:p>
             </w:tc>
@@ -2177,11 +2176,17 @@
           <w:p>
             <w:pPr>
               <w:pStyle w:val="Default"/>
+              <w:rPr>
+                <w:sz w:val="20"/>
+                <w:szCs w:val="20"/>
+              </w:rPr>
             </w:pPr>
             <w:r>
               <w:rPr>
                 <w:b/>
                 <w:bCs/>
+                <w:sz w:val="20"/>
+                <w:szCs w:val="20"/>
               </w:rPr>
               <w:t xml:space="preserve">Développer la partie front-end d’une application web ou web mobile en intégrant les recommandations de sécurité </w:t>
             </w:r>
@@ -2773,15 +2778,7 @@
                 <w:sz w:val="20"/>
                 <w:szCs w:val="20"/>
               </w:rPr>
-              <w:t xml:space="preserve">Développer la partie back-end d’une application web ou web mobile en intégrant </w:t>
-            </w:r>
-            <w:r>
-              <w:rPr>
-                <w:b/>
-                <w:sz w:val="20"/>
-                <w:szCs w:val="20"/>
-              </w:rPr>
-              <w:t>les recommandations de sécurité</w:t>
+              <w:t>Développer la partie back-end d’une application web ou web mobile en intégrant les recommandations de sécurité</w:t>
             </w:r>
           </w:p>
         </w:tc>
@@ -5714,25 +5711,7 @@
                 <w:color w:val="404040" w:themeColor="text1" w:themeTint="BF"/>
                 <w:sz w:val="24"/>
               </w:rPr>
-              <w:t xml:space="preserve">Création du dossier de travail et de la branche de développement associée sur l’outil de </w:t>
-            </w:r>
-            <w:proofErr w:type="spellStart"/>
-            <w:r>
-              <w:rPr>
-                <w:rFonts w:cstheme="minorHAnsi"/>
-                <w:color w:val="404040" w:themeColor="text1" w:themeTint="BF"/>
-                <w:sz w:val="24"/>
-              </w:rPr>
-              <w:t>versioning</w:t>
-            </w:r>
-            <w:proofErr w:type="spellEnd"/>
-            <w:r>
-              <w:rPr>
-                <w:rFonts w:cstheme="minorHAnsi"/>
-                <w:color w:val="404040" w:themeColor="text1" w:themeTint="BF"/>
-                <w:sz w:val="24"/>
-              </w:rPr>
-              <w:t xml:space="preserve"> (</w:t>
+              <w:t>Création du dossier de travail et de la branche de développement associée sur l’outil de versioning (</w:t>
             </w:r>
             <w:proofErr w:type="spellStart"/>
             <w:r>
@@ -7662,27 +7641,7 @@
                 <w:sz w:val="24"/>
                 <w:szCs w:val="24"/>
               </w:rPr>
-              <w:t xml:space="preserve">HyperText </w:t>
-            </w:r>
-            <w:proofErr w:type="spellStart"/>
-            <w:r>
-              <w:rPr>
-                <w:rFonts w:cstheme="minorHAnsi"/>
-                <w:color w:val="404040" w:themeColor="text1" w:themeTint="BF"/>
-                <w:sz w:val="24"/>
-                <w:szCs w:val="24"/>
-              </w:rPr>
-              <w:t>Markup</w:t>
-            </w:r>
-            <w:proofErr w:type="spellEnd"/>
-            <w:r>
-              <w:rPr>
-                <w:rFonts w:cstheme="minorHAnsi"/>
-                <w:color w:val="404040" w:themeColor="text1" w:themeTint="BF"/>
-                <w:sz w:val="24"/>
-                <w:szCs w:val="24"/>
-              </w:rPr>
-              <w:t xml:space="preserve"> </w:t>
+              <w:t xml:space="preserve">HyperText Markup </w:t>
             </w:r>
             <w:proofErr w:type="spellStart"/>
             <w:r>
@@ -7759,7 +7718,6 @@
                 <w:szCs w:val="24"/>
               </w:rPr>
             </w:pPr>
-            <w:proofErr w:type="spellStart"/>
             <w:r>
               <w:rPr>
                 <w:rFonts w:cstheme="minorHAnsi"/>
@@ -7767,17 +7725,7 @@
                 <w:sz w:val="24"/>
                 <w:szCs w:val="24"/>
               </w:rPr>
-              <w:t>Bootstrap</w:t>
-            </w:r>
-            <w:proofErr w:type="spellEnd"/>
-            <w:r>
-              <w:rPr>
-                <w:rFonts w:cstheme="minorHAnsi"/>
-                <w:color w:val="404040" w:themeColor="text1" w:themeTint="BF"/>
-                <w:sz w:val="24"/>
-                <w:szCs w:val="24"/>
-              </w:rPr>
-              <w:t xml:space="preserve"> : </w:t>
+              <w:t xml:space="preserve">Bootstrap : </w:t>
             </w:r>
             <w:r>
               <w:rPr>
@@ -7889,27 +7837,7 @@
                 <w:sz w:val="24"/>
                 <w:szCs w:val="24"/>
               </w:rPr>
-              <w:t xml:space="preserve"> Style </w:t>
-            </w:r>
-            <w:proofErr w:type="spellStart"/>
-            <w:r>
-              <w:rPr>
-                <w:rFonts w:cstheme="minorHAnsi"/>
-                <w:color w:val="404040" w:themeColor="text1" w:themeTint="BF"/>
-                <w:sz w:val="24"/>
-                <w:szCs w:val="24"/>
-              </w:rPr>
-              <w:t>Sheets</w:t>
-            </w:r>
-            <w:proofErr w:type="spellEnd"/>
-            <w:r>
-              <w:rPr>
-                <w:rFonts w:cstheme="minorHAnsi"/>
-                <w:color w:val="404040" w:themeColor="text1" w:themeTint="BF"/>
-                <w:sz w:val="24"/>
-                <w:szCs w:val="24"/>
-              </w:rPr>
-              <w:t>, forment un langage informatique qui décrit la présentation des documents</w:t>
+              <w:t xml:space="preserve"> Style Sheets, forment un langage informatique qui décrit la présentation des documents</w:t>
             </w:r>
             <w:r>
               <w:rPr>
@@ -7954,7 +7882,6 @@
                 <w:sz w:val="12"/>
               </w:rPr>
             </w:pPr>
-            <w:proofErr w:type="spellStart"/>
             <w:r>
               <w:rPr>
                 <w:rFonts w:cstheme="minorHAnsi"/>
@@ -7962,17 +7889,7 @@
                 <w:sz w:val="24"/>
                 <w:szCs w:val="24"/>
               </w:rPr>
-              <w:t>Javascript</w:t>
-            </w:r>
-            <w:proofErr w:type="spellEnd"/>
-            <w:r>
-              <w:rPr>
-                <w:rFonts w:cstheme="minorHAnsi"/>
-                <w:color w:val="404040" w:themeColor="text1" w:themeTint="BF"/>
-                <w:sz w:val="24"/>
-                <w:szCs w:val="24"/>
-              </w:rPr>
-              <w:t xml:space="preserve"> : </w:t>
+              <w:t xml:space="preserve">Javascript : </w:t>
             </w:r>
             <w:r>
               <w:rPr>
@@ -8581,7 +8498,6 @@
                 </w:placeholder>
               </w:sdtPr>
               <w:sdtContent>
-                <w:proofErr w:type="spellStart"/>
                 <w:r>
                   <w:rPr>
                     <w:rFonts w:cstheme="minorHAnsi"/>
@@ -8589,7 +8505,20 @@
                   </w:rPr>
                   <w:t>Form</w:t>
                 </w:r>
-                <w:proofErr w:type="spellEnd"/>
+                <w:r>
+                  <w:rPr>
+                    <w:rFonts w:cstheme="minorHAnsi"/>
+                    <w:color w:val="000000" w:themeColor="text1"/>
+                  </w:rPr>
+                  <w:t>ation</w:t>
+                </w:r>
+                <w:r>
+                  <w:rPr>
+                    <w:rFonts w:cstheme="minorHAnsi"/>
+                    <w:color w:val="000000" w:themeColor="text1"/>
+                  </w:rPr>
+                  <w:t xml:space="preserve"> (TP) développeur web et web mobile</w:t>
+                </w:r>
               </w:sdtContent>
             </w:sdt>
           </w:p>
@@ -9396,9 +9325,8 @@
                 <w:sz w:val="24"/>
                 <w:szCs w:val="24"/>
               </w:rPr>
-              <w:t xml:space="preserve"> enfant sur </w:t>
-            </w:r>
-            <w:proofErr w:type="spellStart"/>
+              <w:t xml:space="preserve"> enfant sur Wordpress </w:t>
+            </w:r>
             <w:r>
               <w:rPr>
                 <w:rFonts w:cstheme="minorHAnsi"/>
@@ -9406,28 +9334,30 @@
                 <w:sz w:val="24"/>
                 <w:szCs w:val="24"/>
               </w:rPr>
-              <w:t>Wordpress</w:t>
-            </w:r>
-            <w:proofErr w:type="spellEnd"/>
-            <w:r>
+              <w:t>à partir d’un thème utilisant Bootstrap pour réaliser l’interface utilisateur d’un site vitrine.</w:t>
+            </w:r>
+          </w:p>
+          <w:p>
+            <w:pPr>
+              <w:keepNext/>
               <w:rPr>
                 <w:rFonts w:cstheme="minorHAnsi"/>
                 <w:color w:val="404040" w:themeColor="text1" w:themeTint="BF"/>
                 <w:sz w:val="24"/>
                 <w:szCs w:val="24"/>
               </w:rPr>
-              <w:t xml:space="preserve"> </w:t>
-            </w:r>
-            <w:r>
+            </w:pPr>
+          </w:p>
+          <w:p>
+            <w:pPr>
+              <w:keepNext/>
               <w:rPr>
                 <w:rFonts w:cstheme="minorHAnsi"/>
                 <w:color w:val="404040" w:themeColor="text1" w:themeTint="BF"/>
                 <w:sz w:val="24"/>
                 <w:szCs w:val="24"/>
               </w:rPr>
-              <w:t xml:space="preserve">à partir d’un thème utilisant </w:t>
-            </w:r>
-            <w:proofErr w:type="spellStart"/>
+            </w:pPr>
             <w:r>
               <w:rPr>
                 <w:rFonts w:cstheme="minorHAnsi"/>
@@ -9435,9 +9365,8 @@
                 <w:sz w:val="24"/>
                 <w:szCs w:val="24"/>
               </w:rPr>
-              <w:t>Bootstrap</w:t>
-            </w:r>
-            <w:proofErr w:type="spellEnd"/>
+              <w:t xml:space="preserve">Les différentes étapes de la création de </w:t>
+            </w:r>
             <w:r>
               <w:rPr>
                 <w:rFonts w:cstheme="minorHAnsi"/>
@@ -9445,19 +9374,17 @@
                 <w:sz w:val="24"/>
                 <w:szCs w:val="24"/>
               </w:rPr>
-              <w:t xml:space="preserve"> pour réaliser l’interface utilisateur d’un site vitrine.</w:t>
-            </w:r>
-          </w:p>
-          <w:p>
-            <w:pPr>
-              <w:keepNext/>
+              <w:t>l’interface</w:t>
+            </w:r>
+            <w:r>
               <w:rPr>
                 <w:rFonts w:cstheme="minorHAnsi"/>
                 <w:color w:val="404040" w:themeColor="text1" w:themeTint="BF"/>
                 <w:sz w:val="24"/>
                 <w:szCs w:val="24"/>
               </w:rPr>
-            </w:pPr>
+              <w:t xml:space="preserve"> sont : </w:t>
+            </w:r>
           </w:p>
           <w:p>
             <w:pPr>
@@ -9476,28 +9403,46 @@
                 <w:sz w:val="24"/>
                 <w:szCs w:val="24"/>
               </w:rPr>
-              <w:t xml:space="preserve">Les différentes étapes de la création de ce site sont : </w:t>
-            </w:r>
-          </w:p>
-          <w:p>
-            <w:pPr>
-              <w:keepNext/>
+              <w:t xml:space="preserve">-évaluation des besoins avec le </w:t>
+            </w:r>
+            <w:r>
+              <w:rPr>
+                <w:rFonts w:cstheme="minorHAnsi"/>
+                <w:color w:val="404040" w:themeColor="text1" w:themeTint="BF"/>
+                <w:sz w:val="24"/>
+              </w:rPr>
+              <w:t xml:space="preserve">Product </w:t>
+            </w:r>
+            <w:proofErr w:type="spellStart"/>
+            <w:r>
+              <w:rPr>
+                <w:rFonts w:cstheme="minorHAnsi"/>
+                <w:color w:val="404040" w:themeColor="text1" w:themeTint="BF"/>
+                <w:sz w:val="24"/>
+              </w:rPr>
+              <w:t>Owner</w:t>
+            </w:r>
+            <w:proofErr w:type="spellEnd"/>
+            <w:r>
               <w:rPr>
                 <w:rFonts w:cstheme="minorHAnsi"/>
                 <w:color w:val="404040" w:themeColor="text1" w:themeTint="BF"/>
                 <w:sz w:val="24"/>
                 <w:szCs w:val="24"/>
               </w:rPr>
-            </w:pPr>
-            <w:r>
+              <w:t xml:space="preserve"> (contenu statique, formulaire de contact et RGPD)</w:t>
+            </w:r>
+          </w:p>
+          <w:p>
+            <w:pPr>
+              <w:keepNext/>
               <w:rPr>
                 <w:rFonts w:cstheme="minorHAnsi"/>
                 <w:color w:val="404040" w:themeColor="text1" w:themeTint="BF"/>
                 <w:sz w:val="24"/>
                 <w:szCs w:val="24"/>
               </w:rPr>
-              <w:t>-évaluation des besoins avec le PO</w:t>
-            </w:r>
+            </w:pPr>
             <w:r>
               <w:rPr>
                 <w:rFonts w:cstheme="minorHAnsi"/>
@@ -9505,99 +9450,97 @@
                 <w:sz w:val="24"/>
                 <w:szCs w:val="24"/>
               </w:rPr>
-              <w:t xml:space="preserve"> (contenu statique, formulaire de contact et RGPD)</w:t>
-            </w:r>
-          </w:p>
-          <w:p>
-            <w:pPr>
-              <w:keepNext/>
+              <w:t>-création du cahier des charges</w:t>
+            </w:r>
+            <w:r>
               <w:rPr>
                 <w:rFonts w:cstheme="minorHAnsi"/>
                 <w:color w:val="404040" w:themeColor="text1" w:themeTint="BF"/>
                 <w:sz w:val="24"/>
                 <w:szCs w:val="24"/>
               </w:rPr>
-            </w:pPr>
-            <w:r>
+              <w:t xml:space="preserve"> et de la charte graphique</w:t>
+            </w:r>
+          </w:p>
+          <w:p>
+            <w:pPr>
+              <w:keepNext/>
               <w:rPr>
                 <w:rFonts w:cstheme="minorHAnsi"/>
                 <w:color w:val="404040" w:themeColor="text1" w:themeTint="BF"/>
                 <w:sz w:val="24"/>
                 <w:szCs w:val="24"/>
               </w:rPr>
-              <w:t>-création du cahier des charges</w:t>
-            </w:r>
-          </w:p>
-          <w:p>
-            <w:pPr>
-              <w:keepNext/>
+            </w:pPr>
+            <w:r>
               <w:rPr>
                 <w:rFonts w:cstheme="minorHAnsi"/>
                 <w:color w:val="404040" w:themeColor="text1" w:themeTint="BF"/>
                 <w:sz w:val="24"/>
                 <w:szCs w:val="24"/>
               </w:rPr>
-            </w:pPr>
-            <w:r>
+              <w:t>-première itération de la maquette</w:t>
+            </w:r>
+          </w:p>
+          <w:p>
+            <w:pPr>
+              <w:keepNext/>
               <w:rPr>
                 <w:rFonts w:cstheme="minorHAnsi"/>
                 <w:color w:val="404040" w:themeColor="text1" w:themeTint="BF"/>
                 <w:sz w:val="24"/>
                 <w:szCs w:val="24"/>
               </w:rPr>
-              <w:t>-première itération de la maquette</w:t>
-            </w:r>
-          </w:p>
-          <w:p>
-            <w:pPr>
-              <w:keepNext/>
+            </w:pPr>
+            <w:r>
               <w:rPr>
                 <w:rFonts w:cstheme="minorHAnsi"/>
                 <w:color w:val="404040" w:themeColor="text1" w:themeTint="BF"/>
                 <w:sz w:val="24"/>
                 <w:szCs w:val="24"/>
               </w:rPr>
-            </w:pPr>
-            <w:r>
+              <w:t>-validation des composants graphique</w:t>
+            </w:r>
+          </w:p>
+          <w:p>
+            <w:pPr>
+              <w:keepNext/>
               <w:rPr>
                 <w:rFonts w:cstheme="minorHAnsi"/>
                 <w:color w:val="404040" w:themeColor="text1" w:themeTint="BF"/>
                 <w:sz w:val="24"/>
                 <w:szCs w:val="24"/>
               </w:rPr>
-              <w:t>-validation des composants graphique</w:t>
-            </w:r>
-          </w:p>
-          <w:p>
-            <w:pPr>
-              <w:keepNext/>
+            </w:pPr>
+            <w:r>
               <w:rPr>
                 <w:rFonts w:cstheme="minorHAnsi"/>
                 <w:color w:val="404040" w:themeColor="text1" w:themeTint="BF"/>
                 <w:sz w:val="24"/>
                 <w:szCs w:val="24"/>
               </w:rPr>
-            </w:pPr>
-            <w:r>
+              <w:t>-Initialisation de la gestion du projet et du versioning</w:t>
+            </w:r>
+          </w:p>
+          <w:p>
+            <w:pPr>
+              <w:keepNext/>
               <w:rPr>
                 <w:rFonts w:cstheme="minorHAnsi"/>
                 <w:color w:val="404040" w:themeColor="text1" w:themeTint="BF"/>
                 <w:sz w:val="24"/>
                 <w:szCs w:val="24"/>
               </w:rPr>
-              <w:t xml:space="preserve">-réalisation du thème enfant </w:t>
-            </w:r>
-          </w:p>
-          <w:p>
-            <w:pPr>
-              <w:keepNext/>
+            </w:pPr>
+            <w:r>
               <w:rPr>
                 <w:rFonts w:cstheme="minorHAnsi"/>
                 <w:color w:val="404040" w:themeColor="text1" w:themeTint="BF"/>
                 <w:sz w:val="24"/>
                 <w:szCs w:val="24"/>
               </w:rPr>
-            </w:pPr>
+              <w:t xml:space="preserve">-réalisation du thème enfant </w:t>
+            </w:r>
             <w:r>
               <w:rPr>
                 <w:rFonts w:cstheme="minorHAnsi"/>
@@ -9605,28 +9548,8 @@
                 <w:sz w:val="24"/>
                 <w:szCs w:val="24"/>
               </w:rPr>
-              <w:t>-</w:t>
-            </w:r>
-            <w:r>
-              <w:rPr>
-                <w:rFonts w:cstheme="minorHAnsi"/>
-                <w:color w:val="404040" w:themeColor="text1" w:themeTint="BF"/>
-                <w:sz w:val="24"/>
-                <w:szCs w:val="24"/>
-              </w:rPr>
-              <w:t xml:space="preserve">Initialisation de la gestion du projet et du </w:t>
-            </w:r>
-            <w:proofErr w:type="spellStart"/>
-            <w:r>
-              <w:rPr>
-                <w:rFonts w:cstheme="minorHAnsi"/>
-                <w:color w:val="404040" w:themeColor="text1" w:themeTint="BF"/>
-                <w:sz w:val="24"/>
-                <w:szCs w:val="24"/>
-              </w:rPr>
-              <w:t>versioning</w:t>
-            </w:r>
-            <w:proofErr w:type="spellEnd"/>
+              <w:t>à partir du thème Bootstrap starter</w:t>
+            </w:r>
           </w:p>
         </w:tc>
       </w:tr>
@@ -9778,14 +9701,110 @@
           </w:tcPr>
           <w:p>
             <w:pPr>
+              <w:pStyle w:val="Paragraphedeliste"/>
               <w:keepNext/>
-              <w:rPr>
-                <w:rFonts w:cstheme="minorHAnsi"/>
-                <w:b/>
-                <w:color w:val="404040" w:themeColor="text1" w:themeTint="BF"/>
-                <w:sz w:val="12"/>
-              </w:rPr>
-            </w:pPr>
+              <w:numPr>
+                <w:ilvl w:val="0"/>
+                <w:numId w:val="11"/>
+              </w:numPr>
+              <w:rPr>
+                <w:rFonts w:cstheme="minorHAnsi"/>
+                <w:bCs/>
+                <w:color w:val="404040" w:themeColor="text1" w:themeTint="BF"/>
+                <w:sz w:val="24"/>
+                <w:szCs w:val="24"/>
+              </w:rPr>
+            </w:pPr>
+            <w:proofErr w:type="spellStart"/>
+            <w:proofErr w:type="gramStart"/>
+            <w:r>
+              <w:rPr>
+                <w:rFonts w:cstheme="minorHAnsi"/>
+                <w:bCs/>
+                <w:color w:val="404040" w:themeColor="text1" w:themeTint="BF"/>
+                <w:sz w:val="24"/>
+                <w:szCs w:val="24"/>
+              </w:rPr>
+              <w:t>uWamp</w:t>
+            </w:r>
+            <w:proofErr w:type="spellEnd"/>
+            <w:proofErr w:type="gramEnd"/>
+            <w:r>
+              <w:rPr>
+                <w:rFonts w:cstheme="minorHAnsi"/>
+                <w:bCs/>
+                <w:color w:val="404040" w:themeColor="text1" w:themeTint="BF"/>
+                <w:sz w:val="24"/>
+                <w:szCs w:val="24"/>
+              </w:rPr>
+              <w:t xml:space="preserve"> (PHP, Apache, MySQL)</w:t>
+            </w:r>
+          </w:p>
+          <w:p>
+            <w:pPr>
+              <w:pStyle w:val="Paragraphedeliste"/>
+              <w:keepNext/>
+              <w:numPr>
+                <w:ilvl w:val="0"/>
+                <w:numId w:val="11"/>
+              </w:numPr>
+              <w:rPr>
+                <w:rFonts w:cstheme="minorHAnsi"/>
+                <w:bCs/>
+                <w:color w:val="404040" w:themeColor="text1" w:themeTint="BF"/>
+                <w:sz w:val="24"/>
+                <w:szCs w:val="24"/>
+              </w:rPr>
+            </w:pPr>
+            <w:r>
+              <w:rPr>
+                <w:rFonts w:cstheme="minorHAnsi"/>
+                <w:bCs/>
+                <w:color w:val="404040" w:themeColor="text1" w:themeTint="BF"/>
+                <w:sz w:val="24"/>
+                <w:szCs w:val="24"/>
+              </w:rPr>
+              <w:t>Wordpress</w:t>
+            </w:r>
+          </w:p>
+          <w:p>
+            <w:pPr>
+              <w:pStyle w:val="Paragraphedeliste"/>
+              <w:keepNext/>
+              <w:numPr>
+                <w:ilvl w:val="0"/>
+                <w:numId w:val="11"/>
+              </w:numPr>
+              <w:rPr>
+                <w:rFonts w:cstheme="minorHAnsi"/>
+                <w:bCs/>
+                <w:color w:val="404040" w:themeColor="text1" w:themeTint="BF"/>
+                <w:sz w:val="24"/>
+                <w:szCs w:val="24"/>
+              </w:rPr>
+            </w:pPr>
+            <w:r>
+              <w:rPr>
+                <w:rFonts w:cstheme="minorHAnsi"/>
+                <w:bCs/>
+                <w:color w:val="404040" w:themeColor="text1" w:themeTint="BF"/>
+                <w:sz w:val="24"/>
+                <w:szCs w:val="24"/>
+              </w:rPr>
+              <w:t xml:space="preserve">Bootstrap starter </w:t>
+            </w:r>
+            <w:proofErr w:type="spellStart"/>
+            <w:r>
+              <w:rPr>
+                <w:rFonts w:cstheme="minorHAnsi"/>
+                <w:bCs/>
+                <w:color w:val="404040" w:themeColor="text1" w:themeTint="BF"/>
+                <w:sz w:val="24"/>
+                <w:szCs w:val="24"/>
+              </w:rPr>
+              <w:t>theme</w:t>
+            </w:r>
+            <w:proofErr w:type="spellEnd"/>
           </w:p>
         </w:tc>
       </w:tr>
@@ -9958,6 +9977,58 @@
                 <w:sz w:val="24"/>
               </w:rPr>
             </w:pPr>
+            <w:r>
+              <w:rPr>
+                <w:rFonts w:cstheme="minorHAnsi"/>
+                <w:color w:val="404040" w:themeColor="text1" w:themeTint="BF"/>
+                <w:sz w:val="24"/>
+              </w:rPr>
+              <w:t xml:space="preserve">J’ai travaillé en </w:t>
+            </w:r>
+            <w:proofErr w:type="gramStart"/>
+            <w:r>
+              <w:rPr>
+                <w:rFonts w:cstheme="minorHAnsi"/>
+                <w:color w:val="404040" w:themeColor="text1" w:themeTint="BF"/>
+                <w:sz w:val="24"/>
+              </w:rPr>
+              <w:t xml:space="preserve">étroite </w:t>
+            </w:r>
+            <w:r>
+              <w:rPr>
+                <w:rFonts w:cstheme="minorHAnsi"/>
+                <w:color w:val="404040" w:themeColor="text1" w:themeTint="BF"/>
+                <w:sz w:val="24"/>
+              </w:rPr>
+              <w:t xml:space="preserve"> collaboration</w:t>
+            </w:r>
+            <w:proofErr w:type="gramEnd"/>
+            <w:r>
+              <w:rPr>
+                <w:rFonts w:cstheme="minorHAnsi"/>
+                <w:color w:val="404040" w:themeColor="text1" w:themeTint="BF"/>
+                <w:sz w:val="24"/>
+              </w:rPr>
+              <w:t xml:space="preserve"> avec le Product </w:t>
+            </w:r>
+            <w:proofErr w:type="spellStart"/>
+            <w:r>
+              <w:rPr>
+                <w:rFonts w:cstheme="minorHAnsi"/>
+                <w:color w:val="404040" w:themeColor="text1" w:themeTint="BF"/>
+                <w:sz w:val="24"/>
+              </w:rPr>
+              <w:t>Owner</w:t>
+            </w:r>
+            <w:proofErr w:type="spellEnd"/>
+            <w:r>
+              <w:rPr>
+                <w:rFonts w:cstheme="minorHAnsi"/>
+                <w:color w:val="404040" w:themeColor="text1" w:themeTint="BF"/>
+                <w:sz w:val="24"/>
+              </w:rPr>
+              <w:t>.</w:t>
+            </w:r>
           </w:p>
         </w:tc>
       </w:tr>
@@ -10167,7 +10238,6 @@
             <w:alias w:val="AT1 - Nom entreprise"/>
             <w:tag w:val="AT1 - Nom entreprise"/>
             <w:id w:val="1816990850"/>
-            <w:showingPlcHdr/>
           </w:sdtPr>
           <w:sdtEndPr>
             <w:rPr>
@@ -10195,13 +10265,22 @@
                 </w:pPr>
                 <w:r>
                   <w:rPr>
-                    <w:rStyle w:val="Textedelespacerserv"/>
+                    <w:rFonts w:cstheme="minorHAnsi"/>
                     <w:i/>
-                    <w:color w:val="595959" w:themeColor="text1" w:themeTint="A6"/>
-                    <w:highlight w:val="lightGray"/>
+                    <w:color w:val="000000" w:themeColor="text1"/>
                   </w:rPr>
-                  <w:t>Cliquez ici pour taper du texte.</w:t>
+                  <w:t xml:space="preserve">Eléonore </w:t>
                 </w:r>
+                <w:proofErr w:type="spellStart"/>
+                <w:r>
+                  <w:rPr>
+                    <w:rFonts w:cstheme="minorHAnsi"/>
+                    <w:i/>
+                    <w:color w:val="000000" w:themeColor="text1"/>
+                  </w:rPr>
+                  <w:t>Hottou</w:t>
+                </w:r>
+                <w:proofErr w:type="spellEnd"/>
               </w:p>
             </w:tc>
           </w:sdtContent>
@@ -10282,18 +10361,17 @@
                 <w:alias w:val="AT1 - Chantier"/>
                 <w:tag w:val="AT1 - Chantier"/>
                 <w:id w:val="268908052"/>
-                <w:showingPlcHdr/>
               </w:sdtPr>
               <w:sdtContent>
+                <w:proofErr w:type="spellStart"/>
                 <w:r>
                   <w:rPr>
-                    <w:rStyle w:val="Textedelespacerserv"/>
-                    <w:i/>
-                    <w:color w:val="595959" w:themeColor="text1" w:themeTint="A6"/>
-                    <w:highlight w:val="lightGray"/>
+                    <w:rFonts w:cstheme="minorHAnsi"/>
+                    <w:color w:val="000000" w:themeColor="text1"/>
                   </w:rPr>
-                  <w:t>Cliquez ici pour taper du texte.</w:t>
+                  <w:t>Sophromassage</w:t>
                 </w:r>
+                <w:proofErr w:type="spellEnd"/>
               </w:sdtContent>
             </w:sdt>
           </w:p>
@@ -10327,7 +10405,15 @@
                 <w:rFonts w:cstheme="minorHAnsi"/>
                 <w:color w:val="404040" w:themeColor="text1" w:themeTint="BF"/>
               </w:rPr>
-              <w:t>Période d’exercice</w:t>
+              <w:t xml:space="preserve">Période </w:t>
+            </w:r>
+            <w:proofErr w:type="gramStart"/>
+            <w:r>
+              <w:rPr>
+                <w:rFonts w:cstheme="minorHAnsi"/>
+                <w:color w:val="404040" w:themeColor="text1" w:themeTint="BF"/>
+              </w:rPr>
+              <w:t>d’exercice</w:t>
             </w:r>
             <w:r>
               <w:rPr>
@@ -10345,6 +10431,7 @@
               </w:rPr>
               <w:tab/>
             </w:r>
+            <w:proofErr w:type="gramEnd"/>
             <w:r>
               <w:rPr>
                 <w:rFonts w:ascii="Wingdings 3" w:hAnsi="Wingdings 3" w:cstheme="minorHAnsi"/>
@@ -10424,7 +10511,6 @@
                 <w:alias w:val="Date de début"/>
                 <w:tag w:val="Date de début"/>
                 <w:id w:val="-296071305"/>
-                <w:showingPlcHdr/>
                 <w:date>
                   <w:dateFormat w:val="dd/MM/yyyy"/>
                   <w:lid w:val="fr-FR"/>
@@ -10435,12 +10521,11 @@
               <w:sdtContent>
                 <w:r>
                   <w:rPr>
-                    <w:rStyle w:val="Textedelespacerserv"/>
+                    <w:rFonts w:cstheme="minorHAnsi"/>
                     <w:i/>
-                    <w:color w:val="595959" w:themeColor="text1" w:themeTint="A6"/>
-                    <w:highlight w:val="lightGray"/>
+                    <w:color w:val="000000" w:themeColor="text1"/>
                   </w:rPr>
-                  <w:t>Cliquez ici</w:t>
+                  <w:t>0107/2019</w:t>
                 </w:r>
               </w:sdtContent>
             </w:sdt>
@@ -10477,8 +10562,7 @@
                 <w:alias w:val="Date de fin"/>
                 <w:tag w:val="Date de fin"/>
                 <w:id w:val="-419404556"/>
-                <w:showingPlcHdr/>
-                <w:date>
+                <w:date w:fullDate="2019-09-22T00:00:00Z">
                   <w:dateFormat w:val="dd/MM/yyyy"/>
                   <w:lid w:val="fr-FR"/>
                   <w:storeMappedDataAs w:val="dateTime"/>
@@ -10488,12 +10572,27 @@
               <w:sdtContent>
                 <w:r>
                   <w:rPr>
-                    <w:rStyle w:val="Textedelespacerserv"/>
+                    <w:rFonts w:cstheme="minorHAnsi"/>
                     <w:i/>
-                    <w:color w:val="595959" w:themeColor="text1" w:themeTint="A6"/>
-                    <w:highlight w:val="lightGray"/>
+                    <w:color w:val="000000" w:themeColor="text1"/>
                   </w:rPr>
-                  <w:t>Cliquez ici</w:t>
+                  <w:t>22/</w:t>
+                </w:r>
+                <w:r>
+                  <w:rPr>
+                    <w:rFonts w:cstheme="minorHAnsi"/>
+                    <w:i/>
+                    <w:color w:val="000000" w:themeColor="text1"/>
+                  </w:rPr>
+                  <w:t>09</w:t>
+                </w:r>
+                <w:r>
+                  <w:rPr>
+                    <w:rFonts w:cstheme="minorHAnsi"/>
+                    <w:i/>
+                    <w:color w:val="000000" w:themeColor="text1"/>
+                  </w:rPr>
+                  <w:t>/2019</w:t>
                 </w:r>
               </w:sdtContent>
             </w:sdt>
@@ -10640,35 +10739,6 @@
           </w:p>
         </w:tc>
       </w:tr>
-    </w:tbl>
-    <w:p/>
-    <w:tbl>
-      <w:tblPr>
-        <w:tblStyle w:val="Grilledutableau"/>
-        <w:tblW w:w="10349" w:type="dxa"/>
-        <w:tblInd w:w="-318" w:type="dxa"/>
-        <w:tblBorders>
-          <w:top w:val="none" w:sz="0" w:space="0" w:color="auto"/>
-          <w:left w:val="none" w:sz="0" w:space="0" w:color="auto"/>
-          <w:bottom w:val="none" w:sz="0" w:space="0" w:color="auto"/>
-          <w:right w:val="none" w:sz="0" w:space="0" w:color="auto"/>
-          <w:insideH w:val="none" w:sz="0" w:space="0" w:color="auto"/>
-          <w:insideV w:val="none" w:sz="0" w:space="0" w:color="auto"/>
-        </w:tblBorders>
-        <w:tblLayout w:type="fixed"/>
-        <w:tblCellMar>
-          <w:top w:w="57" w:type="dxa"/>
-        </w:tblCellMar>
-        <w:tblLook w:val="04A0" w:firstRow="1" w:lastRow="0" w:firstColumn="1" w:lastColumn="0" w:noHBand="0" w:noVBand="1"/>
-      </w:tblPr>
-      <w:tblGrid>
-        <w:gridCol w:w="2411"/>
-        <w:gridCol w:w="567"/>
-        <w:gridCol w:w="576"/>
-        <w:gridCol w:w="1283"/>
-        <w:gridCol w:w="4945"/>
-        <w:gridCol w:w="567"/>
-      </w:tblGrid>
       <w:tr>
         <w:trPr>
           <w:trHeight w:val="397"/>
@@ -11412,20 +11482,12 @@
             </w:pPr>
             <w:r>
               <w:rPr>
-                <w:b/>
-                <w:bCs/>
                 <w:sz w:val="24"/>
                 <w:szCs w:val="24"/>
               </w:rPr>
-              <w:t>SQL</w:t>
-            </w:r>
-            <w:r>
-              <w:rPr>
-                <w:sz w:val="24"/>
-                <w:szCs w:val="24"/>
-              </w:rPr>
-              <w:t xml:space="preserve"> (sigle de </w:t>
-            </w:r>
+              <w:t xml:space="preserve">SQL (sigle de </w:t>
+            </w:r>
+            <w:proofErr w:type="spellStart"/>
             <w:r>
               <w:rPr>
                 <w:rStyle w:val="lang-en"/>
@@ -11433,32 +11495,60 @@
                 <w:iCs/>
                 <w:sz w:val="24"/>
                 <w:szCs w:val="24"/>
-                <w:lang w:val="en"/>
-              </w:rPr>
-              <w:t>Structured Query Language</w:t>
-            </w:r>
-            <w:r>
-              <w:rPr>
+              </w:rPr>
+              <w:t>Structured</w:t>
+            </w:r>
+            <w:proofErr w:type="spellEnd"/>
+            <w:r>
+              <w:rPr>
+                <w:rStyle w:val="lang-en"/>
+                <w:i/>
+                <w:iCs/>
                 <w:sz w:val="24"/>
                 <w:szCs w:val="24"/>
               </w:rPr>
-              <w:t xml:space="preserve">, en français </w:t>
-            </w:r>
-            <w:r>
-              <w:rPr>
-                <w:b/>
-                <w:bCs/>
+              <w:t xml:space="preserve"> </w:t>
+            </w:r>
+            <w:proofErr w:type="spellStart"/>
+            <w:r>
+              <w:rPr>
+                <w:rStyle w:val="lang-en"/>
+                <w:i/>
+                <w:iCs/>
                 <w:sz w:val="24"/>
                 <w:szCs w:val="24"/>
               </w:rPr>
-              <w:t>langage de requête structurée</w:t>
-            </w:r>
-            <w:r>
-              <w:rPr>
+              <w:t>Query</w:t>
+            </w:r>
+            <w:proofErr w:type="spellEnd"/>
+            <w:r>
+              <w:rPr>
+                <w:rStyle w:val="lang-en"/>
+                <w:i/>
+                <w:iCs/>
                 <w:sz w:val="24"/>
                 <w:szCs w:val="24"/>
               </w:rPr>
-              <w:t xml:space="preserve">) est un </w:t>
+              <w:t xml:space="preserve"> </w:t>
+            </w:r>
+            <w:proofErr w:type="spellStart"/>
+            <w:r>
+              <w:rPr>
+                <w:rStyle w:val="lang-en"/>
+                <w:i/>
+                <w:iCs/>
+                <w:sz w:val="24"/>
+                <w:szCs w:val="24"/>
+              </w:rPr>
+              <w:t>Language</w:t>
+            </w:r>
+            <w:proofErr w:type="spellEnd"/>
+            <w:r>
+              <w:rPr>
+                <w:sz w:val="24"/>
+                <w:szCs w:val="24"/>
+              </w:rPr>
+              <w:t xml:space="preserve">, en français langage de requête structurée) est un </w:t>
             </w:r>
             <w:hyperlink r:id="rId20" w:tooltip="Langage informatique" w:history="1">
               <w:r>
@@ -11520,7 +11610,6 @@
             <w:r>
               <w:rPr>
                 <w:rFonts w:cstheme="minorHAnsi"/>
-                <w:b/>
                 <w:color w:val="404040" w:themeColor="text1" w:themeTint="BF"/>
                 <w:sz w:val="24"/>
                 <w:szCs w:val="24"/>
@@ -11575,7 +11664,6 @@
               </w:numPr>
               <w:rPr>
                 <w:rFonts w:cstheme="minorHAnsi"/>
-                <w:b/>
                 <w:color w:val="404040" w:themeColor="text1" w:themeTint="BF"/>
                 <w:sz w:val="24"/>
                 <w:szCs w:val="24"/>
@@ -11584,7 +11672,6 @@
             <w:r>
               <w:rPr>
                 <w:rFonts w:cstheme="minorHAnsi"/>
-                <w:b/>
                 <w:color w:val="404040" w:themeColor="text1" w:themeTint="BF"/>
                 <w:sz w:val="24"/>
                 <w:szCs w:val="24"/>
@@ -11602,33 +11689,19 @@
               </w:numPr>
               <w:rPr>
                 <w:rFonts w:cstheme="minorHAnsi"/>
-                <w:b/>
                 <w:color w:val="404040" w:themeColor="text1" w:themeTint="BF"/>
                 <w:sz w:val="24"/>
                 <w:szCs w:val="24"/>
               </w:rPr>
             </w:pPr>
-            <w:proofErr w:type="spellStart"/>
-            <w:r>
-              <w:rPr>
-                <w:rFonts w:cstheme="minorHAnsi"/>
-                <w:b/>
+            <w:r>
+              <w:rPr>
+                <w:rFonts w:cstheme="minorHAnsi"/>
                 <w:color w:val="404040" w:themeColor="text1" w:themeTint="BF"/>
                 <w:sz w:val="24"/>
                 <w:szCs w:val="24"/>
               </w:rPr>
-              <w:t>PHPMyAdmin</w:t>
-            </w:r>
-            <w:proofErr w:type="spellEnd"/>
-            <w:r>
-              <w:rPr>
-                <w:rFonts w:cstheme="minorHAnsi"/>
-                <w:b/>
-                <w:color w:val="404040" w:themeColor="text1" w:themeTint="BF"/>
-                <w:sz w:val="24"/>
-                <w:szCs w:val="24"/>
-              </w:rPr>
-              <w:t xml:space="preserve"> et MySQL</w:t>
+              <w:t>PHPMyAdmin et MySQL</w:t>
             </w:r>
           </w:p>
           <w:p>
@@ -11823,8 +11896,6 @@
               </w:rPr>
               <w:t>J’ai effectué ce travail en autonomie et avec l’aide de mon formateur.</w:t>
             </w:r>
-            <w:bookmarkStart w:id="0" w:name="_GoBack"/>
-            <w:bookmarkEnd w:id="0"/>
           </w:p>
         </w:tc>
       </w:tr>
@@ -12508,10 +12579,1796 @@
         </w:tc>
       </w:tr>
     </w:tbl>
+    <w:p/>
     <w:p>
-      <w:r>
-        <w:br w:type="page"/>
-      </w:r>
+      <w:pPr>
+        <w:sectPr>
+          <w:headerReference w:type="default" r:id="rId22"/>
+          <w:pgSz w:w="11906" w:h="16838" w:code="9"/>
+          <w:pgMar w:top="1418" w:right="1134" w:bottom="1418" w:left="1134" w:header="737" w:footer="510" w:gutter="170"/>
+          <w:cols w:space="708"/>
+          <w:docGrid w:linePitch="360"/>
+        </w:sectPr>
+      </w:pPr>
+    </w:p>
+    <w:p/>
+    <w:tbl>
+      <w:tblPr>
+        <w:tblStyle w:val="Grilledutableau"/>
+        <w:tblW w:w="10349" w:type="dxa"/>
+        <w:tblInd w:w="-318" w:type="dxa"/>
+        <w:tblBorders>
+          <w:top w:val="none" w:sz="0" w:space="0" w:color="auto"/>
+          <w:left w:val="none" w:sz="0" w:space="0" w:color="auto"/>
+          <w:bottom w:val="none" w:sz="0" w:space="0" w:color="auto"/>
+          <w:right w:val="none" w:sz="0" w:space="0" w:color="auto"/>
+          <w:insideH w:val="none" w:sz="0" w:space="0" w:color="auto"/>
+          <w:insideV w:val="none" w:sz="0" w:space="0" w:color="auto"/>
+        </w:tblBorders>
+        <w:tblLayout w:type="fixed"/>
+        <w:tblCellMar>
+          <w:top w:w="57" w:type="dxa"/>
+        </w:tblCellMar>
+        <w:tblLook w:val="04A0" w:firstRow="1" w:lastRow="0" w:firstColumn="1" w:lastColumn="0" w:noHBand="0" w:noVBand="1"/>
+      </w:tblPr>
+      <w:tblGrid>
+        <w:gridCol w:w="2411"/>
+        <w:gridCol w:w="567"/>
+        <w:gridCol w:w="576"/>
+        <w:gridCol w:w="1283"/>
+        <w:gridCol w:w="4945"/>
+        <w:gridCol w:w="567"/>
+      </w:tblGrid>
+      <w:tr>
+        <w:trPr>
+          <w:trHeight w:val="397"/>
+        </w:trPr>
+        <w:tc>
+          <w:tcPr>
+            <w:tcW w:w="2411" w:type="dxa"/>
+            <w:vAlign w:val="bottom"/>
+          </w:tcPr>
+          <w:p>
+            <w:pPr>
+              <w:ind w:right="34"/>
+              <w:jc w:val="right"/>
+              <w:rPr>
+                <w:rFonts w:cstheme="minorHAnsi"/>
+                <w:b/>
+                <w:color w:val="D60093"/>
+                <w:sz w:val="36"/>
+                <w:szCs w:val="36"/>
+              </w:rPr>
+            </w:pPr>
+            <w:r>
+              <w:rPr>
+                <w:rFonts w:cstheme="minorHAnsi"/>
+                <w:b/>
+                <w:color w:val="D60093"/>
+                <w:sz w:val="36"/>
+                <w:szCs w:val="36"/>
+              </w:rPr>
+              <w:t>A</w:t>
+            </w:r>
+            <w:r>
+              <w:rPr>
+                <w:rFonts w:cstheme="minorHAnsi"/>
+                <w:b/>
+                <w:color w:val="D60093"/>
+                <w:sz w:val="36"/>
+                <w:szCs w:val="36"/>
+              </w:rPr>
+              <w:t xml:space="preserve">ctivité-type </w:t>
+            </w:r>
+          </w:p>
+        </w:tc>
+        <w:sdt>
+          <w:sdtPr>
+            <w:rPr>
+              <w:rFonts w:cstheme="minorHAnsi"/>
+              <w:b/>
+              <w:color w:val="D60093"/>
+              <w:sz w:val="36"/>
+              <w:szCs w:val="36"/>
+            </w:rPr>
+            <w:id w:val="150648785"/>
+            <w:comboBox>
+              <w:listItem w:displayText="2" w:value="2"/>
+              <w:listItem w:displayText="3" w:value="3"/>
+              <w:listItem w:displayText="4" w:value="4"/>
+              <w:listItem w:displayText="5" w:value="5"/>
+            </w:comboBox>
+          </w:sdtPr>
+          <w:sdtContent>
+            <w:tc>
+              <w:tcPr>
+                <w:tcW w:w="567" w:type="dxa"/>
+                <w:vAlign w:val="bottom"/>
+              </w:tcPr>
+              <w:p>
+                <w:pPr>
+                  <w:ind w:right="34"/>
+                  <w:rPr>
+                    <w:rFonts w:cstheme="minorHAnsi"/>
+                    <w:b/>
+                    <w:color w:val="D60093"/>
+                    <w:sz w:val="36"/>
+                    <w:szCs w:val="36"/>
+                  </w:rPr>
+                </w:pPr>
+                <w:r>
+                  <w:rPr>
+                    <w:rFonts w:cstheme="minorHAnsi"/>
+                    <w:b/>
+                    <w:color w:val="D60093"/>
+                    <w:sz w:val="36"/>
+                    <w:szCs w:val="36"/>
+                  </w:rPr>
+                  <w:t>2</w:t>
+                </w:r>
+              </w:p>
+            </w:tc>
+          </w:sdtContent>
+        </w:sdt>
+        <w:sdt>
+          <w:sdtPr>
+            <w:rPr>
+              <w:rFonts w:cstheme="minorHAnsi"/>
+              <w:b/>
+              <w:color w:val="404040" w:themeColor="text1" w:themeTint="BF"/>
+              <w:sz w:val="24"/>
+              <w:szCs w:val="24"/>
+            </w:rPr>
+            <w:alias w:val="Intitulé de l'activité"/>
+            <w:tag w:val="Intitulé de l'activité"/>
+            <w:id w:val="705681972"/>
+          </w:sdtPr>
+          <w:sdtContent>
+            <w:tc>
+              <w:tcPr>
+                <w:tcW w:w="7371" w:type="dxa"/>
+                <w:gridSpan w:val="4"/>
+                <w:tcBorders>
+                  <w:left w:val="nil"/>
+                </w:tcBorders>
+                <w:vAlign w:val="bottom"/>
+              </w:tcPr>
+              <w:p>
+                <w:pPr>
+                  <w:rPr>
+                    <w:rFonts w:cstheme="minorHAnsi"/>
+                    <w:b/>
+                    <w:color w:val="404040" w:themeColor="text1" w:themeTint="BF"/>
+                  </w:rPr>
+                </w:pPr>
+                <w:r>
+                  <w:rPr>
+                    <w:b/>
+                    <w:bCs/>
+                  </w:rPr>
+                  <w:t xml:space="preserve">Développer la partie </w:t>
+                </w:r>
+                <w:proofErr w:type="spellStart"/>
+                <w:r>
+                  <w:rPr>
+                    <w:b/>
+                    <w:bCs/>
+                  </w:rPr>
+                  <w:t>back</w:t>
+                </w:r>
+                <w:r>
+                  <w:rPr>
+                    <w:b/>
+                    <w:bCs/>
+                  </w:rPr>
+                  <w:t>-end</w:t>
+                </w:r>
+                <w:proofErr w:type="spellEnd"/>
+                <w:r>
+                  <w:rPr>
+                    <w:b/>
+                    <w:bCs/>
+                  </w:rPr>
+                  <w:t xml:space="preserve"> d’une application web ou web mobile en intégrant les recommandations de sécurité</w:t>
+                </w:r>
+              </w:p>
+            </w:tc>
+          </w:sdtContent>
+        </w:sdt>
+      </w:tr>
+      <w:tr>
+        <w:trPr>
+          <w:trHeight w:val="365"/>
+        </w:trPr>
+        <w:tc>
+          <w:tcPr>
+            <w:tcW w:w="2978" w:type="dxa"/>
+            <w:gridSpan w:val="2"/>
+            <w:tcBorders>
+              <w:bottom w:val="thinThickMediumGap" w:sz="24" w:space="0" w:color="D60093"/>
+            </w:tcBorders>
+          </w:tcPr>
+          <w:p>
+            <w:pPr>
+              <w:tabs>
+                <w:tab w:val="right" w:leader="dot" w:pos="9072"/>
+              </w:tabs>
+              <w:spacing w:before="120" w:after="120"/>
+              <w:jc w:val="right"/>
+              <w:rPr>
+                <w:rFonts w:cstheme="minorHAnsi"/>
+                <w:b/>
+                <w:i/>
+                <w:color w:val="404040" w:themeColor="text1" w:themeTint="BF"/>
+                <w:sz w:val="24"/>
+                <w:szCs w:val="24"/>
+              </w:rPr>
+            </w:pPr>
+            <w:r>
+              <w:rPr>
+                <w:rFonts w:cstheme="minorHAnsi"/>
+                <w:b/>
+                <w:i/>
+                <w:color w:val="404040" w:themeColor="text1" w:themeTint="BF"/>
+              </w:rPr>
+              <w:t>Exemple</w:t>
+            </w:r>
+            <w:r>
+              <w:rPr>
+                <w:rFonts w:cstheme="minorHAnsi"/>
+                <w:b/>
+                <w:i/>
+                <w:color w:val="404040" w:themeColor="text1" w:themeTint="BF"/>
+              </w:rPr>
+              <w:t xml:space="preserve"> n°</w:t>
+            </w:r>
+            <w:r>
+              <w:rPr>
+                <w:rFonts w:cstheme="minorHAnsi"/>
+                <w:b/>
+                <w:i/>
+                <w:color w:val="404040" w:themeColor="text1" w:themeTint="BF"/>
+              </w:rPr>
+              <w:t xml:space="preserve"> </w:t>
+            </w:r>
+            <w:r>
+              <w:rPr>
+                <w:rFonts w:cstheme="minorHAnsi"/>
+                <w:b/>
+                <w:i/>
+                <w:color w:val="404040" w:themeColor="text1" w:themeTint="BF"/>
+              </w:rPr>
+              <w:t>2</w:t>
+            </w:r>
+            <w:r>
+              <w:rPr>
+                <w:rFonts w:cstheme="minorHAnsi"/>
+                <w:b/>
+                <w:i/>
+                <w:color w:val="404040" w:themeColor="text1" w:themeTint="BF"/>
+                <w:sz w:val="24"/>
+                <w:szCs w:val="24"/>
+              </w:rPr>
+              <w:t xml:space="preserve"> </w:t>
+            </w:r>
+            <w:r>
+              <w:rPr>
+                <w:rFonts w:ascii="Wingdings 3" w:hAnsi="Wingdings 3" w:cstheme="minorHAnsi"/>
+                <w:noProof/>
+                <w:color w:val="D60093"/>
+                <w:sz w:val="12"/>
+                <w:szCs w:val="12"/>
+                <w:lang w:eastAsia="fr-FR"/>
+              </w:rPr>
+              <w:t></w:t>
+            </w:r>
+          </w:p>
+        </w:tc>
+        <w:sdt>
+          <w:sdtPr>
+            <w:rPr>
+              <w:rFonts w:cstheme="minorHAnsi"/>
+              <w:b/>
+              <w:i/>
+              <w:color w:val="000000" w:themeColor="text1"/>
+            </w:rPr>
+            <w:id w:val="1834639546"/>
+          </w:sdtPr>
+          <w:sdtContent>
+            <w:tc>
+              <w:tcPr>
+                <w:tcW w:w="7371" w:type="dxa"/>
+                <w:gridSpan w:val="4"/>
+                <w:tcBorders>
+                  <w:left w:val="nil"/>
+                  <w:bottom w:val="thinThickMediumGap" w:sz="24" w:space="0" w:color="D60093"/>
+                </w:tcBorders>
+              </w:tcPr>
+              <w:p>
+                <w:pPr>
+                  <w:spacing w:before="120" w:after="120"/>
+                  <w:rPr>
+                    <w:rFonts w:cstheme="minorHAnsi"/>
+                    <w:color w:val="404040" w:themeColor="text1" w:themeTint="BF"/>
+                  </w:rPr>
+                </w:pPr>
+                <w:r>
+                  <w:rPr>
+                    <w:sz w:val="20"/>
+                    <w:szCs w:val="20"/>
+                  </w:rPr>
+                  <w:t xml:space="preserve">Développer la partie </w:t>
+                </w:r>
+                <w:proofErr w:type="spellStart"/>
+                <w:r>
+                  <w:rPr>
+                    <w:sz w:val="20"/>
+                    <w:szCs w:val="20"/>
+                  </w:rPr>
+                  <w:t>back-end</w:t>
+                </w:r>
+                <w:proofErr w:type="spellEnd"/>
+                <w:r>
+                  <w:rPr>
+                    <w:sz w:val="20"/>
+                    <w:szCs w:val="20"/>
+                  </w:rPr>
+                  <w:t xml:space="preserve"> d’une application web ou web mobile</w:t>
+                </w:r>
+                <w:r>
+                  <w:rPr>
+                    <w:sz w:val="20"/>
+                    <w:szCs w:val="20"/>
+                  </w:rPr>
+                  <w:t xml:space="preserve"> </w:t>
+                </w:r>
+              </w:p>
+            </w:tc>
+          </w:sdtContent>
+        </w:sdt>
+      </w:tr>
+      <w:tr>
+        <w:trPr>
+          <w:trHeight w:val="365"/>
+        </w:trPr>
+        <w:tc>
+          <w:tcPr>
+            <w:tcW w:w="10349" w:type="dxa"/>
+            <w:gridSpan w:val="6"/>
+            <w:tcBorders>
+              <w:top w:val="thinThickMediumGap" w:sz="24" w:space="0" w:color="D60093"/>
+            </w:tcBorders>
+          </w:tcPr>
+          <w:p>
+            <w:pPr>
+              <w:rPr>
+                <w:rFonts w:cstheme="minorHAnsi"/>
+                <w:b/>
+                <w:color w:val="404040" w:themeColor="text1" w:themeTint="BF"/>
+              </w:rPr>
+            </w:pPr>
+          </w:p>
+        </w:tc>
+      </w:tr>
+      <w:tr>
+        <w:tc>
+          <w:tcPr>
+            <w:tcW w:w="10349" w:type="dxa"/>
+            <w:gridSpan w:val="6"/>
+          </w:tcPr>
+          <w:p>
+            <w:pPr>
+              <w:keepNext/>
+              <w:rPr>
+                <w:rFonts w:cstheme="minorHAnsi"/>
+                <w:b/>
+                <w:color w:val="404040" w:themeColor="text1" w:themeTint="BF"/>
+                <w:sz w:val="12"/>
+                <w:szCs w:val="16"/>
+              </w:rPr>
+            </w:pPr>
+          </w:p>
+        </w:tc>
+      </w:tr>
+      <w:tr>
+        <w:tc>
+          <w:tcPr>
+            <w:tcW w:w="10349" w:type="dxa"/>
+            <w:gridSpan w:val="6"/>
+            <w:tcBorders>
+              <w:left w:val="single" w:sz="24" w:space="0" w:color="D60093"/>
+              <w:bottom w:val="single" w:sz="8" w:space="0" w:color="D60093"/>
+            </w:tcBorders>
+          </w:tcPr>
+          <w:p>
+            <w:pPr>
+              <w:keepNext/>
+              <w:rPr>
+                <w:rFonts w:cstheme="minorHAnsi"/>
+                <w:b/>
+                <w:color w:val="404040" w:themeColor="text1" w:themeTint="BF"/>
+              </w:rPr>
+            </w:pPr>
+            <w:r>
+              <w:rPr>
+                <w:rFonts w:cstheme="minorHAnsi"/>
+                <w:b/>
+                <w:color w:val="404040" w:themeColor="text1" w:themeTint="BF"/>
+              </w:rPr>
+              <w:t>1. Décrivez les tâches ou opérations que vous avez effectuées, et dans quelles conditions</w:t>
+            </w:r>
+            <w:r>
+              <w:rPr>
+                <w:rFonts w:cstheme="minorHAnsi"/>
+                <w:b/>
+                <w:color w:val="404040" w:themeColor="text1" w:themeTint="BF"/>
+              </w:rPr>
+              <w:t> :</w:t>
+            </w:r>
+          </w:p>
+        </w:tc>
+      </w:tr>
+      <w:tr>
+        <w:trPr>
+          <w:trHeight w:val="15"/>
+        </w:trPr>
+        <w:tc>
+          <w:tcPr>
+            <w:tcW w:w="10349" w:type="dxa"/>
+            <w:gridSpan w:val="6"/>
+            <w:tcBorders>
+              <w:top w:val="single" w:sz="8" w:space="0" w:color="D60093"/>
+              <w:left w:val="single" w:sz="8" w:space="0" w:color="BFBFBF" w:themeColor="background1" w:themeShade="BF"/>
+              <w:right w:val="single" w:sz="8" w:space="0" w:color="BFBFBF" w:themeColor="background1" w:themeShade="BF"/>
+            </w:tcBorders>
+          </w:tcPr>
+          <w:p>
+            <w:pPr>
+              <w:keepNext/>
+              <w:rPr>
+                <w:rFonts w:cstheme="minorHAnsi"/>
+                <w:color w:val="404040" w:themeColor="text1" w:themeTint="BF"/>
+                <w:sz w:val="24"/>
+                <w:szCs w:val="24"/>
+              </w:rPr>
+            </w:pPr>
+            <w:r>
+              <w:rPr>
+                <w:rFonts w:cstheme="minorHAnsi"/>
+                <w:color w:val="404040" w:themeColor="text1" w:themeTint="BF"/>
+                <w:sz w:val="24"/>
+                <w:szCs w:val="24"/>
+              </w:rPr>
+              <w:t>Pour la société AID83 j’ai mis en place un formulaire de candidature en ligne.</w:t>
+            </w:r>
+          </w:p>
+          <w:p>
+            <w:pPr>
+              <w:keepNext/>
+              <w:rPr>
+                <w:rFonts w:cstheme="minorHAnsi"/>
+                <w:color w:val="404040" w:themeColor="text1" w:themeTint="BF"/>
+                <w:sz w:val="24"/>
+                <w:szCs w:val="24"/>
+              </w:rPr>
+            </w:pPr>
+          </w:p>
+          <w:p>
+            <w:pPr>
+              <w:pStyle w:val="Paragraphedeliste"/>
+              <w:keepNext/>
+              <w:numPr>
+                <w:ilvl w:val="0"/>
+                <w:numId w:val="14"/>
+              </w:numPr>
+              <w:rPr>
+                <w:rFonts w:cstheme="minorHAnsi"/>
+                <w:color w:val="404040" w:themeColor="text1" w:themeTint="BF"/>
+                <w:sz w:val="24"/>
+                <w:szCs w:val="24"/>
+              </w:rPr>
+            </w:pPr>
+            <w:r>
+              <w:rPr>
+                <w:rFonts w:cstheme="minorHAnsi"/>
+                <w:color w:val="404040" w:themeColor="text1" w:themeTint="BF"/>
+                <w:sz w:val="24"/>
+                <w:szCs w:val="24"/>
+              </w:rPr>
+              <w:t xml:space="preserve">Avec l’aide du Product </w:t>
+            </w:r>
+            <w:proofErr w:type="spellStart"/>
+            <w:r>
+              <w:rPr>
+                <w:rFonts w:cstheme="minorHAnsi"/>
+                <w:color w:val="404040" w:themeColor="text1" w:themeTint="BF"/>
+                <w:sz w:val="24"/>
+                <w:szCs w:val="24"/>
+              </w:rPr>
+              <w:t>Owner</w:t>
+            </w:r>
+            <w:proofErr w:type="spellEnd"/>
+            <w:r>
+              <w:rPr>
+                <w:rFonts w:cstheme="minorHAnsi"/>
+                <w:color w:val="404040" w:themeColor="text1" w:themeTint="BF"/>
+                <w:sz w:val="24"/>
+                <w:szCs w:val="24"/>
+              </w:rPr>
+              <w:t xml:space="preserve"> j’ai défini </w:t>
+            </w:r>
+            <w:r>
+              <w:rPr>
+                <w:rFonts w:cstheme="minorHAnsi"/>
+                <w:color w:val="404040" w:themeColor="text1" w:themeTint="BF"/>
+                <w:sz w:val="24"/>
+                <w:szCs w:val="24"/>
+              </w:rPr>
+              <w:t>les spécifications techniques</w:t>
+            </w:r>
+            <w:r>
+              <w:rPr>
+                <w:rFonts w:cstheme="minorHAnsi"/>
+                <w:color w:val="404040" w:themeColor="text1" w:themeTint="BF"/>
+                <w:sz w:val="24"/>
+                <w:szCs w:val="24"/>
+              </w:rPr>
+              <w:t xml:space="preserve"> relative au recueil et à la transmission des informations des candidats</w:t>
+            </w:r>
+            <w:r>
+              <w:rPr>
+                <w:sz w:val="24"/>
+                <w:szCs w:val="24"/>
+              </w:rPr>
+              <w:t>.</w:t>
+            </w:r>
+          </w:p>
+          <w:p>
+            <w:pPr>
+              <w:pStyle w:val="Paragraphedeliste"/>
+              <w:keepNext/>
+              <w:numPr>
+                <w:ilvl w:val="0"/>
+                <w:numId w:val="14"/>
+              </w:numPr>
+              <w:rPr>
+                <w:rFonts w:cstheme="minorHAnsi"/>
+                <w:color w:val="404040" w:themeColor="text1" w:themeTint="BF"/>
+                <w:sz w:val="24"/>
+                <w:szCs w:val="24"/>
+              </w:rPr>
+            </w:pPr>
+            <w:r>
+              <w:rPr>
+                <w:rFonts w:cstheme="minorHAnsi"/>
+                <w:color w:val="404040" w:themeColor="text1" w:themeTint="BF"/>
+                <w:sz w:val="24"/>
+                <w:szCs w:val="24"/>
+              </w:rPr>
+              <w:t xml:space="preserve">A partir </w:t>
+            </w:r>
+            <w:r>
+              <w:rPr>
+                <w:rFonts w:cstheme="minorHAnsi"/>
+                <w:color w:val="404040" w:themeColor="text1" w:themeTint="BF"/>
+                <w:sz w:val="24"/>
+                <w:szCs w:val="24"/>
+              </w:rPr>
+              <w:t>des spécifications techniques</w:t>
+            </w:r>
+            <w:r>
+              <w:rPr>
+                <w:rFonts w:cstheme="minorHAnsi"/>
+                <w:color w:val="404040" w:themeColor="text1" w:themeTint="BF"/>
+                <w:sz w:val="24"/>
+                <w:szCs w:val="24"/>
+              </w:rPr>
+              <w:t xml:space="preserve"> j’ai </w:t>
+            </w:r>
+            <w:r>
+              <w:rPr>
+                <w:rFonts w:cstheme="minorHAnsi"/>
+                <w:color w:val="404040" w:themeColor="text1" w:themeTint="BF"/>
+                <w:sz w:val="24"/>
+                <w:szCs w:val="24"/>
+              </w:rPr>
+              <w:t>élaboré</w:t>
+            </w:r>
+            <w:r>
+              <w:rPr>
+                <w:rFonts w:cstheme="minorHAnsi"/>
+                <w:color w:val="404040" w:themeColor="text1" w:themeTint="BF"/>
+                <w:sz w:val="24"/>
+                <w:szCs w:val="24"/>
+              </w:rPr>
+              <w:t xml:space="preserve"> une maquette de l’UI sur papier</w:t>
+            </w:r>
+            <w:r>
+              <w:rPr>
+                <w:sz w:val="24"/>
+                <w:szCs w:val="24"/>
+              </w:rPr>
+              <w:t>.</w:t>
+            </w:r>
+          </w:p>
+          <w:p>
+            <w:pPr>
+              <w:pStyle w:val="Paragraphedeliste"/>
+              <w:keepNext/>
+              <w:numPr>
+                <w:ilvl w:val="0"/>
+                <w:numId w:val="14"/>
+              </w:numPr>
+              <w:rPr>
+                <w:rFonts w:cstheme="minorHAnsi"/>
+                <w:color w:val="404040" w:themeColor="text1" w:themeTint="BF"/>
+                <w:sz w:val="24"/>
+                <w:szCs w:val="24"/>
+              </w:rPr>
+            </w:pPr>
+            <w:r>
+              <w:rPr>
+                <w:rFonts w:cstheme="minorHAnsi"/>
+                <w:color w:val="404040" w:themeColor="text1" w:themeTint="BF"/>
+                <w:sz w:val="24"/>
+                <w:szCs w:val="24"/>
+              </w:rPr>
+              <w:t>J’ai effectué une veille technologique pour déterminer quel outil était le plus pertinent.</w:t>
+            </w:r>
+          </w:p>
+        </w:tc>
+      </w:tr>
+      <w:tr>
+        <w:trPr>
+          <w:trHeight w:val="142"/>
+        </w:trPr>
+        <w:tc>
+          <w:tcPr>
+            <w:tcW w:w="10349" w:type="dxa"/>
+            <w:gridSpan w:val="6"/>
+            <w:tcBorders>
+              <w:left w:val="single" w:sz="8" w:space="0" w:color="BFBFBF" w:themeColor="background1" w:themeShade="BF"/>
+              <w:right w:val="single" w:sz="8" w:space="0" w:color="BFBFBF" w:themeColor="background1" w:themeShade="BF"/>
+            </w:tcBorders>
+          </w:tcPr>
+          <w:p>
+            <w:pPr>
+              <w:pStyle w:val="Paragraphedeliste"/>
+              <w:widowControl w:val="0"/>
+              <w:numPr>
+                <w:ilvl w:val="0"/>
+                <w:numId w:val="14"/>
+              </w:numPr>
+              <w:rPr>
+                <w:rFonts w:cstheme="minorHAnsi"/>
+                <w:color w:val="404040" w:themeColor="text1" w:themeTint="BF"/>
+                <w:sz w:val="24"/>
+                <w:szCs w:val="24"/>
+              </w:rPr>
+            </w:pPr>
+            <w:r>
+              <w:rPr>
+                <w:rFonts w:cstheme="minorHAnsi"/>
+                <w:color w:val="404040" w:themeColor="text1" w:themeTint="BF"/>
+                <w:sz w:val="24"/>
+                <w:szCs w:val="24"/>
+              </w:rPr>
+              <w:t>A l’aide de la documentation technique en anglais j’ai mis en place la solution retenue (PHP Mailer).</w:t>
+            </w:r>
+          </w:p>
+          <w:p>
+            <w:pPr>
+              <w:pStyle w:val="Paragraphedeliste"/>
+              <w:widowControl w:val="0"/>
+              <w:numPr>
+                <w:ilvl w:val="0"/>
+                <w:numId w:val="14"/>
+              </w:numPr>
+              <w:rPr>
+                <w:rFonts w:cstheme="minorHAnsi"/>
+                <w:color w:val="404040" w:themeColor="text1" w:themeTint="BF"/>
+                <w:sz w:val="24"/>
+                <w:szCs w:val="24"/>
+              </w:rPr>
+            </w:pPr>
+            <w:r>
+              <w:rPr>
+                <w:rFonts w:cstheme="minorHAnsi"/>
+                <w:color w:val="404040" w:themeColor="text1" w:themeTint="BF"/>
+                <w:sz w:val="24"/>
+                <w:szCs w:val="24"/>
+              </w:rPr>
+              <w:t xml:space="preserve">A l’aide du </w:t>
+            </w:r>
+            <w:r>
+              <w:rPr>
+                <w:rFonts w:cstheme="minorHAnsi"/>
+                <w:color w:val="404040" w:themeColor="text1" w:themeTint="BF"/>
+                <w:sz w:val="24"/>
+                <w:szCs w:val="24"/>
+              </w:rPr>
+              <w:t>P</w:t>
+            </w:r>
+            <w:r>
+              <w:rPr>
+                <w:rFonts w:cstheme="minorHAnsi"/>
+                <w:color w:val="404040" w:themeColor="text1" w:themeTint="BF"/>
+                <w:sz w:val="24"/>
+                <w:szCs w:val="24"/>
+              </w:rPr>
+              <w:t xml:space="preserve">roduct </w:t>
+            </w:r>
+            <w:proofErr w:type="spellStart"/>
+            <w:r>
+              <w:rPr>
+                <w:rFonts w:cstheme="minorHAnsi"/>
+                <w:color w:val="404040" w:themeColor="text1" w:themeTint="BF"/>
+                <w:sz w:val="24"/>
+                <w:szCs w:val="24"/>
+              </w:rPr>
+              <w:t>Owner</w:t>
+            </w:r>
+            <w:proofErr w:type="spellEnd"/>
+            <w:r>
+              <w:rPr>
+                <w:rFonts w:cstheme="minorHAnsi"/>
+                <w:color w:val="404040" w:themeColor="text1" w:themeTint="BF"/>
+                <w:sz w:val="24"/>
+                <w:szCs w:val="24"/>
+              </w:rPr>
+              <w:t xml:space="preserve"> j’ai effectu</w:t>
+            </w:r>
+            <w:r>
+              <w:rPr>
+                <w:rFonts w:cstheme="minorHAnsi"/>
+                <w:color w:val="404040" w:themeColor="text1" w:themeTint="BF"/>
+                <w:sz w:val="24"/>
+                <w:szCs w:val="24"/>
+              </w:rPr>
+              <w:t>é</w:t>
+            </w:r>
+            <w:r>
+              <w:rPr>
+                <w:rFonts w:cstheme="minorHAnsi"/>
+                <w:color w:val="404040" w:themeColor="text1" w:themeTint="BF"/>
+                <w:sz w:val="24"/>
+                <w:szCs w:val="24"/>
+              </w:rPr>
+              <w:t xml:space="preserve"> des tests d’envoi de mails.</w:t>
+            </w:r>
+          </w:p>
+        </w:tc>
+      </w:tr>
+      <w:tr>
+        <w:trPr>
+          <w:trHeight w:val="142"/>
+        </w:trPr>
+        <w:tc>
+          <w:tcPr>
+            <w:tcW w:w="10349" w:type="dxa"/>
+            <w:gridSpan w:val="6"/>
+            <w:tcBorders>
+              <w:left w:val="single" w:sz="8" w:space="0" w:color="BFBFBF" w:themeColor="background1" w:themeShade="BF"/>
+              <w:bottom w:val="single" w:sz="8" w:space="0" w:color="BFBFBF" w:themeColor="background1" w:themeShade="BF"/>
+              <w:right w:val="single" w:sz="8" w:space="0" w:color="BFBFBF" w:themeColor="background1" w:themeShade="BF"/>
+            </w:tcBorders>
+          </w:tcPr>
+          <w:p>
+            <w:pPr>
+              <w:rPr>
+                <w:rFonts w:cstheme="minorHAnsi"/>
+                <w:color w:val="404040" w:themeColor="text1" w:themeTint="BF"/>
+                <w:sz w:val="12"/>
+                <w:szCs w:val="16"/>
+              </w:rPr>
+            </w:pPr>
+          </w:p>
+        </w:tc>
+      </w:tr>
+      <w:tr>
+        <w:trPr>
+          <w:gridAfter w:val="1"/>
+          <w:wAfter w:w="567" w:type="dxa"/>
+        </w:trPr>
+        <w:tc>
+          <w:tcPr>
+            <w:tcW w:w="9782" w:type="dxa"/>
+            <w:gridSpan w:val="5"/>
+          </w:tcPr>
+          <w:p>
+            <w:pPr>
+              <w:rPr>
+                <w:rFonts w:cstheme="minorHAnsi"/>
+                <w:b/>
+                <w:color w:val="404040" w:themeColor="text1" w:themeTint="BF"/>
+                <w:sz w:val="12"/>
+                <w:szCs w:val="16"/>
+              </w:rPr>
+            </w:pPr>
+          </w:p>
+        </w:tc>
+      </w:tr>
+      <w:tr>
+        <w:tc>
+          <w:tcPr>
+            <w:tcW w:w="10349" w:type="dxa"/>
+            <w:gridSpan w:val="6"/>
+          </w:tcPr>
+          <w:p>
+            <w:pPr>
+              <w:keepNext/>
+              <w:rPr>
+                <w:rFonts w:cstheme="minorHAnsi"/>
+                <w:b/>
+                <w:color w:val="404040" w:themeColor="text1" w:themeTint="BF"/>
+                <w:sz w:val="12"/>
+                <w:szCs w:val="16"/>
+              </w:rPr>
+            </w:pPr>
+          </w:p>
+        </w:tc>
+      </w:tr>
+      <w:tr>
+        <w:tc>
+          <w:tcPr>
+            <w:tcW w:w="10349" w:type="dxa"/>
+            <w:gridSpan w:val="6"/>
+            <w:tcBorders>
+              <w:left w:val="single" w:sz="24" w:space="0" w:color="D60093"/>
+              <w:bottom w:val="single" w:sz="8" w:space="0" w:color="D60093"/>
+            </w:tcBorders>
+          </w:tcPr>
+          <w:p>
+            <w:pPr>
+              <w:keepNext/>
+              <w:rPr>
+                <w:rFonts w:cstheme="minorHAnsi"/>
+                <w:b/>
+                <w:color w:val="404040" w:themeColor="text1" w:themeTint="BF"/>
+              </w:rPr>
+            </w:pPr>
+            <w:r>
+              <w:rPr>
+                <w:rFonts w:cstheme="minorHAnsi"/>
+                <w:b/>
+                <w:color w:val="404040" w:themeColor="text1" w:themeTint="BF"/>
+              </w:rPr>
+              <w:t>2. Précisez les moyens utilisés</w:t>
+            </w:r>
+            <w:r>
+              <w:rPr>
+                <w:rFonts w:cstheme="minorHAnsi"/>
+                <w:b/>
+                <w:color w:val="404040" w:themeColor="text1" w:themeTint="BF"/>
+              </w:rPr>
+              <w:t> :</w:t>
+            </w:r>
+          </w:p>
+        </w:tc>
+      </w:tr>
+      <w:tr>
+        <w:trPr>
+          <w:trHeight w:val="15"/>
+        </w:trPr>
+        <w:tc>
+          <w:tcPr>
+            <w:tcW w:w="10349" w:type="dxa"/>
+            <w:gridSpan w:val="6"/>
+            <w:tcBorders>
+              <w:top w:val="single" w:sz="8" w:space="0" w:color="D60093"/>
+              <w:left w:val="single" w:sz="8" w:space="0" w:color="BFBFBF" w:themeColor="background1" w:themeShade="BF"/>
+              <w:right w:val="single" w:sz="8" w:space="0" w:color="BFBFBF" w:themeColor="background1" w:themeShade="BF"/>
+            </w:tcBorders>
+          </w:tcPr>
+          <w:p>
+            <w:pPr>
+              <w:pStyle w:val="Paragraphedeliste"/>
+              <w:keepNext/>
+              <w:numPr>
+                <w:ilvl w:val="0"/>
+                <w:numId w:val="11"/>
+              </w:numPr>
+              <w:rPr>
+                <w:rFonts w:cstheme="minorHAnsi"/>
+                <w:b/>
+                <w:color w:val="404040" w:themeColor="text1" w:themeTint="BF"/>
+                <w:sz w:val="24"/>
+                <w:szCs w:val="24"/>
+              </w:rPr>
+            </w:pPr>
+            <w:bookmarkStart w:id="0" w:name="_GoBack"/>
+            <w:bookmarkEnd w:id="0"/>
+          </w:p>
+        </w:tc>
+      </w:tr>
+      <w:tr>
+        <w:trPr>
+          <w:trHeight w:val="142"/>
+        </w:trPr>
+        <w:tc>
+          <w:tcPr>
+            <w:tcW w:w="10349" w:type="dxa"/>
+            <w:gridSpan w:val="6"/>
+            <w:tcBorders>
+              <w:left w:val="single" w:sz="8" w:space="0" w:color="BFBFBF" w:themeColor="background1" w:themeShade="BF"/>
+              <w:right w:val="single" w:sz="8" w:space="0" w:color="BFBFBF" w:themeColor="background1" w:themeShade="BF"/>
+            </w:tcBorders>
+          </w:tcPr>
+          <w:p>
+            <w:pPr>
+              <w:widowControl w:val="0"/>
+              <w:rPr>
+                <w:rFonts w:cstheme="minorHAnsi"/>
+                <w:color w:val="404040" w:themeColor="text1" w:themeTint="BF"/>
+                <w:sz w:val="24"/>
+                <w:szCs w:val="24"/>
+              </w:rPr>
+            </w:pPr>
+          </w:p>
+        </w:tc>
+      </w:tr>
+      <w:tr>
+        <w:trPr>
+          <w:trHeight w:val="142"/>
+        </w:trPr>
+        <w:tc>
+          <w:tcPr>
+            <w:tcW w:w="10349" w:type="dxa"/>
+            <w:gridSpan w:val="6"/>
+            <w:tcBorders>
+              <w:left w:val="single" w:sz="8" w:space="0" w:color="BFBFBF" w:themeColor="background1" w:themeShade="BF"/>
+              <w:bottom w:val="single" w:sz="8" w:space="0" w:color="BFBFBF" w:themeColor="background1" w:themeShade="BF"/>
+              <w:right w:val="single" w:sz="8" w:space="0" w:color="BFBFBF" w:themeColor="background1" w:themeShade="BF"/>
+            </w:tcBorders>
+          </w:tcPr>
+          <w:p>
+            <w:pPr>
+              <w:rPr>
+                <w:rFonts w:cstheme="minorHAnsi"/>
+                <w:color w:val="404040" w:themeColor="text1" w:themeTint="BF"/>
+                <w:sz w:val="12"/>
+                <w:szCs w:val="16"/>
+              </w:rPr>
+            </w:pPr>
+          </w:p>
+        </w:tc>
+      </w:tr>
+      <w:tr>
+        <w:tc>
+          <w:tcPr>
+            <w:tcW w:w="10349" w:type="dxa"/>
+            <w:gridSpan w:val="6"/>
+          </w:tcPr>
+          <w:p>
+            <w:pPr>
+              <w:keepNext/>
+              <w:rPr>
+                <w:sz w:val="12"/>
+              </w:rPr>
+            </w:pPr>
+          </w:p>
+        </w:tc>
+      </w:tr>
+      <w:tr>
+        <w:tc>
+          <w:tcPr>
+            <w:tcW w:w="10349" w:type="dxa"/>
+            <w:gridSpan w:val="6"/>
+          </w:tcPr>
+          <w:p>
+            <w:pPr>
+              <w:keepNext/>
+              <w:rPr>
+                <w:rFonts w:cstheme="minorHAnsi"/>
+                <w:b/>
+                <w:color w:val="404040" w:themeColor="text1" w:themeTint="BF"/>
+                <w:sz w:val="12"/>
+                <w:szCs w:val="16"/>
+              </w:rPr>
+            </w:pPr>
+            <w:r>
+              <w:br w:type="page"/>
+            </w:r>
+          </w:p>
+        </w:tc>
+      </w:tr>
+      <w:tr>
+        <w:tc>
+          <w:tcPr>
+            <w:tcW w:w="10349" w:type="dxa"/>
+            <w:gridSpan w:val="6"/>
+            <w:tcBorders>
+              <w:left w:val="single" w:sz="24" w:space="0" w:color="D60093"/>
+              <w:bottom w:val="single" w:sz="8" w:space="0" w:color="D60093"/>
+            </w:tcBorders>
+          </w:tcPr>
+          <w:p>
+            <w:pPr>
+              <w:keepNext/>
+              <w:rPr>
+                <w:rFonts w:cstheme="minorHAnsi"/>
+                <w:b/>
+                <w:color w:val="404040" w:themeColor="text1" w:themeTint="BF"/>
+              </w:rPr>
+            </w:pPr>
+            <w:r>
+              <w:rPr>
+                <w:rFonts w:cstheme="minorHAnsi"/>
+                <w:b/>
+                <w:color w:val="404040" w:themeColor="text1" w:themeTint="BF"/>
+              </w:rPr>
+              <w:t>3. Avec qui avez-vous travaillé ?</w:t>
+            </w:r>
+          </w:p>
+        </w:tc>
+      </w:tr>
+      <w:tr>
+        <w:trPr>
+          <w:trHeight w:val="15"/>
+        </w:trPr>
+        <w:tc>
+          <w:tcPr>
+            <w:tcW w:w="10349" w:type="dxa"/>
+            <w:gridSpan w:val="6"/>
+            <w:tcBorders>
+              <w:top w:val="single" w:sz="8" w:space="0" w:color="D60093"/>
+              <w:left w:val="single" w:sz="8" w:space="0" w:color="BFBFBF" w:themeColor="background1" w:themeShade="BF"/>
+              <w:right w:val="single" w:sz="8" w:space="0" w:color="BFBFBF" w:themeColor="background1" w:themeShade="BF"/>
+            </w:tcBorders>
+          </w:tcPr>
+          <w:p>
+            <w:pPr>
+              <w:keepNext/>
+              <w:rPr>
+                <w:rFonts w:cstheme="minorHAnsi"/>
+                <w:b/>
+                <w:color w:val="404040" w:themeColor="text1" w:themeTint="BF"/>
+                <w:sz w:val="12"/>
+              </w:rPr>
+            </w:pPr>
+          </w:p>
+        </w:tc>
+      </w:tr>
+      <w:tr>
+        <w:trPr>
+          <w:trHeight w:val="142"/>
+        </w:trPr>
+        <w:tc>
+          <w:tcPr>
+            <w:tcW w:w="10349" w:type="dxa"/>
+            <w:gridSpan w:val="6"/>
+            <w:tcBorders>
+              <w:left w:val="single" w:sz="8" w:space="0" w:color="BFBFBF" w:themeColor="background1" w:themeShade="BF"/>
+              <w:right w:val="single" w:sz="8" w:space="0" w:color="BFBFBF" w:themeColor="background1" w:themeShade="BF"/>
+            </w:tcBorders>
+          </w:tcPr>
+          <w:p>
+            <w:pPr>
+              <w:widowControl w:val="0"/>
+              <w:rPr>
+                <w:rFonts w:cstheme="minorHAnsi"/>
+                <w:color w:val="404040" w:themeColor="text1" w:themeTint="BF"/>
+                <w:sz w:val="24"/>
+              </w:rPr>
+            </w:pPr>
+            <w:r>
+              <w:rPr>
+                <w:rFonts w:cstheme="minorHAnsi"/>
+                <w:color w:val="404040" w:themeColor="text1" w:themeTint="BF"/>
+                <w:sz w:val="24"/>
+              </w:rPr>
+              <w:t>J’ai effectué ce travail en autonomie et avec l’aide de mon formateur.</w:t>
+            </w:r>
+          </w:p>
+        </w:tc>
+      </w:tr>
+      <w:tr>
+        <w:trPr>
+          <w:trHeight w:val="142"/>
+        </w:trPr>
+        <w:tc>
+          <w:tcPr>
+            <w:tcW w:w="10349" w:type="dxa"/>
+            <w:gridSpan w:val="6"/>
+            <w:tcBorders>
+              <w:left w:val="single" w:sz="8" w:space="0" w:color="BFBFBF" w:themeColor="background1" w:themeShade="BF"/>
+              <w:bottom w:val="single" w:sz="8" w:space="0" w:color="BFBFBF" w:themeColor="background1" w:themeShade="BF"/>
+              <w:right w:val="single" w:sz="8" w:space="0" w:color="BFBFBF" w:themeColor="background1" w:themeShade="BF"/>
+            </w:tcBorders>
+          </w:tcPr>
+          <w:p>
+            <w:pPr>
+              <w:rPr>
+                <w:rFonts w:cstheme="minorHAnsi"/>
+                <w:color w:val="404040" w:themeColor="text1" w:themeTint="BF"/>
+                <w:sz w:val="12"/>
+                <w:szCs w:val="16"/>
+              </w:rPr>
+            </w:pPr>
+          </w:p>
+        </w:tc>
+      </w:tr>
+      <w:tr>
+        <w:trPr>
+          <w:gridAfter w:val="1"/>
+          <w:wAfter w:w="567" w:type="dxa"/>
+        </w:trPr>
+        <w:tc>
+          <w:tcPr>
+            <w:tcW w:w="9782" w:type="dxa"/>
+            <w:gridSpan w:val="5"/>
+          </w:tcPr>
+          <w:p>
+            <w:pPr>
+              <w:rPr>
+                <w:rFonts w:cstheme="minorHAnsi"/>
+                <w:b/>
+                <w:color w:val="404040" w:themeColor="text1" w:themeTint="BF"/>
+                <w:sz w:val="12"/>
+                <w:szCs w:val="16"/>
+              </w:rPr>
+            </w:pPr>
+          </w:p>
+        </w:tc>
+      </w:tr>
+      <w:tr>
+        <w:tc>
+          <w:tcPr>
+            <w:tcW w:w="10349" w:type="dxa"/>
+            <w:gridSpan w:val="6"/>
+          </w:tcPr>
+          <w:p>
+            <w:pPr>
+              <w:keepNext/>
+              <w:rPr>
+                <w:rFonts w:cstheme="minorHAnsi"/>
+                <w:b/>
+                <w:color w:val="404040" w:themeColor="text1" w:themeTint="BF"/>
+                <w:sz w:val="12"/>
+                <w:szCs w:val="16"/>
+              </w:rPr>
+            </w:pPr>
+          </w:p>
+        </w:tc>
+      </w:tr>
+      <w:tr>
+        <w:tc>
+          <w:tcPr>
+            <w:tcW w:w="10349" w:type="dxa"/>
+            <w:gridSpan w:val="6"/>
+            <w:tcBorders>
+              <w:left w:val="single" w:sz="24" w:space="0" w:color="D60093"/>
+              <w:bottom w:val="single" w:sz="8" w:space="0" w:color="D60093"/>
+            </w:tcBorders>
+          </w:tcPr>
+          <w:p>
+            <w:pPr>
+              <w:keepNext/>
+              <w:rPr>
+                <w:rFonts w:cstheme="minorHAnsi"/>
+                <w:b/>
+                <w:color w:val="404040" w:themeColor="text1" w:themeTint="BF"/>
+              </w:rPr>
+            </w:pPr>
+            <w:r>
+              <w:rPr>
+                <w:rFonts w:cstheme="minorHAnsi"/>
+                <w:b/>
+                <w:color w:val="404040" w:themeColor="text1" w:themeTint="BF"/>
+              </w:rPr>
+              <w:t>4. Contexte</w:t>
+            </w:r>
+          </w:p>
+        </w:tc>
+      </w:tr>
+      <w:tr>
+        <w:trPr>
+          <w:trHeight w:val="15"/>
+        </w:trPr>
+        <w:tc>
+          <w:tcPr>
+            <w:tcW w:w="4837" w:type="dxa"/>
+            <w:gridSpan w:val="4"/>
+            <w:tcBorders>
+              <w:top w:val="single" w:sz="8" w:space="0" w:color="D60093"/>
+              <w:left w:val="single" w:sz="8" w:space="0" w:color="BFBFBF" w:themeColor="background1" w:themeShade="BF"/>
+            </w:tcBorders>
+          </w:tcPr>
+          <w:p>
+            <w:pPr>
+              <w:keepNext/>
+              <w:rPr>
+                <w:rFonts w:cstheme="minorHAnsi"/>
+                <w:b/>
+                <w:color w:val="404040" w:themeColor="text1" w:themeTint="BF"/>
+                <w:sz w:val="12"/>
+              </w:rPr>
+            </w:pPr>
+          </w:p>
+        </w:tc>
+        <w:tc>
+          <w:tcPr>
+            <w:tcW w:w="5512" w:type="dxa"/>
+            <w:gridSpan w:val="2"/>
+            <w:tcBorders>
+              <w:top w:val="single" w:sz="8" w:space="0" w:color="D60093"/>
+              <w:right w:val="single" w:sz="8" w:space="0" w:color="BFBFBF" w:themeColor="background1" w:themeShade="BF"/>
+            </w:tcBorders>
+          </w:tcPr>
+          <w:p>
+            <w:pPr>
+              <w:keepNext/>
+              <w:rPr>
+                <w:rFonts w:cstheme="minorHAnsi"/>
+                <w:b/>
+                <w:color w:val="404040" w:themeColor="text1" w:themeTint="BF"/>
+                <w:sz w:val="12"/>
+              </w:rPr>
+            </w:pPr>
+          </w:p>
+        </w:tc>
+      </w:tr>
+      <w:tr>
+        <w:trPr>
+          <w:trHeight w:val="379"/>
+        </w:trPr>
+        <w:tc>
+          <w:tcPr>
+            <w:tcW w:w="4837" w:type="dxa"/>
+            <w:gridSpan w:val="4"/>
+            <w:tcBorders>
+              <w:left w:val="single" w:sz="8" w:space="0" w:color="BFBFBF" w:themeColor="background1" w:themeShade="BF"/>
+            </w:tcBorders>
+          </w:tcPr>
+          <w:p>
+            <w:pPr>
+              <w:keepNext/>
+              <w:spacing w:after="120"/>
+              <w:rPr>
+                <w:rFonts w:cstheme="minorHAnsi"/>
+                <w:color w:val="404040" w:themeColor="text1" w:themeTint="BF"/>
+                <w:sz w:val="24"/>
+              </w:rPr>
+            </w:pPr>
+            <w:r>
+              <w:rPr>
+                <w:rFonts w:cstheme="minorHAnsi"/>
+                <w:color w:val="404040" w:themeColor="text1" w:themeTint="BF"/>
+              </w:rPr>
+              <w:t xml:space="preserve">Nom de l’entreprise, organisme ou </w:t>
+            </w:r>
+            <w:proofErr w:type="gramStart"/>
+            <w:r>
+              <w:rPr>
+                <w:rFonts w:cstheme="minorHAnsi"/>
+                <w:color w:val="404040" w:themeColor="text1" w:themeTint="BF"/>
+              </w:rPr>
+              <w:t>association</w:t>
+            </w:r>
+            <w:r>
+              <w:rPr>
+                <w:rFonts w:cstheme="minorHAnsi"/>
+                <w:b/>
+                <w:color w:val="404040" w:themeColor="text1" w:themeTint="BF"/>
+              </w:rPr>
+              <w:t xml:space="preserve">  </w:t>
+            </w:r>
+            <w:r>
+              <w:rPr>
+                <w:rFonts w:ascii="Wingdings 3" w:hAnsi="Wingdings 3" w:cstheme="minorHAnsi"/>
+                <w:noProof/>
+                <w:color w:val="D60093"/>
+                <w:sz w:val="12"/>
+                <w:szCs w:val="12"/>
+                <w:lang w:eastAsia="fr-FR"/>
+              </w:rPr>
+              <w:t></w:t>
+            </w:r>
+            <w:proofErr w:type="gramEnd"/>
+          </w:p>
+        </w:tc>
+        <w:sdt>
+          <w:sdtPr>
+            <w:rPr>
+              <w:rFonts w:cstheme="minorHAnsi"/>
+              <w:i/>
+              <w:color w:val="000000" w:themeColor="text1"/>
+            </w:rPr>
+            <w:alias w:val="AT1 - Nom entreprise"/>
+            <w:tag w:val="AT1 - Nom entreprise"/>
+            <w:id w:val="93600191"/>
+            <w:showingPlcHdr/>
+          </w:sdtPr>
+          <w:sdtEndPr>
+            <w:rPr>
+              <w:i w:val="0"/>
+            </w:rPr>
+          </w:sdtEndPr>
+          <w:sdtContent>
+            <w:tc>
+              <w:tcPr>
+                <w:tcW w:w="5512" w:type="dxa"/>
+                <w:gridSpan w:val="2"/>
+                <w:tcBorders>
+                  <w:right w:val="single" w:sz="8" w:space="0" w:color="BFBFBF" w:themeColor="background1" w:themeShade="BF"/>
+                </w:tcBorders>
+              </w:tcPr>
+              <w:p>
+                <w:pPr>
+                  <w:keepNext/>
+                  <w:ind w:left="130"/>
+                  <w:rPr>
+                    <w:rFonts w:cstheme="minorHAnsi"/>
+                    <w:color w:val="404040" w:themeColor="text1" w:themeTint="BF"/>
+                    <w:sz w:val="24"/>
+                  </w:rPr>
+                </w:pPr>
+                <w:r>
+                  <w:rPr>
+                    <w:rStyle w:val="Textedelespacerserv"/>
+                    <w:i/>
+                    <w:color w:val="595959" w:themeColor="text1" w:themeTint="A6"/>
+                    <w:highlight w:val="lightGray"/>
+                  </w:rPr>
+                  <w:t>Cliquez ici pour taper du texte.</w:t>
+                </w:r>
+              </w:p>
+            </w:tc>
+          </w:sdtContent>
+        </w:sdt>
+      </w:tr>
+      <w:tr>
+        <w:trPr>
+          <w:trHeight w:val="508"/>
+        </w:trPr>
+        <w:tc>
+          <w:tcPr>
+            <w:tcW w:w="3554" w:type="dxa"/>
+            <w:gridSpan w:val="3"/>
+            <w:tcBorders>
+              <w:left w:val="single" w:sz="8" w:space="0" w:color="BFBFBF" w:themeColor="background1" w:themeShade="BF"/>
+            </w:tcBorders>
+          </w:tcPr>
+          <w:p>
+            <w:pPr>
+              <w:keepNext/>
+              <w:spacing w:before="120" w:after="120"/>
+              <w:rPr>
+                <w:rFonts w:cstheme="minorHAnsi"/>
+                <w:color w:val="404040" w:themeColor="text1" w:themeTint="BF"/>
+              </w:rPr>
+            </w:pPr>
+            <w:r>
+              <w:rPr>
+                <w:rFonts w:cstheme="minorHAnsi"/>
+                <w:color w:val="404040" w:themeColor="text1" w:themeTint="BF"/>
+              </w:rPr>
+              <w:t>Chantier, atelier, service</w:t>
+            </w:r>
+            <w:r>
+              <w:rPr>
+                <w:rFonts w:cstheme="minorHAnsi"/>
+                <w:b/>
+                <w:color w:val="404040" w:themeColor="text1" w:themeTint="BF"/>
+              </w:rPr>
+              <w:tab/>
+            </w:r>
+            <w:r>
+              <w:rPr>
+                <w:rFonts w:ascii="Wingdings 3" w:hAnsi="Wingdings 3" w:cstheme="minorHAnsi"/>
+                <w:noProof/>
+                <w:color w:val="D60093"/>
+                <w:sz w:val="12"/>
+                <w:szCs w:val="12"/>
+                <w:lang w:eastAsia="fr-FR"/>
+              </w:rPr>
+              <w:t></w:t>
+            </w:r>
+          </w:p>
+        </w:tc>
+        <w:tc>
+          <w:tcPr>
+            <w:tcW w:w="6795" w:type="dxa"/>
+            <w:gridSpan w:val="3"/>
+            <w:tcBorders>
+              <w:right w:val="single" w:sz="8" w:space="0" w:color="BFBFBF" w:themeColor="background1" w:themeShade="BF"/>
+            </w:tcBorders>
+          </w:tcPr>
+          <w:p>
+            <w:pPr>
+              <w:keepNext/>
+              <w:spacing w:before="120" w:after="120"/>
+              <w:rPr>
+                <w:rFonts w:cstheme="minorHAnsi"/>
+                <w:color w:val="404040" w:themeColor="text1" w:themeTint="BF"/>
+              </w:rPr>
+            </w:pPr>
+            <w:sdt>
+              <w:sdtPr>
+                <w:rPr>
+                  <w:rFonts w:cstheme="minorHAnsi"/>
+                  <w:color w:val="000000" w:themeColor="text1"/>
+                </w:rPr>
+                <w:alias w:val="AT1 - Chantier"/>
+                <w:tag w:val="AT1 - Chantier"/>
+                <w:id w:val="-1647656591"/>
+                <w:showingPlcHdr/>
+              </w:sdtPr>
+              <w:sdtContent>
+                <w:r>
+                  <w:rPr>
+                    <w:rStyle w:val="Textedelespacerserv"/>
+                    <w:i/>
+                    <w:color w:val="595959" w:themeColor="text1" w:themeTint="A6"/>
+                    <w:highlight w:val="lightGray"/>
+                  </w:rPr>
+                  <w:t>Cliquez ici pour taper du texte.</w:t>
+                </w:r>
+              </w:sdtContent>
+            </w:sdt>
+          </w:p>
+        </w:tc>
+      </w:tr>
+      <w:tr>
+        <w:trPr>
+          <w:trHeight w:val="434"/>
+        </w:trPr>
+        <w:tc>
+          <w:tcPr>
+            <w:tcW w:w="10349" w:type="dxa"/>
+            <w:gridSpan w:val="6"/>
+            <w:tcBorders>
+              <w:left w:val="single" w:sz="8" w:space="0" w:color="BFBFBF" w:themeColor="background1" w:themeShade="BF"/>
+              <w:bottom w:val="single" w:sz="8" w:space="0" w:color="BFBFBF" w:themeColor="background1" w:themeShade="BF"/>
+              <w:right w:val="single" w:sz="8" w:space="0" w:color="BFBFBF" w:themeColor="background1" w:themeShade="BF"/>
+            </w:tcBorders>
+          </w:tcPr>
+          <w:p>
+            <w:pPr>
+              <w:keepNext/>
+              <w:spacing w:before="120" w:after="120"/>
+              <w:rPr>
+                <w:rFonts w:cstheme="minorHAnsi"/>
+                <w:color w:val="000000" w:themeColor="text1"/>
+              </w:rPr>
+            </w:pPr>
+            <w:r>
+              <w:rPr>
+                <w:rFonts w:cstheme="minorHAnsi"/>
+                <w:color w:val="404040" w:themeColor="text1" w:themeTint="BF"/>
+              </w:rPr>
+              <w:t xml:space="preserve">Période </w:t>
+            </w:r>
+            <w:proofErr w:type="gramStart"/>
+            <w:r>
+              <w:rPr>
+                <w:rFonts w:cstheme="minorHAnsi"/>
+                <w:color w:val="404040" w:themeColor="text1" w:themeTint="BF"/>
+              </w:rPr>
+              <w:t>d’exercice</w:t>
+            </w:r>
+            <w:r>
+              <w:rPr>
+                <w:rFonts w:cstheme="minorHAnsi"/>
+                <w:b/>
+                <w:color w:val="404040" w:themeColor="text1" w:themeTint="BF"/>
+              </w:rPr>
+              <w:t xml:space="preserve">  </w:t>
+            </w:r>
+            <w:r>
+              <w:rPr>
+                <w:rFonts w:cstheme="minorHAnsi"/>
+                <w:b/>
+                <w:color w:val="404040" w:themeColor="text1" w:themeTint="BF"/>
+              </w:rPr>
+              <w:tab/>
+            </w:r>
+            <w:proofErr w:type="gramEnd"/>
+            <w:r>
+              <w:rPr>
+                <w:rFonts w:ascii="Wingdings 3" w:hAnsi="Wingdings 3" w:cstheme="minorHAnsi"/>
+                <w:noProof/>
+                <w:color w:val="D60093"/>
+                <w:sz w:val="12"/>
+                <w:szCs w:val="12"/>
+                <w:lang w:eastAsia="fr-FR"/>
+              </w:rPr>
+              <w:t></w:t>
+            </w:r>
+            <w:r>
+              <w:rPr>
+                <w:rFonts w:ascii="Wingdings 3" w:hAnsi="Wingdings 3" w:cstheme="minorHAnsi"/>
+                <w:noProof/>
+                <w:color w:val="D60093"/>
+                <w:sz w:val="12"/>
+                <w:szCs w:val="12"/>
+                <w:lang w:eastAsia="fr-FR"/>
+              </w:rPr>
+              <w:t></w:t>
+            </w:r>
+            <w:r>
+              <w:rPr>
+                <w:rFonts w:ascii="Wingdings 3" w:hAnsi="Wingdings 3" w:cstheme="minorHAnsi"/>
+                <w:noProof/>
+                <w:color w:val="D60093"/>
+                <w:sz w:val="12"/>
+                <w:szCs w:val="12"/>
+                <w:lang w:eastAsia="fr-FR"/>
+              </w:rPr>
+              <w:t></w:t>
+            </w:r>
+            <w:r>
+              <w:rPr>
+                <w:rFonts w:ascii="Wingdings 3" w:hAnsi="Wingdings 3" w:cstheme="minorHAnsi"/>
+                <w:noProof/>
+                <w:color w:val="D60093"/>
+                <w:sz w:val="12"/>
+                <w:szCs w:val="12"/>
+                <w:lang w:eastAsia="fr-FR"/>
+              </w:rPr>
+              <w:t></w:t>
+            </w:r>
+            <w:r>
+              <w:rPr>
+                <w:rFonts w:ascii="Wingdings 3" w:hAnsi="Wingdings 3" w:cstheme="minorHAnsi"/>
+                <w:noProof/>
+                <w:color w:val="D60093"/>
+                <w:sz w:val="12"/>
+                <w:szCs w:val="12"/>
+                <w:lang w:eastAsia="fr-FR"/>
+              </w:rPr>
+              <w:t></w:t>
+            </w:r>
+            <w:r>
+              <w:rPr>
+                <w:rFonts w:cstheme="minorHAnsi"/>
+                <w:color w:val="404040" w:themeColor="text1" w:themeTint="BF"/>
+              </w:rPr>
+              <w:t>Du :</w:t>
+            </w:r>
+            <w:r>
+              <w:rPr>
+                <w:rFonts w:cstheme="minorHAnsi"/>
+                <w:color w:val="404040" w:themeColor="text1" w:themeTint="BF"/>
+              </w:rPr>
+              <w:tab/>
+            </w:r>
+            <w:sdt>
+              <w:sdtPr>
+                <w:rPr>
+                  <w:rFonts w:cstheme="minorHAnsi"/>
+                  <w:i/>
+                  <w:color w:val="000000" w:themeColor="text1"/>
+                </w:rPr>
+                <w:alias w:val="Date de début"/>
+                <w:tag w:val="Date de début"/>
+                <w:id w:val="1605456433"/>
+                <w:showingPlcHdr/>
+                <w:date>
+                  <w:dateFormat w:val="dd/MM/yyyy"/>
+                  <w:lid w:val="fr-FR"/>
+                  <w:storeMappedDataAs w:val="dateTime"/>
+                  <w:calendar w:val="gregorian"/>
+                </w:date>
+              </w:sdtPr>
+              <w:sdtContent>
+                <w:r>
+                  <w:rPr>
+                    <w:rStyle w:val="Textedelespacerserv"/>
+                    <w:i/>
+                    <w:color w:val="595959" w:themeColor="text1" w:themeTint="A6"/>
+                    <w:highlight w:val="lightGray"/>
+                  </w:rPr>
+                  <w:t>Cliquez ici</w:t>
+                </w:r>
+              </w:sdtContent>
+            </w:sdt>
+            <w:r>
+              <w:rPr>
+                <w:rFonts w:cstheme="minorHAnsi"/>
+                <w:b/>
+                <w:color w:val="404040" w:themeColor="text1" w:themeTint="BF"/>
+              </w:rPr>
+              <w:tab/>
+            </w:r>
+            <w:r>
+              <w:rPr>
+                <w:rFonts w:cstheme="minorHAnsi"/>
+                <w:color w:val="404040" w:themeColor="text1" w:themeTint="BF"/>
+              </w:rPr>
+              <w:t>au :</w:t>
+            </w:r>
+            <w:r>
+              <w:rPr>
+                <w:rFonts w:cstheme="minorHAnsi"/>
+                <w:b/>
+                <w:color w:val="404040" w:themeColor="text1" w:themeTint="BF"/>
+              </w:rPr>
+              <w:tab/>
+            </w:r>
+            <w:sdt>
+              <w:sdtPr>
+                <w:rPr>
+                  <w:rFonts w:cstheme="minorHAnsi"/>
+                  <w:i/>
+                  <w:color w:val="000000" w:themeColor="text1"/>
+                </w:rPr>
+                <w:alias w:val="Date de fin"/>
+                <w:tag w:val="Date de fin"/>
+                <w:id w:val="1734654430"/>
+                <w:showingPlcHdr/>
+                <w:date>
+                  <w:dateFormat w:val="dd/MM/yyyy"/>
+                  <w:lid w:val="fr-FR"/>
+                  <w:storeMappedDataAs w:val="dateTime"/>
+                  <w:calendar w:val="gregorian"/>
+                </w:date>
+              </w:sdtPr>
+              <w:sdtContent>
+                <w:r>
+                  <w:rPr>
+                    <w:rStyle w:val="Textedelespacerserv"/>
+                    <w:i/>
+                    <w:color w:val="595959" w:themeColor="text1" w:themeTint="A6"/>
+                    <w:highlight w:val="lightGray"/>
+                  </w:rPr>
+                  <w:t>Cliquez ici</w:t>
+                </w:r>
+              </w:sdtContent>
+            </w:sdt>
+          </w:p>
+        </w:tc>
+      </w:tr>
+      <w:tr>
+        <w:trPr>
+          <w:gridAfter w:val="1"/>
+          <w:wAfter w:w="567" w:type="dxa"/>
+        </w:trPr>
+        <w:tc>
+          <w:tcPr>
+            <w:tcW w:w="9782" w:type="dxa"/>
+            <w:gridSpan w:val="5"/>
+          </w:tcPr>
+          <w:p>
+            <w:pPr>
+              <w:rPr>
+                <w:rFonts w:cstheme="minorHAnsi"/>
+                <w:b/>
+                <w:color w:val="404040" w:themeColor="text1" w:themeTint="BF"/>
+                <w:sz w:val="12"/>
+                <w:szCs w:val="16"/>
+              </w:rPr>
+            </w:pPr>
+          </w:p>
+        </w:tc>
+      </w:tr>
+      <w:tr>
+        <w:trPr>
+          <w:gridAfter w:val="1"/>
+          <w:wAfter w:w="567" w:type="dxa"/>
+        </w:trPr>
+        <w:tc>
+          <w:tcPr>
+            <w:tcW w:w="9782" w:type="dxa"/>
+            <w:gridSpan w:val="5"/>
+          </w:tcPr>
+          <w:p>
+            <w:pPr>
+              <w:keepNext/>
+              <w:rPr>
+                <w:rFonts w:cstheme="minorHAnsi"/>
+                <w:color w:val="404040" w:themeColor="text1" w:themeTint="BF"/>
+                <w:sz w:val="12"/>
+                <w:szCs w:val="16"/>
+              </w:rPr>
+            </w:pPr>
+          </w:p>
+        </w:tc>
+      </w:tr>
+      <w:tr>
+        <w:trPr>
+          <w:gridAfter w:val="1"/>
+          <w:wAfter w:w="567" w:type="dxa"/>
+        </w:trPr>
+        <w:tc>
+          <w:tcPr>
+            <w:tcW w:w="9782" w:type="dxa"/>
+            <w:gridSpan w:val="5"/>
+            <w:tcBorders>
+              <w:left w:val="single" w:sz="24" w:space="0" w:color="D60093"/>
+              <w:bottom w:val="single" w:sz="8" w:space="0" w:color="D60093"/>
+            </w:tcBorders>
+          </w:tcPr>
+          <w:p>
+            <w:pPr>
+              <w:keepNext/>
+              <w:rPr>
+                <w:rFonts w:cstheme="minorHAnsi"/>
+                <w:b/>
+                <w:color w:val="404040" w:themeColor="text1" w:themeTint="BF"/>
+              </w:rPr>
+            </w:pPr>
+            <w:r>
+              <w:rPr>
+                <w:rFonts w:cstheme="minorHAnsi"/>
+                <w:b/>
+                <w:color w:val="404040" w:themeColor="text1" w:themeTint="BF"/>
+              </w:rPr>
+              <w:t xml:space="preserve">5. Informations complémentaires </w:t>
+            </w:r>
+            <w:r>
+              <w:rPr>
+                <w:rFonts w:cstheme="minorHAnsi"/>
+                <w:i/>
+                <w:color w:val="404040" w:themeColor="text1" w:themeTint="BF"/>
+              </w:rPr>
+              <w:t>(facultatif)</w:t>
+            </w:r>
+          </w:p>
+        </w:tc>
+      </w:tr>
+      <w:tr>
+        <w:trPr>
+          <w:trHeight w:val="15"/>
+        </w:trPr>
+        <w:tc>
+          <w:tcPr>
+            <w:tcW w:w="10349" w:type="dxa"/>
+            <w:gridSpan w:val="6"/>
+            <w:tcBorders>
+              <w:top w:val="single" w:sz="8" w:space="0" w:color="D60093"/>
+              <w:left w:val="single" w:sz="8" w:space="0" w:color="BFBFBF" w:themeColor="background1" w:themeShade="BF"/>
+              <w:right w:val="single" w:sz="8" w:space="0" w:color="BFBFBF" w:themeColor="background1" w:themeShade="BF"/>
+            </w:tcBorders>
+          </w:tcPr>
+          <w:p>
+            <w:pPr>
+              <w:keepNext/>
+              <w:rPr>
+                <w:rFonts w:cstheme="minorHAnsi"/>
+                <w:b/>
+                <w:color w:val="404040" w:themeColor="text1" w:themeTint="BF"/>
+                <w:sz w:val="12"/>
+              </w:rPr>
+            </w:pPr>
+          </w:p>
+        </w:tc>
+      </w:tr>
+      <w:tr>
+        <w:trPr>
+          <w:trHeight w:val="142"/>
+        </w:trPr>
+        <w:tc>
+          <w:tcPr>
+            <w:tcW w:w="10349" w:type="dxa"/>
+            <w:gridSpan w:val="6"/>
+            <w:tcBorders>
+              <w:left w:val="single" w:sz="8" w:space="0" w:color="BFBFBF" w:themeColor="background1" w:themeShade="BF"/>
+              <w:right w:val="single" w:sz="8" w:space="0" w:color="BFBFBF" w:themeColor="background1" w:themeShade="BF"/>
+            </w:tcBorders>
+          </w:tcPr>
+          <w:p>
+            <w:pPr>
+              <w:widowControl w:val="0"/>
+              <w:rPr>
+                <w:rFonts w:cstheme="minorHAnsi"/>
+                <w:color w:val="404040" w:themeColor="text1" w:themeTint="BF"/>
+                <w:sz w:val="24"/>
+              </w:rPr>
+            </w:pPr>
+          </w:p>
+        </w:tc>
+      </w:tr>
+    </w:tbl>
+    <w:p>
+      <w:pPr>
+        <w:sectPr>
+          <w:pgSz w:w="11906" w:h="16838" w:code="9"/>
+          <w:pgMar w:top="1418" w:right="1134" w:bottom="1418" w:left="1134" w:header="737" w:footer="510" w:gutter="170"/>
+          <w:cols w:space="708"/>
+          <w:docGrid w:linePitch="360"/>
+        </w:sectPr>
+      </w:pPr>
     </w:p>
     <w:tbl>
       <w:tblPr>
@@ -12533,7 +14390,11 @@
         <w:tblLook w:val="04A0" w:firstRow="1" w:lastRow="0" w:firstColumn="1" w:lastColumn="0" w:noHBand="0" w:noVBand="1"/>
       </w:tblPr>
       <w:tblGrid>
-        <w:gridCol w:w="10349"/>
+        <w:gridCol w:w="426"/>
+        <w:gridCol w:w="2553"/>
+        <w:gridCol w:w="4536"/>
+        <w:gridCol w:w="2550"/>
+        <w:gridCol w:w="284"/>
       </w:tblGrid>
       <w:tr>
         <w:trPr>
@@ -12542,6 +14403,7 @@
         <w:tc>
           <w:tcPr>
             <w:tcW w:w="10349" w:type="dxa"/>
+            <w:gridSpan w:val="5"/>
             <w:tcBorders>
               <w:left w:val="single" w:sz="8" w:space="0" w:color="BFBFBF" w:themeColor="background1" w:themeShade="BF"/>
               <w:bottom w:val="single" w:sz="8" w:space="0" w:color="BFBFBF" w:themeColor="background1" w:themeShade="BF"/>
@@ -12557,55 +14419,20 @@
                 <w:szCs w:val="16"/>
               </w:rPr>
             </w:pPr>
+            <w:r>
+              <w:lastRenderedPageBreak/>
+              <w:br w:type="page"/>
+            </w:r>
           </w:p>
         </w:tc>
       </w:tr>
-    </w:tbl>
-    <w:p/>
-    <w:p>
-      <w:r>
-        <w:br w:type="page"/>
-      </w:r>
-    </w:p>
-    <w:p/>
-    <w:p>
-      <w:pPr>
-        <w:spacing w:after="0"/>
-        <w:rPr>
-          <w:rFonts w:cstheme="minorHAnsi"/>
-          <w:b/>
-          <w:smallCaps/>
-          <w:color w:val="404040" w:themeColor="text1" w:themeTint="BF"/>
-          <w:sz w:val="40"/>
-          <w:szCs w:val="28"/>
-        </w:rPr>
-      </w:pPr>
-    </w:p>
-    <w:tbl>
-      <w:tblPr>
-        <w:tblStyle w:val="Grilledutableau"/>
-        <w:tblW w:w="9639" w:type="dxa"/>
-        <w:tblInd w:w="108" w:type="dxa"/>
-        <w:tblBorders>
-          <w:top w:val="none" w:sz="0" w:space="0" w:color="auto"/>
-          <w:left w:val="none" w:sz="0" w:space="0" w:color="auto"/>
-          <w:bottom w:val="none" w:sz="0" w:space="0" w:color="auto"/>
-          <w:right w:val="none" w:sz="0" w:space="0" w:color="auto"/>
-          <w:insideH w:val="none" w:sz="0" w:space="0" w:color="auto"/>
-          <w:insideV w:val="none" w:sz="0" w:space="0" w:color="auto"/>
-        </w:tblBorders>
-        <w:tblLayout w:type="fixed"/>
-        <w:tblCellMar>
-          <w:top w:w="57" w:type="dxa"/>
-        </w:tblCellMar>
-        <w:tblLook w:val="04A0" w:firstRow="1" w:lastRow="0" w:firstColumn="1" w:lastColumn="0" w:noHBand="0" w:noVBand="1"/>
-      </w:tblPr>
-      <w:tblGrid>
-        <w:gridCol w:w="2553"/>
-        <w:gridCol w:w="4536"/>
-        <w:gridCol w:w="2550"/>
-      </w:tblGrid>
       <w:tr>
+        <w:trPr>
+          <w:gridBefore w:val="1"/>
+          <w:gridAfter w:val="1"/>
+          <w:wBefore w:w="426" w:type="dxa"/>
+          <w:wAfter w:w="284" w:type="dxa"/>
+        </w:trPr>
         <w:tc>
           <w:tcPr>
             <w:tcW w:w="9639" w:type="dxa"/>
@@ -12638,6 +14465,10 @@
       </w:tr>
       <w:tr>
         <w:trPr>
+          <w:gridBefore w:val="1"/>
+          <w:gridAfter w:val="1"/>
+          <w:wBefore w:w="426" w:type="dxa"/>
+          <w:wAfter w:w="284" w:type="dxa"/>
           <w:trHeight w:val="20"/>
         </w:trPr>
         <w:tc>
@@ -12664,6 +14495,10 @@
       </w:tr>
       <w:tr>
         <w:trPr>
+          <w:gridBefore w:val="1"/>
+          <w:gridAfter w:val="1"/>
+          <w:wBefore w:w="426" w:type="dxa"/>
+          <w:wAfter w:w="284" w:type="dxa"/>
           <w:trHeight w:val="794"/>
         </w:trPr>
         <w:tc>
@@ -12747,6 +14582,12 @@
         </w:tc>
       </w:tr>
       <w:tr>
+        <w:trPr>
+          <w:gridBefore w:val="1"/>
+          <w:gridAfter w:val="1"/>
+          <w:wBefore w:w="426" w:type="dxa"/>
+          <w:wAfter w:w="284" w:type="dxa"/>
+        </w:trPr>
         <w:tc>
           <w:tcPr>
             <w:tcW w:w="2553" w:type="dxa"/>
@@ -12854,6 +14695,10 @@
       </w:tr>
       <w:tr>
         <w:trPr>
+          <w:gridBefore w:val="1"/>
+          <w:gridAfter w:val="1"/>
+          <w:wBefore w:w="426" w:type="dxa"/>
+          <w:wAfter w:w="284" w:type="dxa"/>
           <w:trHeight w:val="510"/>
         </w:trPr>
         <w:sdt>
@@ -13023,6 +14868,10 @@
       </w:tr>
       <w:tr>
         <w:trPr>
+          <w:gridBefore w:val="1"/>
+          <w:gridAfter w:val="1"/>
+          <w:wBefore w:w="426" w:type="dxa"/>
+          <w:wAfter w:w="284" w:type="dxa"/>
           <w:trHeight w:val="510"/>
         </w:trPr>
         <w:tc>
@@ -13099,6 +14948,10 @@
       </w:tr>
       <w:tr>
         <w:trPr>
+          <w:gridBefore w:val="1"/>
+          <w:gridAfter w:val="1"/>
+          <w:wBefore w:w="426" w:type="dxa"/>
+          <w:wAfter w:w="284" w:type="dxa"/>
           <w:trHeight w:val="510"/>
         </w:trPr>
         <w:tc>
@@ -13175,6 +15028,10 @@
       </w:tr>
       <w:tr>
         <w:trPr>
+          <w:gridBefore w:val="1"/>
+          <w:gridAfter w:val="1"/>
+          <w:wBefore w:w="426" w:type="dxa"/>
+          <w:wAfter w:w="284" w:type="dxa"/>
           <w:trHeight w:val="510"/>
         </w:trPr>
         <w:tc>
@@ -13251,6 +15108,10 @@
       </w:tr>
       <w:tr>
         <w:trPr>
+          <w:gridBefore w:val="1"/>
+          <w:gridAfter w:val="1"/>
+          <w:wBefore w:w="426" w:type="dxa"/>
+          <w:wAfter w:w="284" w:type="dxa"/>
           <w:trHeight w:val="510"/>
         </w:trPr>
         <w:tc>
@@ -13327,6 +15188,10 @@
       </w:tr>
       <w:tr>
         <w:trPr>
+          <w:gridBefore w:val="1"/>
+          <w:gridAfter w:val="1"/>
+          <w:wBefore w:w="426" w:type="dxa"/>
+          <w:wAfter w:w="284" w:type="dxa"/>
           <w:trHeight w:val="510"/>
         </w:trPr>
         <w:tc>
@@ -13403,6 +15268,10 @@
       </w:tr>
       <w:tr>
         <w:trPr>
+          <w:gridBefore w:val="1"/>
+          <w:gridAfter w:val="1"/>
+          <w:wBefore w:w="426" w:type="dxa"/>
+          <w:wAfter w:w="284" w:type="dxa"/>
           <w:trHeight w:val="510"/>
         </w:trPr>
         <w:tc>
@@ -13479,6 +15348,10 @@
       </w:tr>
       <w:tr>
         <w:trPr>
+          <w:gridBefore w:val="1"/>
+          <w:gridAfter w:val="1"/>
+          <w:wBefore w:w="426" w:type="dxa"/>
+          <w:wAfter w:w="284" w:type="dxa"/>
           <w:trHeight w:val="510"/>
         </w:trPr>
         <w:tc>
@@ -13555,6 +15428,10 @@
       </w:tr>
       <w:tr>
         <w:trPr>
+          <w:gridBefore w:val="1"/>
+          <w:gridAfter w:val="1"/>
+          <w:wBefore w:w="426" w:type="dxa"/>
+          <w:wAfter w:w="284" w:type="dxa"/>
           <w:trHeight w:val="510"/>
         </w:trPr>
         <w:tc>
@@ -13631,6 +15508,10 @@
       </w:tr>
       <w:tr>
         <w:trPr>
+          <w:gridBefore w:val="1"/>
+          <w:gridAfter w:val="1"/>
+          <w:wBefore w:w="426" w:type="dxa"/>
+          <w:wAfter w:w="284" w:type="dxa"/>
           <w:trHeight w:val="510"/>
         </w:trPr>
         <w:tc>
@@ -13905,7 +15786,7 @@
           <w:szCs w:val="24"/>
           <w:lang w:eastAsia="fr-FR"/>
         </w:rPr>
-        <w:pict>
+        <w:pict w14:anchorId="51332AB8">
           <v:shapetype id="_x0000_t202" coordsize="21600,21600" o:spt="202" path="m,l,21600r21600,l21600,xe">
             <v:stroke joinstyle="miter"/>
             <v:path gradientshapeok="t" o:connecttype="rect"/>
@@ -13923,7 +15804,6 @@
                     <w:alias w:val="Déclaration_dénomination"/>
                     <w:tag w:val="Déclaration_dénomination"/>
                     <w:id w:val="1225873524"/>
-                    <w:showingPlcHdr/>
                   </w:sdtPr>
                   <w:sdtContent>
                     <w:p>
@@ -13936,13 +15816,11 @@
                       </w:pPr>
                       <w:r>
                         <w:rPr>
-                          <w:rStyle w:val="Textedelespacerserv"/>
                           <w:color w:val="404040" w:themeColor="text1" w:themeTint="BF"/>
                           <w:sz w:val="24"/>
                           <w:szCs w:val="24"/>
-                          <w:shd w:val="clear" w:color="auto" w:fill="BFBFBF" w:themeFill="background1" w:themeFillShade="BF"/>
                         </w:rPr>
-                        <w:t>Cliquez ici pour taper du texte.</w:t>
+                        <w:t>Lionel Ensfelder</w:t>
                       </w:r>
                     </w:p>
                   </w:sdtContent>
@@ -14064,7 +15942,7 @@
           <w:szCs w:val="24"/>
           <w:lang w:eastAsia="fr-FR"/>
         </w:rPr>
-        <w:pict>
+        <w:pict w14:anchorId="32FABF78">
           <v:shape id="_x0000_s1027" type="#_x0000_t202" style="position:absolute;margin-left:28.75pt;margin-top:26pt;width:233.2pt;height:32.75pt;z-index:251661312;visibility:visible;mso-width-relative:margin;mso-height-relative:margin" o:gfxdata="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" filled="f" stroked="f">
             <v:textbox>
               <w:txbxContent>
@@ -14078,7 +15956,6 @@
                     <w:alias w:val="Déclaration_fait à :"/>
                     <w:tag w:val="Déclaration_fait à :"/>
                     <w:id w:val="1639756654"/>
-                    <w:showingPlcHdr/>
                   </w:sdtPr>
                   <w:sdtContent>
                     <w:p>
@@ -14094,9 +15971,8 @@
                           <w:color w:val="404040" w:themeColor="text1" w:themeTint="BF"/>
                           <w:sz w:val="24"/>
                           <w:szCs w:val="24"/>
-                          <w:shd w:val="clear" w:color="auto" w:fill="BFBFBF" w:themeFill="background1" w:themeFillShade="BF"/>
                         </w:rPr>
-                        <w:t>Cliquez ici pour taper du texte.</w:t>
+                        <w:t>Toulon</w:t>
                       </w:r>
                     </w:p>
                   </w:sdtContent>
@@ -14117,7 +15993,7 @@
           <w:szCs w:val="40"/>
           <w:lang w:eastAsia="fr-FR"/>
         </w:rPr>
-        <w:pict>
+        <w:pict w14:anchorId="58902447">
           <v:shape id="_x0000_s1028" type="#_x0000_t202" style="position:absolute;margin-left:277.75pt;margin-top:24.2pt;width:172.35pt;height:38.95pt;z-index:251659264;visibility:visible;mso-width-relative:margin;mso-height-relative:margin" o:gfxdata="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" filled="f" stroked="f">
             <v:textbox>
               <w:txbxContent>
@@ -14131,8 +16007,7 @@
                     <w:alias w:val="Déclaration_Le :"/>
                     <w:tag w:val="Déclaration_Le :"/>
                     <w:id w:val="-526484609"/>
-                    <w:showingPlcHdr/>
-                    <w:date>
+                    <w:date w:fullDate="2019-10-22T00:00:00Z">
                       <w:dateFormat w:val="dd/MM/yyyy"/>
                       <w:lid w:val="fr-FR"/>
                       <w:storeMappedDataAs w:val="dateTime"/>
@@ -14150,13 +16025,11 @@
                       </w:pPr>
                       <w:r>
                         <w:rPr>
-                          <w:rStyle w:val="Textedelespacerserv"/>
                           <w:color w:val="404040" w:themeColor="text1" w:themeTint="BF"/>
                           <w:sz w:val="24"/>
                           <w:szCs w:val="24"/>
-                          <w:shd w:val="clear" w:color="auto" w:fill="BFBFBF" w:themeFill="background1" w:themeFillShade="BF"/>
                         </w:rPr>
-                        <w:t>Cliquez ici pour choisir une date</w:t>
+                        <w:t>22/10/2019</w:t>
                       </w:r>
                     </w:p>
                   </w:sdtContent>
@@ -15045,7 +16918,6 @@
       </w:pPr>
     </w:p>
     <w:sectPr>
-      <w:headerReference w:type="default" r:id="rId22"/>
       <w:pgSz w:w="11906" w:h="16838" w:code="9"/>
       <w:pgMar w:top="1418" w:right="1134" w:bottom="1418" w:left="1134" w:header="737" w:footer="510" w:gutter="170"/>
       <w:cols w:space="708"/>
@@ -15056,7 +16928,7 @@
 </file>
 
 <file path=word/endnotes.xml><?xml version="1.0" encoding="utf-8"?>
-<w:endnotes xmlns:wpc="http://schemas.microsoft.com/office/word/2010/wordprocessingCanvas" xmlns:cx="http://schemas.microsoft.com/office/drawing/2014/chartex" xmlns:mc="http://schemas.openxmlformats.org/markup-compatibility/2006" xmlns:o="urn:schemas-microsoft-com:office:office" xmlns:r="http://schemas.openxmlformats.org/officeDocument/2006/relationships" xmlns:m="http://schemas.openxmlformats.org/officeDocument/2006/math" xmlns:v="urn:schemas-microsoft-com:vml" xmlns:wp14="http://schemas.microsoft.com/office/word/2010/wordprocessingDrawing" xmlns:wp="http://schemas.openxmlformats.org/drawingml/2006/wordprocessingDrawing" xmlns:w10="urn:schemas-microsoft-com:office:word" xmlns:w="http://schemas.openxmlformats.org/wordprocessingml/2006/main" xmlns:w14="http://schemas.microsoft.com/office/word/2010/wordml" xmlns:w15="http://schemas.microsoft.com/office/word/2012/wordml" xmlns:w16se="http://schemas.microsoft.com/office/word/2015/wordml/symex" xmlns:wpg="http://schemas.microsoft.com/office/word/2010/wordprocessingGroup" xmlns:wpi="http://schemas.microsoft.com/office/word/2010/wordprocessingInk" xmlns:wne="http://schemas.microsoft.com/office/word/2006/wordml" xmlns:wps="http://schemas.microsoft.com/office/word/2010/wordprocessingShape" mc:Ignorable="w14 w15 w16se wp14">
+<w:endnotes xmlns:wpc="http://schemas.microsoft.com/office/word/2010/wordprocessingCanvas" xmlns:cx="http://schemas.microsoft.com/office/drawing/2014/chartex" xmlns:cx1="http://schemas.microsoft.com/office/drawing/2015/9/8/chartex" xmlns:cx2="http://schemas.microsoft.com/office/drawing/2015/10/21/chartex" xmlns:cx3="http://schemas.microsoft.com/office/drawing/2016/5/9/chartex" xmlns:cx4="http://schemas.microsoft.com/office/drawing/2016/5/10/chartex" xmlns:cx5="http://schemas.microsoft.com/office/drawing/2016/5/11/chartex" xmlns:cx6="http://schemas.microsoft.com/office/drawing/2016/5/12/chartex" xmlns:cx7="http://schemas.microsoft.com/office/drawing/2016/5/13/chartex" xmlns:cx8="http://schemas.microsoft.com/office/drawing/2016/5/14/chartex" xmlns:mc="http://schemas.openxmlformats.org/markup-compatibility/2006" xmlns:aink="http://schemas.microsoft.com/office/drawing/2016/ink" xmlns:am3d="http://schemas.microsoft.com/office/drawing/2017/model3d" xmlns:o="urn:schemas-microsoft-com:office:office" xmlns:r="http://schemas.openxmlformats.org/officeDocument/2006/relationships" xmlns:m="http://schemas.openxmlformats.org/officeDocument/2006/math" xmlns:v="urn:schemas-microsoft-com:vml" xmlns:wp14="http://schemas.microsoft.com/office/word/2010/wordprocessingDrawing" xmlns:wp="http://schemas.openxmlformats.org/drawingml/2006/wordprocessingDrawing" xmlns:w10="urn:schemas-microsoft-com:office:word" xmlns:w="http://schemas.openxmlformats.org/wordprocessingml/2006/main" xmlns:w14="http://schemas.microsoft.com/office/word/2010/wordml" xmlns:w15="http://schemas.microsoft.com/office/word/2012/wordml" xmlns:w16cid="http://schemas.microsoft.com/office/word/2016/wordml/cid" xmlns:w16se="http://schemas.microsoft.com/office/word/2015/wordml/symex" xmlns:wpg="http://schemas.microsoft.com/office/word/2010/wordprocessingGroup" xmlns:wpi="http://schemas.microsoft.com/office/word/2010/wordprocessingInk" xmlns:wne="http://schemas.microsoft.com/office/word/2006/wordml" xmlns:wps="http://schemas.microsoft.com/office/word/2010/wordprocessingShape" mc:Ignorable="w14 w15 w16se w16cid wp14">
   <w:endnote w:type="separator" w:id="-1">
     <w:p>
       <w:pPr>
@@ -15081,7 +16953,7 @@
 </file>
 
 <file path=word/footer1.xml><?xml version="1.0" encoding="utf-8"?>
-<w:ftr xmlns:wpc="http://schemas.microsoft.com/office/word/2010/wordprocessingCanvas" xmlns:cx="http://schemas.microsoft.com/office/drawing/2014/chartex" xmlns:mc="http://schemas.openxmlformats.org/markup-compatibility/2006" xmlns:o="urn:schemas-microsoft-com:office:office" xmlns:r="http://schemas.openxmlformats.org/officeDocument/2006/relationships" xmlns:m="http://schemas.openxmlformats.org/officeDocument/2006/math" xmlns:v="urn:schemas-microsoft-com:vml" xmlns:wp14="http://schemas.microsoft.com/office/word/2010/wordprocessingDrawing" xmlns:wp="http://schemas.openxmlformats.org/drawingml/2006/wordprocessingDrawing" xmlns:w10="urn:schemas-microsoft-com:office:word" xmlns:w="http://schemas.openxmlformats.org/wordprocessingml/2006/main" xmlns:w14="http://schemas.microsoft.com/office/word/2010/wordml" xmlns:w15="http://schemas.microsoft.com/office/word/2012/wordml" xmlns:w16se="http://schemas.microsoft.com/office/word/2015/wordml/symex" xmlns:wpg="http://schemas.microsoft.com/office/word/2010/wordprocessingGroup" xmlns:wpi="http://schemas.microsoft.com/office/word/2010/wordprocessingInk" xmlns:wne="http://schemas.microsoft.com/office/word/2006/wordml" xmlns:wps="http://schemas.microsoft.com/office/word/2010/wordprocessingShape" mc:Ignorable="w14 w15 w16se wp14">
+<w:ftr xmlns:wpc="http://schemas.microsoft.com/office/word/2010/wordprocessingCanvas" xmlns:cx="http://schemas.microsoft.com/office/drawing/2014/chartex" xmlns:cx1="http://schemas.microsoft.com/office/drawing/2015/9/8/chartex" xmlns:cx2="http://schemas.microsoft.com/office/drawing/2015/10/21/chartex" xmlns:cx3="http://schemas.microsoft.com/office/drawing/2016/5/9/chartex" xmlns:cx4="http://schemas.microsoft.com/office/drawing/2016/5/10/chartex" xmlns:cx5="http://schemas.microsoft.com/office/drawing/2016/5/11/chartex" xmlns:cx6="http://schemas.microsoft.com/office/drawing/2016/5/12/chartex" xmlns:cx7="http://schemas.microsoft.com/office/drawing/2016/5/13/chartex" xmlns:cx8="http://schemas.microsoft.com/office/drawing/2016/5/14/chartex" xmlns:mc="http://schemas.openxmlformats.org/markup-compatibility/2006" xmlns:aink="http://schemas.microsoft.com/office/drawing/2016/ink" xmlns:am3d="http://schemas.microsoft.com/office/drawing/2017/model3d" xmlns:o="urn:schemas-microsoft-com:office:office" xmlns:r="http://schemas.openxmlformats.org/officeDocument/2006/relationships" xmlns:m="http://schemas.openxmlformats.org/officeDocument/2006/math" xmlns:v="urn:schemas-microsoft-com:vml" xmlns:wp14="http://schemas.microsoft.com/office/word/2010/wordprocessingDrawing" xmlns:wp="http://schemas.openxmlformats.org/drawingml/2006/wordprocessingDrawing" xmlns:w10="urn:schemas-microsoft-com:office:word" xmlns:w="http://schemas.openxmlformats.org/wordprocessingml/2006/main" xmlns:w14="http://schemas.microsoft.com/office/word/2010/wordml" xmlns:w15="http://schemas.microsoft.com/office/word/2012/wordml" xmlns:w16cid="http://schemas.microsoft.com/office/word/2016/wordml/cid" xmlns:w16se="http://schemas.microsoft.com/office/word/2015/wordml/symex" xmlns:wpg="http://schemas.microsoft.com/office/word/2010/wordprocessingGroup" xmlns:wpi="http://schemas.microsoft.com/office/word/2010/wordprocessingInk" xmlns:wne="http://schemas.microsoft.com/office/word/2006/wordml" xmlns:wps="http://schemas.microsoft.com/office/word/2010/wordprocessingShape" mc:Ignorable="w14 w15 w16se w16cid wp14">
   <w:p>
     <w:pPr>
       <w:pStyle w:val="Pieddepage"/>
@@ -15108,7 +16980,7 @@
         <w:szCs w:val="20"/>
         <w:lang w:eastAsia="fr-FR"/>
       </w:rPr>
-      <w:pict>
+      <w:pict w14:anchorId="2A658661">
         <v:shapetype id="_x0000_t186" coordsize="21600,21600" o:spt="186" adj="1800" path="m@9,nfqx@0@0l@0@7qy0@4@0@8l@0@6qy@9,21600em@10,nfqx@5@0l@5@7qy21600@4@5@8l@5@6qy@10,21600em@9,nsqx@0@0l@0@7qy0@4@0@8l@0@6qy@9,21600l@10,21600qx@5@6l@5@8qy21600@4@5@7l@5@0qy@10,xe" filled="f">
           <v:formulas>
             <v:f eqn="val #0"/>
@@ -15239,7 +17111,7 @@
 </file>
 
 <file path=word/footer2.xml><?xml version="1.0" encoding="utf-8"?>
-<w:ftr xmlns:wpc="http://schemas.microsoft.com/office/word/2010/wordprocessingCanvas" xmlns:cx="http://schemas.microsoft.com/office/drawing/2014/chartex" xmlns:mc="http://schemas.openxmlformats.org/markup-compatibility/2006" xmlns:o="urn:schemas-microsoft-com:office:office" xmlns:r="http://schemas.openxmlformats.org/officeDocument/2006/relationships" xmlns:m="http://schemas.openxmlformats.org/officeDocument/2006/math" xmlns:v="urn:schemas-microsoft-com:vml" xmlns:wp14="http://schemas.microsoft.com/office/word/2010/wordprocessingDrawing" xmlns:wp="http://schemas.openxmlformats.org/drawingml/2006/wordprocessingDrawing" xmlns:w10="urn:schemas-microsoft-com:office:word" xmlns:w="http://schemas.openxmlformats.org/wordprocessingml/2006/main" xmlns:w14="http://schemas.microsoft.com/office/word/2010/wordml" xmlns:w15="http://schemas.microsoft.com/office/word/2012/wordml" xmlns:w16se="http://schemas.microsoft.com/office/word/2015/wordml/symex" xmlns:wpg="http://schemas.microsoft.com/office/word/2010/wordprocessingGroup" xmlns:wpi="http://schemas.microsoft.com/office/word/2010/wordprocessingInk" xmlns:wne="http://schemas.microsoft.com/office/word/2006/wordml" xmlns:wps="http://schemas.microsoft.com/office/word/2010/wordprocessingShape" mc:Ignorable="w14 w15 w16se wp14">
+<w:ftr xmlns:wpc="http://schemas.microsoft.com/office/word/2010/wordprocessingCanvas" xmlns:cx="http://schemas.microsoft.com/office/drawing/2014/chartex" xmlns:cx1="http://schemas.microsoft.com/office/drawing/2015/9/8/chartex" xmlns:cx2="http://schemas.microsoft.com/office/drawing/2015/10/21/chartex" xmlns:cx3="http://schemas.microsoft.com/office/drawing/2016/5/9/chartex" xmlns:cx4="http://schemas.microsoft.com/office/drawing/2016/5/10/chartex" xmlns:cx5="http://schemas.microsoft.com/office/drawing/2016/5/11/chartex" xmlns:cx6="http://schemas.microsoft.com/office/drawing/2016/5/12/chartex" xmlns:cx7="http://schemas.microsoft.com/office/drawing/2016/5/13/chartex" xmlns:cx8="http://schemas.microsoft.com/office/drawing/2016/5/14/chartex" xmlns:mc="http://schemas.openxmlformats.org/markup-compatibility/2006" xmlns:aink="http://schemas.microsoft.com/office/drawing/2016/ink" xmlns:am3d="http://schemas.microsoft.com/office/drawing/2017/model3d" xmlns:o="urn:schemas-microsoft-com:office:office" xmlns:r="http://schemas.openxmlformats.org/officeDocument/2006/relationships" xmlns:m="http://schemas.openxmlformats.org/officeDocument/2006/math" xmlns:v="urn:schemas-microsoft-com:vml" xmlns:wp14="http://schemas.microsoft.com/office/word/2010/wordprocessingDrawing" xmlns:wp="http://schemas.openxmlformats.org/drawingml/2006/wordprocessingDrawing" xmlns:w10="urn:schemas-microsoft-com:office:word" xmlns:w="http://schemas.openxmlformats.org/wordprocessingml/2006/main" xmlns:w14="http://schemas.microsoft.com/office/word/2010/wordml" xmlns:w15="http://schemas.microsoft.com/office/word/2012/wordml" xmlns:w16cid="http://schemas.microsoft.com/office/word/2016/wordml/cid" xmlns:w16se="http://schemas.microsoft.com/office/word/2015/wordml/symex" xmlns:wpg="http://schemas.microsoft.com/office/word/2010/wordprocessingGroup" xmlns:wpi="http://schemas.microsoft.com/office/word/2010/wordprocessingInk" xmlns:wne="http://schemas.microsoft.com/office/word/2006/wordml" xmlns:wps="http://schemas.microsoft.com/office/word/2010/wordprocessingShape" mc:Ignorable="w14 w15 w16se w16cid wp14">
   <w:p>
     <w:pPr>
       <w:pStyle w:val="Pieddepage"/>
@@ -15267,7 +17139,7 @@
         <w:szCs w:val="20"/>
         <w:lang w:eastAsia="fr-FR"/>
       </w:rPr>
-      <w:pict>
+      <w:pict w14:anchorId="13E10458">
         <v:shapetype id="_x0000_t186" coordsize="21600,21600" o:spt="186" adj="1800" path="m@9,nfqx@0@0l@0@7qy0@4@0@8l@0@6qy@9,21600em@10,nfqx@5@0l@5@7qy21600@4@5@8l@5@6qy@10,21600em@9,nsqx@0@0l@0@7qy0@4@0@8l@0@6qy@9,21600l@10,21600qx@5@6l@5@8qy21600@4@5@7l@5@0qy@10,xe" filled="f">
           <v:formulas>
             <v:f eqn="val #0"/>
@@ -15417,7 +17289,7 @@
 </file>
 
 <file path=word/footnotes.xml><?xml version="1.0" encoding="utf-8"?>
-<w:footnotes xmlns:wpc="http://schemas.microsoft.com/office/word/2010/wordprocessingCanvas" xmlns:cx="http://schemas.microsoft.com/office/drawing/2014/chartex" xmlns:mc="http://schemas.openxmlformats.org/markup-compatibility/2006" xmlns:o="urn:schemas-microsoft-com:office:office" xmlns:r="http://schemas.openxmlformats.org/officeDocument/2006/relationships" xmlns:m="http://schemas.openxmlformats.org/officeDocument/2006/math" xmlns:v="urn:schemas-microsoft-com:vml" xmlns:wp14="http://schemas.microsoft.com/office/word/2010/wordprocessingDrawing" xmlns:wp="http://schemas.openxmlformats.org/drawingml/2006/wordprocessingDrawing" xmlns:w10="urn:schemas-microsoft-com:office:word" xmlns:w="http://schemas.openxmlformats.org/wordprocessingml/2006/main" xmlns:w14="http://schemas.microsoft.com/office/word/2010/wordml" xmlns:w15="http://schemas.microsoft.com/office/word/2012/wordml" xmlns:w16se="http://schemas.microsoft.com/office/word/2015/wordml/symex" xmlns:wpg="http://schemas.microsoft.com/office/word/2010/wordprocessingGroup" xmlns:wpi="http://schemas.microsoft.com/office/word/2010/wordprocessingInk" xmlns:wne="http://schemas.microsoft.com/office/word/2006/wordml" xmlns:wps="http://schemas.microsoft.com/office/word/2010/wordprocessingShape" mc:Ignorable="w14 w15 w16se wp14">
+<w:footnotes xmlns:wpc="http://schemas.microsoft.com/office/word/2010/wordprocessingCanvas" xmlns:cx="http://schemas.microsoft.com/office/drawing/2014/chartex" xmlns:cx1="http://schemas.microsoft.com/office/drawing/2015/9/8/chartex" xmlns:cx2="http://schemas.microsoft.com/office/drawing/2015/10/21/chartex" xmlns:cx3="http://schemas.microsoft.com/office/drawing/2016/5/9/chartex" xmlns:cx4="http://schemas.microsoft.com/office/drawing/2016/5/10/chartex" xmlns:cx5="http://schemas.microsoft.com/office/drawing/2016/5/11/chartex" xmlns:cx6="http://schemas.microsoft.com/office/drawing/2016/5/12/chartex" xmlns:cx7="http://schemas.microsoft.com/office/drawing/2016/5/13/chartex" xmlns:cx8="http://schemas.microsoft.com/office/drawing/2016/5/14/chartex" xmlns:mc="http://schemas.openxmlformats.org/markup-compatibility/2006" xmlns:aink="http://schemas.microsoft.com/office/drawing/2016/ink" xmlns:am3d="http://schemas.microsoft.com/office/drawing/2017/model3d" xmlns:o="urn:schemas-microsoft-com:office:office" xmlns:r="http://schemas.openxmlformats.org/officeDocument/2006/relationships" xmlns:m="http://schemas.openxmlformats.org/officeDocument/2006/math" xmlns:v="urn:schemas-microsoft-com:vml" xmlns:wp14="http://schemas.microsoft.com/office/word/2010/wordprocessingDrawing" xmlns:wp="http://schemas.openxmlformats.org/drawingml/2006/wordprocessingDrawing" xmlns:w10="urn:schemas-microsoft-com:office:word" xmlns:w="http://schemas.openxmlformats.org/wordprocessingml/2006/main" xmlns:w14="http://schemas.microsoft.com/office/word/2010/wordml" xmlns:w15="http://schemas.microsoft.com/office/word/2012/wordml" xmlns:w16cid="http://schemas.microsoft.com/office/word/2016/wordml/cid" xmlns:w16se="http://schemas.microsoft.com/office/word/2015/wordml/symex" xmlns:wpg="http://schemas.microsoft.com/office/word/2010/wordprocessingGroup" xmlns:wpi="http://schemas.microsoft.com/office/word/2010/wordprocessingInk" xmlns:wne="http://schemas.microsoft.com/office/word/2006/wordml" xmlns:wps="http://schemas.microsoft.com/office/word/2010/wordprocessingShape" mc:Ignorable="w14 w15 w16se w16cid wp14">
   <w:footnote w:type="separator" w:id="-1">
     <w:p>
       <w:pPr>
@@ -15442,7 +17314,7 @@
 </file>
 
 <file path=word/header1.xml><?xml version="1.0" encoding="utf-8"?>
-<w:hdr xmlns:wpc="http://schemas.microsoft.com/office/word/2010/wordprocessingCanvas" xmlns:cx="http://schemas.microsoft.com/office/drawing/2014/chartex" xmlns:mc="http://schemas.openxmlformats.org/markup-compatibility/2006" xmlns:o="urn:schemas-microsoft-com:office:office" xmlns:r="http://schemas.openxmlformats.org/officeDocument/2006/relationships" xmlns:m="http://schemas.openxmlformats.org/officeDocument/2006/math" xmlns:v="urn:schemas-microsoft-com:vml" xmlns:wp14="http://schemas.microsoft.com/office/word/2010/wordprocessingDrawing" xmlns:wp="http://schemas.openxmlformats.org/drawingml/2006/wordprocessingDrawing" xmlns:w10="urn:schemas-microsoft-com:office:word" xmlns:w="http://schemas.openxmlformats.org/wordprocessingml/2006/main" xmlns:w14="http://schemas.microsoft.com/office/word/2010/wordml" xmlns:w15="http://schemas.microsoft.com/office/word/2012/wordml" xmlns:w16se="http://schemas.microsoft.com/office/word/2015/wordml/symex" xmlns:wpg="http://schemas.microsoft.com/office/word/2010/wordprocessingGroup" xmlns:wpi="http://schemas.microsoft.com/office/word/2010/wordprocessingInk" xmlns:wne="http://schemas.microsoft.com/office/word/2006/wordml" xmlns:wps="http://schemas.microsoft.com/office/word/2010/wordprocessingShape" mc:Ignorable="w14 w15 w16se wp14">
+<w:hdr xmlns:wpc="http://schemas.microsoft.com/office/word/2010/wordprocessingCanvas" xmlns:cx="http://schemas.microsoft.com/office/drawing/2014/chartex" xmlns:cx1="http://schemas.microsoft.com/office/drawing/2015/9/8/chartex" xmlns:cx2="http://schemas.microsoft.com/office/drawing/2015/10/21/chartex" xmlns:cx3="http://schemas.microsoft.com/office/drawing/2016/5/9/chartex" xmlns:cx4="http://schemas.microsoft.com/office/drawing/2016/5/10/chartex" xmlns:cx5="http://schemas.microsoft.com/office/drawing/2016/5/11/chartex" xmlns:cx6="http://schemas.microsoft.com/office/drawing/2016/5/12/chartex" xmlns:cx7="http://schemas.microsoft.com/office/drawing/2016/5/13/chartex" xmlns:cx8="http://schemas.microsoft.com/office/drawing/2016/5/14/chartex" xmlns:mc="http://schemas.openxmlformats.org/markup-compatibility/2006" xmlns:aink="http://schemas.microsoft.com/office/drawing/2016/ink" xmlns:am3d="http://schemas.microsoft.com/office/drawing/2017/model3d" xmlns:o="urn:schemas-microsoft-com:office:office" xmlns:r="http://schemas.openxmlformats.org/officeDocument/2006/relationships" xmlns:m="http://schemas.openxmlformats.org/officeDocument/2006/math" xmlns:v="urn:schemas-microsoft-com:vml" xmlns:wp14="http://schemas.microsoft.com/office/word/2010/wordprocessingDrawing" xmlns:wp="http://schemas.openxmlformats.org/drawingml/2006/wordprocessingDrawing" xmlns:w10="urn:schemas-microsoft-com:office:word" xmlns:w="http://schemas.openxmlformats.org/wordprocessingml/2006/main" xmlns:w14="http://schemas.microsoft.com/office/word/2010/wordml" xmlns:w15="http://schemas.microsoft.com/office/word/2012/wordml" xmlns:w16cid="http://schemas.microsoft.com/office/word/2016/wordml/cid" xmlns:w16se="http://schemas.microsoft.com/office/word/2015/wordml/symex" xmlns:wpg="http://schemas.microsoft.com/office/word/2010/wordprocessingGroup" xmlns:wpi="http://schemas.microsoft.com/office/word/2010/wordprocessingInk" xmlns:wne="http://schemas.microsoft.com/office/word/2006/wordml" xmlns:wps="http://schemas.microsoft.com/office/word/2010/wordprocessingShape" mc:Ignorable="w14 w15 w16se w16cid wp14">
   <w:tbl>
     <w:tblPr>
       <w:tblStyle w:val="Grilledutableau"/>
@@ -15713,7 +17585,7 @@
 </file>
 
 <file path=word/header2.xml><?xml version="1.0" encoding="utf-8"?>
-<w:hdr xmlns:wpc="http://schemas.microsoft.com/office/word/2010/wordprocessingCanvas" xmlns:cx="http://schemas.microsoft.com/office/drawing/2014/chartex" xmlns:mc="http://schemas.openxmlformats.org/markup-compatibility/2006" xmlns:o="urn:schemas-microsoft-com:office:office" xmlns:r="http://schemas.openxmlformats.org/officeDocument/2006/relationships" xmlns:m="http://schemas.openxmlformats.org/officeDocument/2006/math" xmlns:v="urn:schemas-microsoft-com:vml" xmlns:wp14="http://schemas.microsoft.com/office/word/2010/wordprocessingDrawing" xmlns:wp="http://schemas.openxmlformats.org/drawingml/2006/wordprocessingDrawing" xmlns:w10="urn:schemas-microsoft-com:office:word" xmlns:w="http://schemas.openxmlformats.org/wordprocessingml/2006/main" xmlns:w14="http://schemas.microsoft.com/office/word/2010/wordml" xmlns:w15="http://schemas.microsoft.com/office/word/2012/wordml" xmlns:w16se="http://schemas.microsoft.com/office/word/2015/wordml/symex" xmlns:wpg="http://schemas.microsoft.com/office/word/2010/wordprocessingGroup" xmlns:wpi="http://schemas.microsoft.com/office/word/2010/wordprocessingInk" xmlns:wne="http://schemas.microsoft.com/office/word/2006/wordml" xmlns:wps="http://schemas.microsoft.com/office/word/2010/wordprocessingShape" mc:Ignorable="w14 w15 w16se wp14">
+<w:hdr xmlns:wpc="http://schemas.microsoft.com/office/word/2010/wordprocessingCanvas" xmlns:cx="http://schemas.microsoft.com/office/drawing/2014/chartex" xmlns:cx1="http://schemas.microsoft.com/office/drawing/2015/9/8/chartex" xmlns:cx2="http://schemas.microsoft.com/office/drawing/2015/10/21/chartex" xmlns:cx3="http://schemas.microsoft.com/office/drawing/2016/5/9/chartex" xmlns:cx4="http://schemas.microsoft.com/office/drawing/2016/5/10/chartex" xmlns:cx5="http://schemas.microsoft.com/office/drawing/2016/5/11/chartex" xmlns:cx6="http://schemas.microsoft.com/office/drawing/2016/5/12/chartex" xmlns:cx7="http://schemas.microsoft.com/office/drawing/2016/5/13/chartex" xmlns:cx8="http://schemas.microsoft.com/office/drawing/2016/5/14/chartex" xmlns:mc="http://schemas.openxmlformats.org/markup-compatibility/2006" xmlns:aink="http://schemas.microsoft.com/office/drawing/2016/ink" xmlns:am3d="http://schemas.microsoft.com/office/drawing/2017/model3d" xmlns:o="urn:schemas-microsoft-com:office:office" xmlns:r="http://schemas.openxmlformats.org/officeDocument/2006/relationships" xmlns:m="http://schemas.openxmlformats.org/officeDocument/2006/math" xmlns:v="urn:schemas-microsoft-com:vml" xmlns:wp14="http://schemas.microsoft.com/office/word/2010/wordprocessingDrawing" xmlns:wp="http://schemas.openxmlformats.org/drawingml/2006/wordprocessingDrawing" xmlns:w10="urn:schemas-microsoft-com:office:word" xmlns:w="http://schemas.openxmlformats.org/wordprocessingml/2006/main" xmlns:w14="http://schemas.microsoft.com/office/word/2010/wordml" xmlns:w15="http://schemas.microsoft.com/office/word/2012/wordml" xmlns:w16cid="http://schemas.microsoft.com/office/word/2016/wordml/cid" xmlns:w16se="http://schemas.microsoft.com/office/word/2015/wordml/symex" xmlns:wpg="http://schemas.microsoft.com/office/word/2010/wordprocessingGroup" xmlns:wpi="http://schemas.microsoft.com/office/word/2010/wordprocessingInk" xmlns:wne="http://schemas.microsoft.com/office/word/2006/wordml" xmlns:wps="http://schemas.microsoft.com/office/word/2010/wordprocessingShape" mc:Ignorable="w14 w15 w16se w16cid wp14">
   <w:tbl>
     <w:tblPr>
       <w:tblStyle w:val="Grilledutableau"/>
@@ -15761,7 +17633,7 @@
               <w:lang w:eastAsia="fr-FR"/>
             </w:rPr>
             <w:drawing>
-              <wp:inline distT="0" distB="0" distL="0" distR="0">
+              <wp:inline distT="0" distB="0" distL="0" distR="0" wp14:anchorId="4ECD900B" wp14:editId="3F1BD920">
                 <wp:extent cx="1146442" cy="1285875"/>
                 <wp:effectExtent l="0" t="0" r="0" b="0"/>
                 <wp:docPr id="1" name="Image 1" descr="charge_de_emploi_CMJN"/>
@@ -16154,7 +18026,7 @@
 </file>
 
 <file path=word/header3.xml><?xml version="1.0" encoding="utf-8"?>
-<w:hdr xmlns:wpc="http://schemas.microsoft.com/office/word/2010/wordprocessingCanvas" xmlns:cx="http://schemas.microsoft.com/office/drawing/2014/chartex" xmlns:mc="http://schemas.openxmlformats.org/markup-compatibility/2006" xmlns:o="urn:schemas-microsoft-com:office:office" xmlns:r="http://schemas.openxmlformats.org/officeDocument/2006/relationships" xmlns:m="http://schemas.openxmlformats.org/officeDocument/2006/math" xmlns:v="urn:schemas-microsoft-com:vml" xmlns:wp14="http://schemas.microsoft.com/office/word/2010/wordprocessingDrawing" xmlns:wp="http://schemas.openxmlformats.org/drawingml/2006/wordprocessingDrawing" xmlns:w10="urn:schemas-microsoft-com:office:word" xmlns:w="http://schemas.openxmlformats.org/wordprocessingml/2006/main" xmlns:w14="http://schemas.microsoft.com/office/word/2010/wordml" xmlns:w15="http://schemas.microsoft.com/office/word/2012/wordml" xmlns:w16se="http://schemas.microsoft.com/office/word/2015/wordml/symex" xmlns:wpg="http://schemas.microsoft.com/office/word/2010/wordprocessingGroup" xmlns:wpi="http://schemas.microsoft.com/office/word/2010/wordprocessingInk" xmlns:wne="http://schemas.microsoft.com/office/word/2006/wordml" xmlns:wps="http://schemas.microsoft.com/office/word/2010/wordprocessingShape" mc:Ignorable="w14 w15 w16se wp14">
+<w:hdr xmlns:wpc="http://schemas.microsoft.com/office/word/2010/wordprocessingCanvas" xmlns:cx="http://schemas.microsoft.com/office/drawing/2014/chartex" xmlns:cx1="http://schemas.microsoft.com/office/drawing/2015/9/8/chartex" xmlns:cx2="http://schemas.microsoft.com/office/drawing/2015/10/21/chartex" xmlns:cx3="http://schemas.microsoft.com/office/drawing/2016/5/9/chartex" xmlns:cx4="http://schemas.microsoft.com/office/drawing/2016/5/10/chartex" xmlns:cx5="http://schemas.microsoft.com/office/drawing/2016/5/11/chartex" xmlns:cx6="http://schemas.microsoft.com/office/drawing/2016/5/12/chartex" xmlns:cx7="http://schemas.microsoft.com/office/drawing/2016/5/13/chartex" xmlns:cx8="http://schemas.microsoft.com/office/drawing/2016/5/14/chartex" xmlns:mc="http://schemas.openxmlformats.org/markup-compatibility/2006" xmlns:aink="http://schemas.microsoft.com/office/drawing/2016/ink" xmlns:am3d="http://schemas.microsoft.com/office/drawing/2017/model3d" xmlns:o="urn:schemas-microsoft-com:office:office" xmlns:r="http://schemas.openxmlformats.org/officeDocument/2006/relationships" xmlns:m="http://schemas.openxmlformats.org/officeDocument/2006/math" xmlns:v="urn:schemas-microsoft-com:vml" xmlns:wp14="http://schemas.microsoft.com/office/word/2010/wordprocessingDrawing" xmlns:wp="http://schemas.openxmlformats.org/drawingml/2006/wordprocessingDrawing" xmlns:w10="urn:schemas-microsoft-com:office:word" xmlns:w="http://schemas.openxmlformats.org/wordprocessingml/2006/main" xmlns:w14="http://schemas.microsoft.com/office/word/2010/wordml" xmlns:w15="http://schemas.microsoft.com/office/word/2012/wordml" xmlns:w16cid="http://schemas.microsoft.com/office/word/2016/wordml/cid" xmlns:w16se="http://schemas.microsoft.com/office/word/2015/wordml/symex" xmlns:wpg="http://schemas.microsoft.com/office/word/2010/wordprocessingGroup" xmlns:wpi="http://schemas.microsoft.com/office/word/2010/wordprocessingInk" xmlns:wne="http://schemas.microsoft.com/office/word/2006/wordml" xmlns:wps="http://schemas.microsoft.com/office/word/2010/wordprocessingShape" mc:Ignorable="w14 w15 w16se w16cid wp14">
   <w:tbl>
     <w:tblPr>
       <w:tblStyle w:val="Grilledutableau"/>
@@ -16428,7 +18300,7 @@
 </file>
 
 <file path=word/numbering.xml><?xml version="1.0" encoding="utf-8"?>
-<w:numbering xmlns:wpc="http://schemas.microsoft.com/office/word/2010/wordprocessingCanvas" xmlns:cx="http://schemas.microsoft.com/office/drawing/2014/chartex" xmlns:mc="http://schemas.openxmlformats.org/markup-compatibility/2006" xmlns:o="urn:schemas-microsoft-com:office:office" xmlns:r="http://schemas.openxmlformats.org/officeDocument/2006/relationships" xmlns:m="http://schemas.openxmlformats.org/officeDocument/2006/math" xmlns:v="urn:schemas-microsoft-com:vml" xmlns:wp14="http://schemas.microsoft.com/office/word/2010/wordprocessingDrawing" xmlns:wp="http://schemas.openxmlformats.org/drawingml/2006/wordprocessingDrawing" xmlns:w10="urn:schemas-microsoft-com:office:word" xmlns:w="http://schemas.openxmlformats.org/wordprocessingml/2006/main" xmlns:w14="http://schemas.microsoft.com/office/word/2010/wordml" xmlns:w15="http://schemas.microsoft.com/office/word/2012/wordml" xmlns:w16se="http://schemas.microsoft.com/office/word/2015/wordml/symex" xmlns:wpg="http://schemas.microsoft.com/office/word/2010/wordprocessingGroup" xmlns:wpi="http://schemas.microsoft.com/office/word/2010/wordprocessingInk" xmlns:wne="http://schemas.microsoft.com/office/word/2006/wordml" xmlns:wps="http://schemas.microsoft.com/office/word/2010/wordprocessingShape" mc:Ignorable="w14 w15 w16se wp14">
+<w:numbering xmlns:wpc="http://schemas.microsoft.com/office/word/2010/wordprocessingCanvas" xmlns:cx="http://schemas.microsoft.com/office/drawing/2014/chartex" xmlns:cx1="http://schemas.microsoft.com/office/drawing/2015/9/8/chartex" xmlns:cx2="http://schemas.microsoft.com/office/drawing/2015/10/21/chartex" xmlns:cx3="http://schemas.microsoft.com/office/drawing/2016/5/9/chartex" xmlns:cx4="http://schemas.microsoft.com/office/drawing/2016/5/10/chartex" xmlns:cx5="http://schemas.microsoft.com/office/drawing/2016/5/11/chartex" xmlns:cx6="http://schemas.microsoft.com/office/drawing/2016/5/12/chartex" xmlns:cx7="http://schemas.microsoft.com/office/drawing/2016/5/13/chartex" xmlns:cx8="http://schemas.microsoft.com/office/drawing/2016/5/14/chartex" xmlns:mc="http://schemas.openxmlformats.org/markup-compatibility/2006" xmlns:aink="http://schemas.microsoft.com/office/drawing/2016/ink" xmlns:am3d="http://schemas.microsoft.com/office/drawing/2017/model3d" xmlns:o="urn:schemas-microsoft-com:office:office" xmlns:r="http://schemas.openxmlformats.org/officeDocument/2006/relationships" xmlns:m="http://schemas.openxmlformats.org/officeDocument/2006/math" xmlns:v="urn:schemas-microsoft-com:vml" xmlns:wp14="http://schemas.microsoft.com/office/word/2010/wordprocessingDrawing" xmlns:wp="http://schemas.openxmlformats.org/drawingml/2006/wordprocessingDrawing" xmlns:w10="urn:schemas-microsoft-com:office:word" xmlns:w="http://schemas.openxmlformats.org/wordprocessingml/2006/main" xmlns:w14="http://schemas.microsoft.com/office/word/2010/wordml" xmlns:w15="http://schemas.microsoft.com/office/word/2012/wordml" xmlns:w16cid="http://schemas.microsoft.com/office/word/2016/wordml/cid" xmlns:w16se="http://schemas.microsoft.com/office/word/2015/wordml/symex" xmlns:wpg="http://schemas.microsoft.com/office/word/2010/wordprocessingGroup" xmlns:wpi="http://schemas.microsoft.com/office/word/2010/wordprocessingInk" xmlns:wne="http://schemas.microsoft.com/office/word/2006/wordml" xmlns:wps="http://schemas.microsoft.com/office/word/2010/wordprocessingShape" mc:Ignorable="w14 w15 w16se w16cid wp14">
   <w:abstractNum w:abstractNumId="0" w15:restartNumberingAfterBreak="0">
     <w:nsid w:val="037B41F3"/>
     <w:multiLevelType w:val="hybridMultilevel"/>
@@ -18015,7 +19887,7 @@
 </file>
 
 <file path=word/styles.xml><?xml version="1.0" encoding="utf-8"?>
-<w:styles xmlns:mc="http://schemas.openxmlformats.org/markup-compatibility/2006" xmlns:r="http://schemas.openxmlformats.org/officeDocument/2006/relationships" xmlns:w="http://schemas.openxmlformats.org/wordprocessingml/2006/main" xmlns:w14="http://schemas.microsoft.com/office/word/2010/wordml" xmlns:w15="http://schemas.microsoft.com/office/word/2012/wordml" xmlns:w16se="http://schemas.microsoft.com/office/word/2015/wordml/symex" mc:Ignorable="w14 w15 w16se">
+<w:styles xmlns:mc="http://schemas.openxmlformats.org/markup-compatibility/2006" xmlns:r="http://schemas.openxmlformats.org/officeDocument/2006/relationships" xmlns:w="http://schemas.openxmlformats.org/wordprocessingml/2006/main" xmlns:w14="http://schemas.microsoft.com/office/word/2010/wordml" xmlns:w15="http://schemas.microsoft.com/office/word/2012/wordml" xmlns:w16cid="http://schemas.microsoft.com/office/word/2016/wordml/cid" xmlns:w16se="http://schemas.microsoft.com/office/word/2015/wordml/symex" mc:Ignorable="w14 w15 w16se w16cid">
   <w:docDefaults>
     <w:rPrDefault>
       <w:rPr>
@@ -18031,7 +19903,7 @@
       </w:pPr>
     </w:pPrDefault>
   </w:docDefaults>
-  <w:latentStyles w:defLockedState="0" w:defUIPriority="99" w:defSemiHidden="0" w:defUnhideWhenUsed="0" w:defQFormat="0" w:count="371">
+  <w:latentStyles w:defLockedState="0" w:defUIPriority="99" w:defSemiHidden="0" w:defUnhideWhenUsed="0" w:defQFormat="0" w:count="377">
     <w:lsdException w:name="Normal" w:uiPriority="0" w:qFormat="1"/>
     <w:lsdException w:name="heading 1" w:uiPriority="9" w:qFormat="1"/>
     <w:lsdException w:name="heading 2" w:semiHidden="1" w:uiPriority="9" w:unhideWhenUsed="1" w:qFormat="1"/>
@@ -18179,11 +20051,8 @@
     <w:lsdException w:name="Table 3D effects 3" w:semiHidden="1" w:unhideWhenUsed="1"/>
     <w:lsdException w:name="Table Contemporary" w:semiHidden="1" w:unhideWhenUsed="1"/>
     <w:lsdException w:name="Table Elegant" w:semiHidden="1" w:unhideWhenUsed="1"/>
-    <w:lsdException w:name="Table Professional" w:semiHidden="1" w:unhideWhenUsed="1"/>
     <w:lsdException w:name="Table Subtle 1" w:semiHidden="1" w:unhideWhenUsed="1"/>
     <w:lsdException w:name="Table Subtle 2" w:semiHidden="1" w:unhideWhenUsed="1"/>
-    <w:lsdException w:name="Table Web 1" w:semiHidden="1" w:unhideWhenUsed="1"/>
-    <w:lsdException w:name="Table Web 2" w:semiHidden="1" w:unhideWhenUsed="1"/>
     <w:lsdException w:name="Table Web 3" w:semiHidden="1" w:unhideWhenUsed="1"/>
     <w:lsdException w:name="Balloon Text" w:semiHidden="1" w:unhideWhenUsed="1"/>
     <w:lsdException w:name="Table Grid" w:uiPriority="59"/>
@@ -18403,6 +20272,12 @@
     <w:lsdException w:name="List Table 5 Dark Accent 6" w:uiPriority="50"/>
     <w:lsdException w:name="List Table 6 Colorful Accent 6" w:uiPriority="51"/>
     <w:lsdException w:name="List Table 7 Colorful Accent 6" w:uiPriority="52"/>
+    <w:lsdException w:name="Mention" w:semiHidden="1" w:unhideWhenUsed="1"/>
+    <w:lsdException w:name="Smart Hyperlink" w:semiHidden="1" w:unhideWhenUsed="1"/>
+    <w:lsdException w:name="Hashtag" w:semiHidden="1" w:unhideWhenUsed="1"/>
+    <w:lsdException w:name="Unresolved Mention" w:semiHidden="1" w:unhideWhenUsed="1"/>
+    <w:lsdException w:name="Smart Link" w:semiHidden="1" w:unhideWhenUsed="1"/>
+    <w:lsdException w:name="Smart Link Error" w:semiHidden="1" w:unhideWhenUsed="1"/>
   </w:latentStyles>
   <w:style w:type="paragraph" w:default="1" w:styleId="Normal">
     <w:name w:val="Normal"/>
@@ -18412,6 +20287,7 @@
   <w:style w:type="character" w:default="1" w:styleId="Policepardfaut">
     <w:name w:val="Default Paragraph Font"/>
     <w:uiPriority w:val="1"/>
+    <w:semiHidden/>
     <w:unhideWhenUsed/>
   </w:style>
   <w:style w:type="table" w:default="1" w:styleId="TableauNormal">
@@ -18654,7 +20530,7 @@
 </file>
 
 <file path=word/glossary/document.xml><?xml version="1.0" encoding="utf-8"?>
-<w:glossaryDocument xmlns:wpc="http://schemas.microsoft.com/office/word/2010/wordprocessingCanvas" xmlns:cx="http://schemas.microsoft.com/office/drawing/2014/chartex" xmlns:mc="http://schemas.openxmlformats.org/markup-compatibility/2006" xmlns:o="urn:schemas-microsoft-com:office:office" xmlns:r="http://schemas.openxmlformats.org/officeDocument/2006/relationships" xmlns:m="http://schemas.openxmlformats.org/officeDocument/2006/math" xmlns:v="urn:schemas-microsoft-com:vml" xmlns:wp14="http://schemas.microsoft.com/office/word/2010/wordprocessingDrawing" xmlns:wp="http://schemas.openxmlformats.org/drawingml/2006/wordprocessingDrawing" xmlns:w10="urn:schemas-microsoft-com:office:word" xmlns:w="http://schemas.openxmlformats.org/wordprocessingml/2006/main" xmlns:w14="http://schemas.microsoft.com/office/word/2010/wordml" xmlns:w15="http://schemas.microsoft.com/office/word/2012/wordml" xmlns:w16se="http://schemas.microsoft.com/office/word/2015/wordml/symex" xmlns:wpg="http://schemas.microsoft.com/office/word/2010/wordprocessingGroup" xmlns:wpi="http://schemas.microsoft.com/office/word/2010/wordprocessingInk" xmlns:wne="http://schemas.microsoft.com/office/word/2006/wordml" xmlns:wps="http://schemas.microsoft.com/office/word/2010/wordprocessingShape" mc:Ignorable="w14 w15 w16se wp14">
+<w:glossaryDocument xmlns:wpc="http://schemas.microsoft.com/office/word/2010/wordprocessingCanvas" xmlns:cx="http://schemas.microsoft.com/office/drawing/2014/chartex" xmlns:cx1="http://schemas.microsoft.com/office/drawing/2015/9/8/chartex" xmlns:cx2="http://schemas.microsoft.com/office/drawing/2015/10/21/chartex" xmlns:cx3="http://schemas.microsoft.com/office/drawing/2016/5/9/chartex" xmlns:cx4="http://schemas.microsoft.com/office/drawing/2016/5/10/chartex" xmlns:cx5="http://schemas.microsoft.com/office/drawing/2016/5/11/chartex" xmlns:cx6="http://schemas.microsoft.com/office/drawing/2016/5/12/chartex" xmlns:cx7="http://schemas.microsoft.com/office/drawing/2016/5/13/chartex" xmlns:cx8="http://schemas.microsoft.com/office/drawing/2016/5/14/chartex" xmlns:mc="http://schemas.openxmlformats.org/markup-compatibility/2006" xmlns:aink="http://schemas.microsoft.com/office/drawing/2016/ink" xmlns:am3d="http://schemas.microsoft.com/office/drawing/2017/model3d" xmlns:o="urn:schemas-microsoft-com:office:office" xmlns:r="http://schemas.openxmlformats.org/officeDocument/2006/relationships" xmlns:m="http://schemas.openxmlformats.org/officeDocument/2006/math" xmlns:v="urn:schemas-microsoft-com:vml" xmlns:wp14="http://schemas.microsoft.com/office/word/2010/wordprocessingDrawing" xmlns:wp="http://schemas.openxmlformats.org/drawingml/2006/wordprocessingDrawing" xmlns:w10="urn:schemas-microsoft-com:office:word" xmlns:w="http://schemas.openxmlformats.org/wordprocessingml/2006/main" xmlns:w14="http://schemas.microsoft.com/office/word/2010/wordml" xmlns:w15="http://schemas.microsoft.com/office/word/2012/wordml" xmlns:w16cid="http://schemas.microsoft.com/office/word/2016/wordml/cid" xmlns:w16se="http://schemas.microsoft.com/office/word/2015/wordml/symex" xmlns:wpg="http://schemas.microsoft.com/office/word/2010/wordprocessingGroup" xmlns:wpi="http://schemas.microsoft.com/office/word/2010/wordprocessingInk" xmlns:wne="http://schemas.microsoft.com/office/word/2006/wordml" xmlns:wps="http://schemas.microsoft.com/office/word/2010/wordprocessingShape" mc:Ignorable="w14 w15 w16se w16cid wp14">
   <w:docParts>
     <w:docPart>
       <w:docPartPr>
@@ -19208,7 +21084,7 @@
 </file>
 
 <file path=word/glossary/fontTable.xml><?xml version="1.0" encoding="utf-8"?>
-<w:fonts xmlns:mc="http://schemas.openxmlformats.org/markup-compatibility/2006" xmlns:r="http://schemas.openxmlformats.org/officeDocument/2006/relationships" xmlns:w="http://schemas.openxmlformats.org/wordprocessingml/2006/main" xmlns:w14="http://schemas.microsoft.com/office/word/2010/wordml" xmlns:w15="http://schemas.microsoft.com/office/word/2012/wordml" xmlns:w16se="http://schemas.microsoft.com/office/word/2015/wordml/symex" mc:Ignorable="w14 w15 w16se">
+<w:fonts xmlns:mc="http://schemas.openxmlformats.org/markup-compatibility/2006" xmlns:r="http://schemas.openxmlformats.org/officeDocument/2006/relationships" xmlns:w="http://schemas.openxmlformats.org/wordprocessingml/2006/main" xmlns:w14="http://schemas.microsoft.com/office/word/2010/wordml" xmlns:w15="http://schemas.microsoft.com/office/word/2012/wordml" xmlns:w16cid="http://schemas.microsoft.com/office/word/2016/wordml/cid" xmlns:w16se="http://schemas.microsoft.com/office/word/2015/wordml/symex" mc:Ignorable="w14 w15 w16se w16cid">
   <w:font w:name="Wingdings 3">
     <w:panose1 w:val="05040102010807070707"/>
     <w:charset w:val="02"/>
@@ -19249,15 +21125,14 @@
     <w:charset w:val="00"/>
     <w:family w:val="swiss"/>
     <w:pitch w:val="variable"/>
-    <w:sig w:usb0="E0002AFF" w:usb1="C000247B" w:usb2="00000009" w:usb3="00000000" w:csb0="000001FF" w:csb1="00000000"/>
+    <w:sig w:usb0="E4002EFF" w:usb1="C000247B" w:usb2="00000009" w:usb3="00000000" w:csb0="000001FF" w:csb1="00000000"/>
   </w:font>
   <w:font w:name="Arial">
-    <w:altName w:val="Arial Narrow"/>
     <w:panose1 w:val="020B0604020202020204"/>
     <w:charset w:val="00"/>
     <w:family w:val="swiss"/>
     <w:pitch w:val="variable"/>
-    <w:sig w:usb0="E0002EFF" w:usb1="C0007843" w:usb2="00000009" w:usb3="00000000" w:csb0="000001FF" w:csb1="00000000"/>
+    <w:sig w:usb0="E0002EFF" w:usb1="C000785B" w:usb2="00000009" w:usb3="00000000" w:csb0="000001FF" w:csb1="00000000"/>
   </w:font>
   <w:font w:name="Tahoma">
     <w:panose1 w:val="020B0604030504040204"/>
@@ -19279,20 +21154,20 @@
     <w:charset w:val="00"/>
     <w:family w:val="roman"/>
     <w:pitch w:val="variable"/>
-    <w:sig w:usb0="E00002FF" w:usb1="400004FF" w:usb2="00000000" w:usb3="00000000" w:csb0="0000019F" w:csb1="00000000"/>
+    <w:sig w:usb0="E00006FF" w:usb1="420024FF" w:usb2="02000000" w:usb3="00000000" w:csb0="0000019F" w:csb1="00000000"/>
   </w:font>
   <w:font w:name="Calibri Light">
     <w:panose1 w:val="020F0302020204030204"/>
     <w:charset w:val="00"/>
     <w:family w:val="swiss"/>
     <w:pitch w:val="variable"/>
-    <w:sig w:usb0="E0002AFF" w:usb1="C000247B" w:usb2="00000009" w:usb3="00000000" w:csb0="000001FF" w:csb1="00000000"/>
+    <w:sig w:usb0="E4002EFF" w:usb1="C000247B" w:usb2="00000009" w:usb3="00000000" w:csb0="000001FF" w:csb1="00000000"/>
   </w:font>
 </w:fonts>
 </file>
 
 <file path=word/glossary/settings.xml><?xml version="1.0" encoding="utf-8"?>
-<w:settings xmlns:mc="http://schemas.openxmlformats.org/markup-compatibility/2006" xmlns:o="urn:schemas-microsoft-com:office:office" xmlns:r="http://schemas.openxmlformats.org/officeDocument/2006/relationships" xmlns:m="http://schemas.openxmlformats.org/officeDocument/2006/math" xmlns:v="urn:schemas-microsoft-com:vml" xmlns:w10="urn:schemas-microsoft-com:office:word" xmlns:w="http://schemas.openxmlformats.org/wordprocessingml/2006/main" xmlns:w14="http://schemas.microsoft.com/office/word/2010/wordml" xmlns:w15="http://schemas.microsoft.com/office/word/2012/wordml" xmlns:w16se="http://schemas.microsoft.com/office/word/2015/wordml/symex" xmlns:sl="http://schemas.openxmlformats.org/schemaLibrary/2006/main" mc:Ignorable="w14 w15 w16se">
+<w:settings xmlns:mc="http://schemas.openxmlformats.org/markup-compatibility/2006" xmlns:o="urn:schemas-microsoft-com:office:office" xmlns:r="http://schemas.openxmlformats.org/officeDocument/2006/relationships" xmlns:m="http://schemas.openxmlformats.org/officeDocument/2006/math" xmlns:v="urn:schemas-microsoft-com:vml" xmlns:w10="urn:schemas-microsoft-com:office:word" xmlns:w="http://schemas.openxmlformats.org/wordprocessingml/2006/main" xmlns:w14="http://schemas.microsoft.com/office/word/2010/wordml" xmlns:w15="http://schemas.microsoft.com/office/word/2012/wordml" xmlns:w16cid="http://schemas.microsoft.com/office/word/2016/wordml/cid" xmlns:w16se="http://schemas.microsoft.com/office/word/2015/wordml/symex" xmlns:sl="http://schemas.openxmlformats.org/schemaLibrary/2006/main" mc:Ignorable="w14 w15 w16se w16cid">
   <w:view w:val="normal"/>
   <w:revisionView w:inkAnnotations="0"/>
   <w:defaultTabStop w:val="708"/>
@@ -19301,6 +21176,7 @@
   <w:compat>
     <w:useFELayout/>
     <w:compatSetting w:name="compatibilityMode" w:uri="http://schemas.microsoft.com/office/word" w:val="12"/>
+    <w:compatSetting w:name="useWord2013TrackBottomHyphenation" w:uri="http://schemas.microsoft.com/office/word" w:val="1"/>
   </w:compat>
   <w:rsids>
     <w:rsidRoot w:val="00E80FF6"/>
@@ -19334,6 +21210,7 @@
     <w:rsid w:val="00B92A5D"/>
     <w:rsid w:val="00BB40B2"/>
     <w:rsid w:val="00C80CEB"/>
+    <w:rsid w:val="00E57DE4"/>
     <w:rsid w:val="00E80FF6"/>
     <w:rsid w:val="00F23B11"/>
     <w:rsid w:val="00F341BD"/>
@@ -19354,13 +21231,13 @@
   </m:mathPr>
   <w:themeFontLang w:val="fr-FR"/>
   <w:clrSchemeMapping w:bg1="light1" w:t1="dark1" w:bg2="light2" w:t2="dark2" w:accent1="accent1" w:accent2="accent2" w:accent3="accent3" w:accent4="accent4" w:accent5="accent5" w:accent6="accent6" w:hyperlink="hyperlink" w:followedHyperlink="followedHyperlink"/>
-  <w:decimalSymbol w:val=","/>
-  <w:listSeparator w:val=";"/>
+  <w:decimalSymbol w:val="."/>
+  <w:listSeparator w:val=","/>
 </w:settings>
 </file>
 
 <file path=word/glossary/styles.xml><?xml version="1.0" encoding="utf-8"?>
-<w:styles xmlns:mc="http://schemas.openxmlformats.org/markup-compatibility/2006" xmlns:r="http://schemas.openxmlformats.org/officeDocument/2006/relationships" xmlns:w="http://schemas.openxmlformats.org/wordprocessingml/2006/main" xmlns:w14="http://schemas.microsoft.com/office/word/2010/wordml" xmlns:w15="http://schemas.microsoft.com/office/word/2012/wordml" xmlns:w16se="http://schemas.microsoft.com/office/word/2015/wordml/symex" mc:Ignorable="w14 w15 w16se">
+<w:styles xmlns:mc="http://schemas.openxmlformats.org/markup-compatibility/2006" xmlns:r="http://schemas.openxmlformats.org/officeDocument/2006/relationships" xmlns:w="http://schemas.openxmlformats.org/wordprocessingml/2006/main" xmlns:w14="http://schemas.microsoft.com/office/word/2010/wordml" xmlns:w15="http://schemas.microsoft.com/office/word/2012/wordml" xmlns:w16cid="http://schemas.microsoft.com/office/word/2016/wordml/cid" xmlns:w16se="http://schemas.microsoft.com/office/word/2015/wordml/symex" mc:Ignorable="w14 w15 w16se w16cid">
   <w:docDefaults>
     <w:rPrDefault>
       <w:rPr>
@@ -19376,7 +21253,7 @@
       </w:pPr>
     </w:pPrDefault>
   </w:docDefaults>
-  <w:latentStyles w:defLockedState="0" w:defUIPriority="99" w:defSemiHidden="0" w:defUnhideWhenUsed="0" w:defQFormat="0" w:count="371">
+  <w:latentStyles w:defLockedState="0" w:defUIPriority="99" w:defSemiHidden="0" w:defUnhideWhenUsed="0" w:defQFormat="0" w:count="377">
     <w:lsdException w:name="Normal" w:uiPriority="0" w:qFormat="1"/>
     <w:lsdException w:name="heading 1" w:uiPriority="9" w:qFormat="1"/>
     <w:lsdException w:name="heading 2" w:semiHidden="1" w:uiPriority="9" w:unhideWhenUsed="1" w:qFormat="1"/>
@@ -19524,11 +21401,8 @@
     <w:lsdException w:name="Table 3D effects 3" w:semiHidden="1" w:unhideWhenUsed="1"/>
     <w:lsdException w:name="Table Contemporary" w:semiHidden="1" w:unhideWhenUsed="1"/>
     <w:lsdException w:name="Table Elegant" w:semiHidden="1" w:unhideWhenUsed="1"/>
-    <w:lsdException w:name="Table Professional" w:semiHidden="1" w:unhideWhenUsed="1"/>
     <w:lsdException w:name="Table Subtle 1" w:semiHidden="1" w:unhideWhenUsed="1"/>
     <w:lsdException w:name="Table Subtle 2" w:semiHidden="1" w:unhideWhenUsed="1"/>
-    <w:lsdException w:name="Table Web 1" w:semiHidden="1" w:unhideWhenUsed="1"/>
-    <w:lsdException w:name="Table Web 2" w:semiHidden="1" w:unhideWhenUsed="1"/>
     <w:lsdException w:name="Table Web 3" w:semiHidden="1" w:unhideWhenUsed="1"/>
     <w:lsdException w:name="Balloon Text" w:semiHidden="1" w:unhideWhenUsed="1"/>
     <w:lsdException w:name="Table Grid" w:uiPriority="59"/>
@@ -19748,6 +21622,12 @@
     <w:lsdException w:name="List Table 5 Dark Accent 6" w:uiPriority="50"/>
     <w:lsdException w:name="List Table 6 Colorful Accent 6" w:uiPriority="51"/>
     <w:lsdException w:name="List Table 7 Colorful Accent 6" w:uiPriority="52"/>
+    <w:lsdException w:name="Mention" w:semiHidden="1" w:unhideWhenUsed="1"/>
+    <w:lsdException w:name="Smart Hyperlink" w:semiHidden="1" w:unhideWhenUsed="1"/>
+    <w:lsdException w:name="Hashtag" w:semiHidden="1" w:unhideWhenUsed="1"/>
+    <w:lsdException w:name="Unresolved Mention" w:semiHidden="1" w:unhideWhenUsed="1"/>
+    <w:lsdException w:name="Smart Link" w:semiHidden="1" w:unhideWhenUsed="1"/>
+    <w:lsdException w:name="Smart Link Error" w:semiHidden="1" w:unhideWhenUsed="1"/>
   </w:latentStyles>
   <w:style w:type="paragraph" w:default="1" w:styleId="Normal">
     <w:name w:val="Normal"/>
@@ -31131,7 +33011,7 @@
 </file>
 
 <file path=word/glossary/webSettings.xml><?xml version="1.0" encoding="utf-8"?>
-<w:webSettings xmlns:mc="http://schemas.openxmlformats.org/markup-compatibility/2006" xmlns:r="http://schemas.openxmlformats.org/officeDocument/2006/relationships" xmlns:w="http://schemas.openxmlformats.org/wordprocessingml/2006/main" xmlns:w14="http://schemas.microsoft.com/office/word/2010/wordml" xmlns:w15="http://schemas.microsoft.com/office/word/2012/wordml" xmlns:w16se="http://schemas.microsoft.com/office/word/2015/wordml/symex" mc:Ignorable="w14 w15 w16se">
+<w:webSettings xmlns:mc="http://schemas.openxmlformats.org/markup-compatibility/2006" xmlns:r="http://schemas.openxmlformats.org/officeDocument/2006/relationships" xmlns:w="http://schemas.openxmlformats.org/wordprocessingml/2006/main" xmlns:w14="http://schemas.microsoft.com/office/word/2010/wordml" xmlns:w15="http://schemas.microsoft.com/office/word/2012/wordml" xmlns:w16cid="http://schemas.microsoft.com/office/word/2016/wordml/cid" xmlns:w16se="http://schemas.microsoft.com/office/word/2015/wordml/symex" mc:Ignorable="w14 w15 w16se w16cid">
   <w:optimizeForBrowser/>
   <w:allowPNG/>
 </w:webSettings>
@@ -31427,7 +33307,7 @@
 </file>
 
 <file path=customXml/itemProps1.xml><?xml version="1.0" encoding="utf-8"?>
-<ds:datastoreItem xmlns:ds="http://schemas.openxmlformats.org/officeDocument/2006/customXml" ds:itemID="{6C78C676-CF56-461F-9BF3-784509EBFF49}">
+<ds:datastoreItem xmlns:ds="http://schemas.openxmlformats.org/officeDocument/2006/customXml" ds:itemID="{F2992EB5-AA0B-45DE-83DF-EE3925CC4F6A}">
   <ds:schemaRefs>
     <ds:schemaRef ds:uri="http://schemas.openxmlformats.org/officeDocument/2006/bibliography"/>
   </ds:schemaRefs>

</xml_diff>

<commit_message>
dossier de projet update 6
</commit_message>
<xml_diff>
--- a/ressources/dossier-professionnel/Modèles/Dossier-professionnel-Lionel-Ensfelder.docx
+++ b/ressources/dossier-professionnel/Modèles/Dossier-professionnel-Lionel-Ensfelder.docx
@@ -171,6 +171,7 @@
               <w:docPart w:val="D552A71AF2B2467AA62E2628BBD935C4"/>
             </w:placeholder>
           </w:sdtPr>
+          <w:sdtEndPr/>
           <w:sdtContent>
             <w:tc>
               <w:tcPr>
@@ -276,6 +277,7 @@
               <w:docPart w:val="858A3C3711734741B0C36646E3E36B3B"/>
             </w:placeholder>
           </w:sdtPr>
+          <w:sdtEndPr/>
           <w:sdtContent>
             <w:tc>
               <w:tcPr>
@@ -381,6 +383,7 @@
               <w:docPart w:val="E233C1B997304BB98D02CDBB35ACD1FB"/>
             </w:placeholder>
           </w:sdtPr>
+          <w:sdtEndPr/>
           <w:sdtContent>
             <w:tc>
               <w:tcPr>
@@ -485,6 +488,7 @@
               <w:docPart w:val="7E314413454C4D9885B239A9C6BB8220"/>
             </w:placeholder>
           </w:sdtPr>
+          <w:sdtEndPr/>
           <w:sdtContent>
             <w:tc>
               <w:tcPr>
@@ -694,6 +698,7 @@
               <w:docPart w:val="2535ABE7E1F24C28B2DC27BDE0D19C68"/>
             </w:placeholder>
           </w:sdtPr>
+          <w:sdtEndPr/>
           <w:sdtContent>
             <w:tc>
               <w:tcPr>
@@ -843,6 +848,7 @@
             <w:tag w:val="Parcours de formation"/>
             <w:id w:val="976025978"/>
           </w:sdtPr>
+          <w:sdtEndPr/>
           <w:sdtContent>
             <w:tc>
               <w:tcPr>
@@ -906,6 +912,15 @@
                     <w:color w:val="404040" w:themeColor="text1" w:themeTint="BF"/>
                     <w:lang w:eastAsia="fr-FR"/>
                   </w:rPr>
+                  <w:fldChar w:fldCharType="separate"/>
+                </w:r>
+                <w:r>
+                  <w:rPr>
+                    <w:rFonts w:cstheme="minorHAnsi"/>
+                    <w:noProof/>
+                    <w:color w:val="404040" w:themeColor="text1" w:themeTint="BF"/>
+                    <w:lang w:eastAsia="fr-FR"/>
+                  </w:rPr>
                   <w:fldChar w:fldCharType="end"/>
                 </w:r>
               </w:p>
@@ -955,6 +970,7 @@
             <w:tag w:val="VAE"/>
             <w:id w:val="1024528241"/>
           </w:sdtPr>
+          <w:sdtEndPr/>
           <w:sdtContent>
             <w:sdt>
               <w:sdtPr>
@@ -1023,6 +1039,15 @@
                         <w:color w:val="404040" w:themeColor="text1" w:themeTint="BF"/>
                         <w:lang w:eastAsia="fr-FR"/>
                       </w:rPr>
+                    </w:r>
+                    <w:r>
+                      <w:rPr>
+                        <w:rFonts w:cstheme="minorHAnsi"/>
+                        <w:noProof/>
+                        <w:color w:val="404040" w:themeColor="text1" w:themeTint="BF"/>
+                        <w:lang w:eastAsia="fr-FR"/>
+                      </w:rPr>
+                      <w:fldChar w:fldCharType="separate"/>
                     </w:r>
                     <w:r>
                       <w:rPr>
@@ -3170,29 +3195,27 @@
                 </w:rPr>
                 <w:id w:val="-1770538287"/>
               </w:sdtPr>
+              <w:sdtEndPr/>
               <w:sdtContent>
+                <w:r>
+                  <w:t xml:space="preserve">Développer la partie </w:t>
+                </w:r>
+                <w:bookmarkStart w:id="1" w:name="_GoBack"/>
+                <w:bookmarkEnd w:id="1"/>
+                <w:proofErr w:type="spellStart"/>
+                <w:r>
+                  <w:t>back-end</w:t>
+                </w:r>
+                <w:proofErr w:type="spellEnd"/>
+                <w:r>
+                  <w:t xml:space="preserve"> d’une application web ou web mobile</w:t>
+                </w:r>
                 <w:r>
                   <w:rPr>
                     <w:sz w:val="20"/>
                     <w:szCs w:val="20"/>
                   </w:rPr>
-                  <w:t xml:space="preserve">Développer la partie </w:t>
-                </w:r>
-                <w:proofErr w:type="spellStart"/>
-                <w:r>
-                  <w:rPr>
-                    <w:sz w:val="20"/>
-                    <w:szCs w:val="20"/>
-                  </w:rPr>
-                  <w:t>back-end</w:t>
-                </w:r>
-                <w:proofErr w:type="spellEnd"/>
-                <w:r>
-                  <w:rPr>
-                    <w:sz w:val="20"/>
-                    <w:szCs w:val="20"/>
-                  </w:rPr>
-                  <w:t xml:space="preserve"> d’une application web ou web mobile </w:t>
+                  <w:t xml:space="preserve"> </w:t>
                 </w:r>
               </w:sdtContent>
             </w:sdt>
@@ -3661,8 +3684,6 @@
               </w:rPr>
               <w:t>(facultatif)</w:t>
             </w:r>
-            <w:bookmarkStart w:id="1" w:name="_GoBack"/>
-            <w:bookmarkEnd w:id="1"/>
           </w:p>
         </w:tc>
         <w:tc>
@@ -4283,6 +4304,7 @@
               <w:listItem w:displayText="5" w:value="5"/>
             </w:comboBox>
           </w:sdtPr>
+          <w:sdtEndPr/>
           <w:sdtContent>
             <w:tc>
               <w:tcPr>
@@ -4330,6 +4352,7 @@
               <w:docPart w:val="A889D5C0D9214456BFCF1668ABE5310C"/>
             </w:placeholder>
           </w:sdtPr>
+          <w:sdtEndPr/>
           <w:sdtContent>
             <w:tc>
               <w:tcPr>
@@ -4467,6 +4490,7 @@
               <w:docPart w:val="8861F572313945389C55146DA0D5B702"/>
             </w:placeholder>
           </w:sdtPr>
+          <w:sdtEndPr/>
           <w:sdtContent>
             <w:tc>
               <w:tcPr>
@@ -5652,6 +5676,7 @@
                   <w:docPart w:val="48ED00B94D4C437D92AEDCC4681515F9"/>
                 </w:placeholder>
               </w:sdtPr>
+              <w:sdtEndPr/>
               <w:sdtContent>
                 <w:r>
                   <w:rPr>
@@ -5807,6 +5832,7 @@
                   <w:calendar w:val="gregorian"/>
                 </w:date>
               </w:sdtPr>
+              <w:sdtEndPr/>
               <w:sdtContent>
                 <w:r>
                   <w:rPr>
@@ -5861,6 +5887,7 @@
                   <w:calendar w:val="gregorian"/>
                 </w:date>
               </w:sdtPr>
+              <w:sdtEndPr/>
               <w:sdtContent>
                 <w:r>
                   <w:rPr>
@@ -6135,6 +6162,7 @@
               <w:listItem w:displayText="5" w:value="5"/>
             </w:comboBox>
           </w:sdtPr>
+          <w:sdtEndPr/>
           <w:sdtContent>
             <w:tc>
               <w:tcPr>
@@ -6182,6 +6210,7 @@
               <w:docPart w:val="E7E95BB445C94B70A90C862E03D51C1B"/>
             </w:placeholder>
           </w:sdtPr>
+          <w:sdtEndPr/>
           <w:sdtContent>
             <w:tc>
               <w:tcPr>
@@ -6315,6 +6344,7 @@
               <w:docPart w:val="DE2CB66794414BB499DCD0D5C1283B32"/>
             </w:placeholder>
           </w:sdtPr>
+          <w:sdtEndPr/>
           <w:sdtContent>
             <w:tc>
               <w:tcPr>
@@ -7460,6 +7490,7 @@
                   <w:docPart w:val="E5A31B1C62834582B47289028F226173"/>
                 </w:placeholder>
               </w:sdtPr>
+              <w:sdtEndPr/>
               <w:sdtContent>
                 <w:r>
                   <w:rPr>
@@ -7614,6 +7645,7 @@
                   <w:calendar w:val="gregorian"/>
                 </w:date>
               </w:sdtPr>
+              <w:sdtEndPr/>
               <w:sdtContent>
                 <w:r>
                   <w:rPr>
@@ -7668,6 +7700,7 @@
                   <w:calendar w:val="gregorian"/>
                 </w:date>
               </w:sdtPr>
+              <w:sdtEndPr/>
               <w:sdtContent>
                 <w:r>
                   <w:rPr>
@@ -7943,6 +7976,7 @@
               <w:listItem w:displayText="5" w:value="5"/>
             </w:comboBox>
           </w:sdtPr>
+          <w:sdtEndPr/>
           <w:sdtContent>
             <w:tc>
               <w:tcPr>
@@ -7987,6 +8021,7 @@
             <w:tag w:val="Intitulé de l'activité"/>
             <w:id w:val="-861044511"/>
           </w:sdtPr>
+          <w:sdtEndPr/>
           <w:sdtContent>
             <w:tc>
               <w:tcPr>
@@ -8117,6 +8152,7 @@
             </w:rPr>
             <w:id w:val="-1574965289"/>
           </w:sdtPr>
+          <w:sdtEndPr/>
           <w:sdtContent>
             <w:tc>
               <w:tcPr>
@@ -9472,8 +9508,18 @@
                     <w:i/>
                     <w:color w:val="000000" w:themeColor="text1"/>
                   </w:rPr>
-                  <w:t>, Sophromassage</w:t>
+                  <w:t xml:space="preserve">, </w:t>
                 </w:r>
+                <w:proofErr w:type="spellStart"/>
+                <w:r>
+                  <w:rPr>
+                    <w:rFonts w:cstheme="minorHAnsi"/>
+                    <w:i/>
+                    <w:color w:val="000000" w:themeColor="text1"/>
+                  </w:rPr>
+                  <w:t>Sophromassage</w:t>
+                </w:r>
+                <w:proofErr w:type="spellEnd"/>
               </w:p>
             </w:tc>
           </w:sdtContent>
@@ -9555,6 +9601,7 @@
                 <w:tag w:val="AT1 - Chantier"/>
                 <w:id w:val="268908052"/>
               </w:sdtPr>
+              <w:sdtEndPr/>
               <w:sdtContent>
                 <w:r>
                   <w:rPr>
@@ -9692,6 +9739,7 @@
                   <w:calendar w:val="gregorian"/>
                 </w:date>
               </w:sdtPr>
+              <w:sdtEndPr/>
               <w:sdtContent>
                 <w:r>
                   <w:rPr>
@@ -9743,6 +9791,7 @@
                   <w:calendar w:val="gregorian"/>
                 </w:date>
               </w:sdtPr>
+              <w:sdtEndPr/>
               <w:sdtContent>
                 <w:r>
                   <w:rPr>
@@ -9983,6 +10032,7 @@
               <w:listItem w:displayText="5" w:value="5"/>
             </w:comboBox>
           </w:sdtPr>
+          <w:sdtEndPr/>
           <w:sdtContent>
             <w:tc>
               <w:tcPr>
@@ -10027,6 +10077,7 @@
             <w:tag w:val="Intitulé de l'activité"/>
             <w:id w:val="-121848200"/>
           </w:sdtPr>
+          <w:sdtEndPr/>
           <w:sdtContent>
             <w:tc>
               <w:tcPr>
@@ -10171,6 +10222,7 @@
             </w:rPr>
             <w:id w:val="1879272525"/>
           </w:sdtPr>
+          <w:sdtEndPr/>
           <w:sdtContent>
             <w:tc>
               <w:tcPr>
@@ -11491,6 +11543,7 @@
                   <w:docPart w:val="47DDF9EF5711427DAED6B8F1CD49CDCE"/>
                 </w:placeholder>
               </w:sdtPr>
+              <w:sdtEndPr/>
               <w:sdtContent>
                 <w:sdt>
                   <w:sdtPr>
@@ -11505,6 +11558,7 @@
                       <w:docPart w:val="DECBEB0C46004DABAF45FCAF9E04336B"/>
                     </w:placeholder>
                   </w:sdtPr>
+                  <w:sdtEndPr/>
                   <w:sdtContent>
                     <w:r>
                       <w:rPr>
@@ -11648,6 +11702,7 @@
                   <w:calendar w:val="gregorian"/>
                 </w:date>
               </w:sdtPr>
+              <w:sdtEndPr/>
               <w:sdtContent>
                 <w:r>
                   <w:rPr>
@@ -11704,6 +11759,7 @@
                   <w:calendar w:val="gregorian"/>
                 </w:date>
               </w:sdtPr>
+              <w:sdtEndPr/>
               <w:sdtContent>
                 <w:r>
                   <w:rPr>
@@ -11960,6 +12016,7 @@
               <w:listItem w:displayText="5" w:value="5"/>
             </w:comboBox>
           </w:sdtPr>
+          <w:sdtEndPr/>
           <w:sdtContent>
             <w:tc>
               <w:tcPr>
@@ -12004,6 +12061,7 @@
             <w:tag w:val="Intitulé de l'activité"/>
             <w:id w:val="705681972"/>
           </w:sdtPr>
+          <w:sdtEndPr/>
           <w:sdtContent>
             <w:tc>
               <w:tcPr>
@@ -12146,6 +12204,7 @@
             </w:rPr>
             <w:id w:val="1834639546"/>
           </w:sdtPr>
+          <w:sdtEndPr/>
           <w:sdtContent>
             <w:tc>
               <w:tcPr>
@@ -13531,6 +13590,7 @@
                   <w:docPart w:val="6213122432AA42858A1256CAB239453D"/>
                 </w:placeholder>
               </w:sdtPr>
+              <w:sdtEndPr/>
               <w:sdtContent>
                 <w:r>
                   <w:rPr>
@@ -13688,6 +13748,7 @@
                   <w:calendar w:val="gregorian"/>
                 </w:date>
               </w:sdtPr>
+              <w:sdtEndPr/>
               <w:sdtContent>
                 <w:r>
                   <w:rPr>
@@ -13742,6 +13803,7 @@
                   <w:calendar w:val="gregorian"/>
                 </w:date>
               </w:sdtPr>
+              <w:sdtEndPr/>
               <w:sdtContent>
                 <w:r>
                   <w:rPr>
@@ -14255,6 +14317,7 @@
             </w:placeholder>
             <w:showingPlcHdr/>
           </w:sdtPr>
+          <w:sdtEndPr/>
           <w:sdtContent>
             <w:tc>
               <w:tcPr>
@@ -14374,6 +14437,7 @@
               <w:calendar w:val="gregorian"/>
             </w:date>
           </w:sdtPr>
+          <w:sdtEndPr/>
           <w:sdtContent>
             <w:tc>
               <w:tcPr>
@@ -15385,6 +15449,7 @@
                               <w:tag w:val="Déclaration_dénomination"/>
                               <w:id w:val="1225873524"/>
                             </w:sdtPr>
+                            <w:sdtEndPr/>
                             <w:sdtContent>
                               <w:p>
                                 <w:pPr>
@@ -15442,6 +15507,7 @@
                         <w:tag w:val="Déclaration_dénomination"/>
                         <w:id w:val="1225873524"/>
                       </w:sdtPr>
+                      <w:sdtEndPr/>
                       <w:sdtContent>
                         <w:p>
                           <w:pPr>
@@ -15634,6 +15700,7 @@
                               <w:tag w:val="Déclaration_fait à :"/>
                               <w:id w:val="1639756654"/>
                             </w:sdtPr>
+                            <w:sdtEndPr/>
                             <w:sdtContent>
                               <w:p>
                                 <w:pPr>
@@ -15687,6 +15754,7 @@
                         <w:tag w:val="Déclaration_fait à :"/>
                         <w:id w:val="1639756654"/>
                       </w:sdtPr>
+                      <w:sdtEndPr/>
                       <w:sdtContent>
                         <w:p>
                           <w:pPr>
@@ -15784,6 +15852,7 @@
                                 <w:calendar w:val="gregorian"/>
                               </w:date>
                             </w:sdtPr>
+                            <w:sdtEndPr/>
                             <w:sdtContent>
                               <w:p>
                                 <w:pPr>
@@ -15843,6 +15912,7 @@
                           <w:calendar w:val="gregorian"/>
                         </w:date>
                       </w:sdtPr>
+                      <w:sdtEndPr/>
                       <w:sdtContent>
                         <w:p>
                           <w:pPr>
@@ -16261,6 +16331,7 @@
             </w:placeholder>
             <w:showingPlcHdr/>
           </w:sdtPr>
+          <w:sdtEndPr/>
           <w:sdtContent>
             <w:tc>
               <w:tcPr>
@@ -19915,7 +19986,7 @@
       </w:pPr>
     </w:pPrDefault>
   </w:docDefaults>
-  <w:latentStyles w:defLockedState="0" w:defUIPriority="99" w:defSemiHidden="0" w:defUnhideWhenUsed="0" w:defQFormat="0" w:count="377">
+  <w:latentStyles w:defLockedState="0" w:defUIPriority="99" w:defSemiHidden="0" w:defUnhideWhenUsed="0" w:defQFormat="0" w:count="376">
     <w:lsdException w:name="Normal" w:uiPriority="0" w:qFormat="1"/>
     <w:lsdException w:name="heading 1" w:uiPriority="9" w:qFormat="1"/>
     <w:lsdException w:name="heading 2" w:semiHidden="1" w:uiPriority="9" w:unhideWhenUsed="1" w:qFormat="1"/>
@@ -20292,7 +20363,6 @@
     <w:lsdException w:name="Hashtag" w:semiHidden="1" w:unhideWhenUsed="1"/>
     <w:lsdException w:name="Unresolved Mention" w:semiHidden="1" w:unhideWhenUsed="1"/>
     <w:lsdException w:name="Smart Link" w:semiHidden="1" w:unhideWhenUsed="1"/>
-    <w:lsdException w:name="Smart Link Error" w:semiHidden="1" w:unhideWhenUsed="1"/>
   </w:latentStyles>
   <w:style w:type="paragraph" w:default="1" w:styleId="Normal">
     <w:name w:val="Normal"/>
@@ -21701,7 +21771,7 @@
       </w:pPr>
     </w:pPrDefault>
   </w:docDefaults>
-  <w:latentStyles w:defLockedState="0" w:defUIPriority="99" w:defSemiHidden="0" w:defUnhideWhenUsed="0" w:defQFormat="0" w:count="377">
+  <w:latentStyles w:defLockedState="0" w:defUIPriority="99" w:defSemiHidden="0" w:defUnhideWhenUsed="0" w:defQFormat="0" w:count="376">
     <w:lsdException w:name="Normal" w:uiPriority="0" w:qFormat="1"/>
     <w:lsdException w:name="heading 1" w:uiPriority="9" w:qFormat="1"/>
     <w:lsdException w:name="heading 2" w:semiHidden="1" w:uiPriority="9" w:unhideWhenUsed="1" w:qFormat="1"/>
@@ -22078,7 +22148,6 @@
     <w:lsdException w:name="Hashtag" w:semiHidden="1" w:unhideWhenUsed="1"/>
     <w:lsdException w:name="Unresolved Mention" w:semiHidden="1" w:unhideWhenUsed="1"/>
     <w:lsdException w:name="Smart Link" w:semiHidden="1" w:unhideWhenUsed="1"/>
-    <w:lsdException w:name="Smart Link Error" w:semiHidden="1" w:unhideWhenUsed="1"/>
   </w:latentStyles>
   <w:style w:type="paragraph" w:default="1" w:styleId="Normal">
     <w:name w:val="Normal"/>
@@ -33877,7 +33946,7 @@
 </file>
 
 <file path=customXml/itemProps1.xml><?xml version="1.0" encoding="utf-8"?>
-<ds:datastoreItem xmlns:ds="http://schemas.openxmlformats.org/officeDocument/2006/customXml" ds:itemID="{9EAF3871-AD45-49BA-921C-4802D10ACD26}">
+<ds:datastoreItem xmlns:ds="http://schemas.openxmlformats.org/officeDocument/2006/customXml" ds:itemID="{83B2A74A-A176-40A4-ACF8-852B6BC577E8}">
   <ds:schemaRefs>
     <ds:schemaRef ds:uri="http://schemas.openxmlformats.org/officeDocument/2006/bibliography"/>
   </ds:schemaRefs>

</xml_diff>

<commit_message>
dossier de projet update 7
</commit_message>
<xml_diff>
--- a/ressources/dossier-professionnel/Modèles/Dossier-professionnel-Lionel-Ensfelder.docx
+++ b/ressources/dossier-professionnel/Modèles/Dossier-professionnel-Lionel-Ensfelder.docx
@@ -1487,7 +1487,6 @@
                 <w:szCs w:val="20"/>
               </w:rPr>
             </w:pPr>
-            <w:proofErr w:type="gramStart"/>
             <w:r>
               <w:rPr>
                 <w:rFonts w:cstheme="minorHAnsi"/>
@@ -1495,17 +1494,7 @@
                 <w:sz w:val="20"/>
                 <w:szCs w:val="20"/>
               </w:rPr>
-              <w:t>des</w:t>
-            </w:r>
-            <w:proofErr w:type="gramEnd"/>
-            <w:r>
-              <w:rPr>
-                <w:rFonts w:cstheme="minorHAnsi"/>
-                <w:color w:val="404040" w:themeColor="text1" w:themeTint="BF"/>
-                <w:sz w:val="20"/>
-                <w:szCs w:val="20"/>
-              </w:rPr>
-              <w:t xml:space="preserve"> résultats de la mise en situation professionnelle complétés, éventuellement, du questionnaire professionnel ou de l’entretien professionnel ou de l’entretien technique ou du questionnement à partir de productions.</w:t>
+              <w:t>des résultats de la mise en situation professionnelle complétés, éventuellement, du questionnaire professionnel ou de l’entretien professionnel ou de l’entretien technique ou du questionnement à partir de productions.</w:t>
             </w:r>
           </w:p>
           <w:p>
@@ -1547,7 +1536,6 @@
                 <w:szCs w:val="20"/>
               </w:rPr>
             </w:pPr>
-            <w:proofErr w:type="gramStart"/>
             <w:r>
               <w:rPr>
                 <w:rFonts w:cstheme="minorHAnsi"/>
@@ -1555,17 +1543,7 @@
                 <w:sz w:val="20"/>
                 <w:szCs w:val="20"/>
               </w:rPr>
-              <w:t>du</w:t>
-            </w:r>
-            <w:proofErr w:type="gramEnd"/>
-            <w:r>
-              <w:rPr>
-                <w:rFonts w:cstheme="minorHAnsi"/>
-                <w:color w:val="404040" w:themeColor="text1" w:themeTint="BF"/>
-                <w:sz w:val="20"/>
-                <w:szCs w:val="20"/>
-              </w:rPr>
-              <w:t xml:space="preserve"> </w:t>
+              <w:t xml:space="preserve">du </w:t>
             </w:r>
             <w:r>
               <w:rPr>
@@ -1635,7 +1613,6 @@
                 <w:szCs w:val="20"/>
               </w:rPr>
             </w:pPr>
-            <w:proofErr w:type="gramStart"/>
             <w:r>
               <w:rPr>
                 <w:rFonts w:cstheme="minorHAnsi"/>
@@ -1643,17 +1620,7 @@
                 <w:sz w:val="20"/>
                 <w:szCs w:val="20"/>
               </w:rPr>
-              <w:t>des</w:t>
-            </w:r>
-            <w:proofErr w:type="gramEnd"/>
-            <w:r>
-              <w:rPr>
-                <w:rFonts w:cstheme="minorHAnsi"/>
-                <w:color w:val="404040" w:themeColor="text1" w:themeTint="BF"/>
-                <w:sz w:val="20"/>
-                <w:szCs w:val="20"/>
-              </w:rPr>
-              <w:t xml:space="preserve"> résultats des évaluations passées en cours de formation lorsque le candidat évalué est issu d’un parcours de formation</w:t>
+              <w:t>des résultats des évaluations passées en cours de formation lorsque le candidat évalué est issu d’un parcours de formation</w:t>
             </w:r>
           </w:p>
           <w:p>
@@ -1695,7 +1662,6 @@
                 <w:szCs w:val="20"/>
               </w:rPr>
             </w:pPr>
-            <w:proofErr w:type="gramStart"/>
             <w:r>
               <w:rPr>
                 <w:rFonts w:cstheme="minorHAnsi"/>
@@ -1703,17 +1669,7 @@
                 <w:sz w:val="20"/>
                 <w:szCs w:val="20"/>
               </w:rPr>
-              <w:t>de</w:t>
-            </w:r>
-            <w:proofErr w:type="gramEnd"/>
-            <w:r>
-              <w:rPr>
-                <w:rFonts w:cstheme="minorHAnsi"/>
-                <w:color w:val="404040" w:themeColor="text1" w:themeTint="BF"/>
-                <w:sz w:val="20"/>
-                <w:szCs w:val="20"/>
-              </w:rPr>
-              <w:t xml:space="preserve"> l’entretien final</w:t>
+              <w:t>de l’entretien final</w:t>
             </w:r>
             <w:r>
               <w:rPr>
@@ -1802,7 +1758,6 @@
                 <w:szCs w:val="18"/>
               </w:rPr>
             </w:pPr>
-            <w:proofErr w:type="gramStart"/>
             <w:r>
               <w:rPr>
                 <w:rFonts w:cstheme="minorHAnsi"/>
@@ -1811,18 +1766,7 @@
                 <w:sz w:val="18"/>
                 <w:szCs w:val="18"/>
               </w:rPr>
-              <w:t>du</w:t>
-            </w:r>
-            <w:proofErr w:type="gramEnd"/>
-            <w:r>
-              <w:rPr>
-                <w:rFonts w:cstheme="minorHAnsi"/>
-                <w:i/>
-                <w:color w:val="7F7F7F" w:themeColor="text1" w:themeTint="80"/>
-                <w:sz w:val="18"/>
-                <w:szCs w:val="18"/>
-              </w:rPr>
-              <w:t xml:space="preserve"> ministère chargé de l’Emploi]</w:t>
+              <w:t>du ministère chargé de l’Emploi]</w:t>
             </w:r>
           </w:p>
           <w:p>
@@ -1875,7 +1819,6 @@
                 <w:szCs w:val="20"/>
               </w:rPr>
             </w:pPr>
-            <w:proofErr w:type="gramStart"/>
             <w:r>
               <w:rPr>
                 <w:rFonts w:cstheme="minorHAnsi"/>
@@ -1883,17 +1826,7 @@
                 <w:sz w:val="20"/>
                 <w:szCs w:val="20"/>
               </w:rPr>
-              <w:t>pour</w:t>
-            </w:r>
-            <w:proofErr w:type="gramEnd"/>
-            <w:r>
-              <w:rPr>
-                <w:rFonts w:cstheme="minorHAnsi"/>
-                <w:color w:val="404040" w:themeColor="text1" w:themeTint="BF"/>
-                <w:sz w:val="20"/>
-                <w:szCs w:val="20"/>
-              </w:rPr>
-              <w:t xml:space="preserve"> chaque activité-type du titre visé, un à trois exemples de pratique professionnelle ; </w:t>
+              <w:t xml:space="preserve">pour chaque activité-type du titre visé, un à trois exemples de pratique professionnelle ; </w:t>
             </w:r>
           </w:p>
           <w:p>
@@ -1912,7 +1845,6 @@
                 <w:szCs w:val="20"/>
               </w:rPr>
             </w:pPr>
-            <w:proofErr w:type="gramStart"/>
             <w:r>
               <w:rPr>
                 <w:rFonts w:cstheme="minorHAnsi"/>
@@ -1920,17 +1852,7 @@
                 <w:sz w:val="20"/>
                 <w:szCs w:val="20"/>
               </w:rPr>
-              <w:t>un</w:t>
-            </w:r>
-            <w:proofErr w:type="gramEnd"/>
-            <w:r>
-              <w:rPr>
-                <w:rFonts w:cstheme="minorHAnsi"/>
-                <w:color w:val="404040" w:themeColor="text1" w:themeTint="BF"/>
-                <w:sz w:val="20"/>
-                <w:szCs w:val="20"/>
-              </w:rPr>
-              <w:t xml:space="preserve"> tableau à renseigner si le candidat souhaite porter à la connaissance du jury la détention d’un titre, d’un diplôme, d’un certificat de qualification professionnelle (CQP) ou des attestations de formation ;</w:t>
+              <w:t>un tableau à renseigner si le candidat souhaite porter à la connaissance du jury la détention d’un titre, d’un diplôme, d’un certificat de qualification professionnelle (CQP) ou des attestations de formation ;</w:t>
             </w:r>
           </w:p>
           <w:p>
@@ -1949,7 +1871,6 @@
                 <w:szCs w:val="20"/>
               </w:rPr>
             </w:pPr>
-            <w:proofErr w:type="gramStart"/>
             <w:r>
               <w:rPr>
                 <w:rFonts w:cstheme="minorHAnsi"/>
@@ -1957,17 +1878,7 @@
                 <w:sz w:val="20"/>
                 <w:szCs w:val="20"/>
               </w:rPr>
-              <w:t>une</w:t>
-            </w:r>
-            <w:proofErr w:type="gramEnd"/>
-            <w:r>
-              <w:rPr>
-                <w:rFonts w:cstheme="minorHAnsi"/>
-                <w:color w:val="404040" w:themeColor="text1" w:themeTint="BF"/>
-                <w:sz w:val="20"/>
-                <w:szCs w:val="20"/>
-              </w:rPr>
-              <w:t xml:space="preserve"> déclaration sur l’honneur à compléter et à signer ;</w:t>
+              <w:t>une déclaration sur l’honneur à compléter et à signer ;</w:t>
             </w:r>
           </w:p>
           <w:p>
@@ -1986,7 +1897,6 @@
                 <w:szCs w:val="20"/>
               </w:rPr>
             </w:pPr>
-            <w:proofErr w:type="gramStart"/>
             <w:r>
               <w:rPr>
                 <w:rFonts w:cstheme="minorHAnsi"/>
@@ -1994,17 +1904,7 @@
                 <w:sz w:val="20"/>
                 <w:szCs w:val="20"/>
               </w:rPr>
-              <w:t>des</w:t>
-            </w:r>
-            <w:proofErr w:type="gramEnd"/>
-            <w:r>
-              <w:rPr>
-                <w:rFonts w:cstheme="minorHAnsi"/>
-                <w:color w:val="404040" w:themeColor="text1" w:themeTint="BF"/>
-                <w:sz w:val="20"/>
-                <w:szCs w:val="20"/>
-              </w:rPr>
-              <w:t xml:space="preserve"> documents illustrant la pratique professionnelle du candidat (facultatif)</w:t>
+              <w:t>des documents illustrant la pratique professionnelle du candidat (facultatif)</w:t>
             </w:r>
           </w:p>
           <w:p>
@@ -2552,27 +2452,12 @@
               </w:rPr>
               <w:t xml:space="preserve">Réaliser une interface utilisateur web statique et </w:t>
             </w:r>
-            <w:proofErr w:type="gramStart"/>
-            <w:r>
-              <w:rPr>
-                <w:rFonts w:cstheme="minorHAnsi"/>
-                <w:color w:val="404040" w:themeColor="text1" w:themeTint="BF"/>
-              </w:rPr>
-              <w:t>adaptable</w:t>
-            </w:r>
-            <w:r>
-              <w:rPr>
-                <w:rFonts w:cstheme="minorHAnsi"/>
-                <w:color w:val="404040" w:themeColor="text1" w:themeTint="BF"/>
-              </w:rPr>
-              <w:t> </w:t>
-            </w:r>
-            <w:r>
-              <w:rPr>
-                <w:rFonts w:cstheme="minorHAnsi"/>
-                <w:color w:val="404040" w:themeColor="text1" w:themeTint="BF"/>
-              </w:rPr>
-              <w:t xml:space="preserve"> </w:t>
+            <w:r>
+              <w:rPr>
+                <w:rFonts w:cstheme="minorHAnsi"/>
+                <w:color w:val="404040" w:themeColor="text1" w:themeTint="BF"/>
+              </w:rPr>
+              <w:t>adaptable </w:t>
             </w:r>
             <w:r>
               <w:rPr>
@@ -2581,7 +2466,6 @@
               </w:rPr>
               <w:tab/>
             </w:r>
-            <w:proofErr w:type="gramEnd"/>
             <w:r>
               <w:rPr>
                 <w:rFonts w:cstheme="minorHAnsi"/>
@@ -2707,27 +2591,12 @@
               </w:rPr>
               <w:t xml:space="preserve">Réaliser une interface utilisateur avec une solution de gestion de </w:t>
             </w:r>
-            <w:proofErr w:type="gramStart"/>
-            <w:r>
-              <w:rPr>
-                <w:rFonts w:cstheme="minorHAnsi"/>
-                <w:color w:val="404040" w:themeColor="text1" w:themeTint="BF"/>
-              </w:rPr>
-              <w:t>contenu</w:t>
-            </w:r>
-            <w:r>
-              <w:rPr>
-                <w:rFonts w:cstheme="minorHAnsi"/>
-                <w:color w:val="404040" w:themeColor="text1" w:themeTint="BF"/>
-              </w:rPr>
-              <w:t> </w:t>
-            </w:r>
-            <w:r>
-              <w:rPr>
-                <w:rFonts w:cstheme="minorHAnsi"/>
-                <w:color w:val="404040" w:themeColor="text1" w:themeTint="BF"/>
-              </w:rPr>
-              <w:t xml:space="preserve"> </w:t>
+            <w:r>
+              <w:rPr>
+                <w:rFonts w:cstheme="minorHAnsi"/>
+                <w:color w:val="404040" w:themeColor="text1" w:themeTint="BF"/>
+              </w:rPr>
+              <w:t>contenu </w:t>
             </w:r>
             <w:r>
               <w:rPr>
@@ -2736,7 +2605,6 @@
               </w:rPr>
               <w:tab/>
             </w:r>
-            <w:proofErr w:type="gramEnd"/>
             <w:r>
               <w:rPr>
                 <w:rFonts w:cstheme="minorHAnsi"/>
@@ -3200,13 +3068,18 @@
                 <w:r>
                   <w:t xml:space="preserve">Développer la partie </w:t>
                 </w:r>
-                <w:bookmarkStart w:id="1" w:name="_GoBack"/>
-                <w:bookmarkEnd w:id="1"/>
-                <w:proofErr w:type="spellStart"/>
                 <w:r>
-                  <w:t>back-end</w:t>
+                  <w:t>B</w:t>
                 </w:r>
-                <w:proofErr w:type="spellEnd"/>
+                <w:r>
+                  <w:t>ack</w:t>
+                </w:r>
+                <w:r>
+                  <w:t>-</w:t>
+                </w:r>
+                <w:r>
+                  <w:t>end</w:t>
+                </w:r>
                 <w:r>
                   <w:t xml:space="preserve"> d’une application web ou web mobile</w:t>
                 </w:r>
@@ -3367,24 +3240,10 @@
             </w:r>
             <w:r>
               <w:rPr>
-                <w:rFonts w:cstheme="minorHAnsi"/>
-                <w:color w:val="404040" w:themeColor="text1" w:themeTint="BF"/>
-              </w:rPr>
-              <w:t xml:space="preserve">Intitulé de l’exemple n° </w:t>
-            </w:r>
-            <w:r>
-              <w:rPr>
-                <w:rFonts w:cstheme="minorHAnsi"/>
-                <w:color w:val="404040" w:themeColor="text1" w:themeTint="BF"/>
-              </w:rPr>
-              <w:t>3 </w:t>
-            </w:r>
-            <w:r>
-              <w:rPr>
-                <w:rFonts w:cstheme="minorHAnsi"/>
-                <w:color w:val="404040" w:themeColor="text1" w:themeTint="BF"/>
-              </w:rPr>
-              <w:t xml:space="preserve"> </w:t>
+                <w:sz w:val="23"/>
+                <w:szCs w:val="23"/>
+              </w:rPr>
+              <w:t>Elaborer et mettre en oeuvre des composants dans une application de gestion de contenu ou e-commerce</w:t>
             </w:r>
             <w:r>
               <w:rPr>
@@ -3457,6 +3316,13 @@
                 <w:color w:val="404040" w:themeColor="text1" w:themeTint="BF"/>
               </w:rPr>
             </w:pPr>
+            <w:r>
+              <w:rPr>
+                <w:rFonts w:cstheme="minorHAnsi"/>
+                <w:color w:val="404040" w:themeColor="text1" w:themeTint="BF"/>
+              </w:rPr>
+              <w:t>13</w:t>
+            </w:r>
           </w:p>
         </w:tc>
       </w:tr>
@@ -4720,7 +4586,6 @@
               </w:rPr>
               <w:t>Création du dossier de travail et de la branche de développement associée sur l’outil de versioning (</w:t>
             </w:r>
-            <w:proofErr w:type="spellStart"/>
             <w:r>
               <w:rPr>
                 <w:rFonts w:cstheme="minorHAnsi"/>
@@ -4745,7 +4610,6 @@
               </w:rPr>
               <w:t>hub</w:t>
             </w:r>
-            <w:proofErr w:type="spellEnd"/>
             <w:r>
               <w:rPr>
                 <w:rFonts w:cstheme="minorHAnsi"/>
@@ -4837,18 +4701,8 @@
                 <w:color w:val="404040" w:themeColor="text1" w:themeTint="BF"/>
                 <w:sz w:val="24"/>
               </w:rPr>
-              <w:t xml:space="preserve">Revue de la première itération avec toute l’équipe de développement et le Product </w:t>
-            </w:r>
-            <w:proofErr w:type="spellStart"/>
-            <w:r>
-              <w:rPr>
-                <w:rFonts w:cstheme="minorHAnsi"/>
-                <w:color w:val="404040" w:themeColor="text1" w:themeTint="BF"/>
-                <w:sz w:val="24"/>
-              </w:rPr>
-              <w:t>Owner</w:t>
-            </w:r>
-            <w:proofErr w:type="spellEnd"/>
+              <w:t>Revue de la première itération avec toute l’équipe de développement et le Product Owner</w:t>
+            </w:r>
           </w:p>
           <w:p>
             <w:pPr>
@@ -4902,6 +4756,37 @@
                 <w:sz w:val="24"/>
               </w:rPr>
               <w:t xml:space="preserve"> et retour à l’étape 3</w:t>
+            </w:r>
+          </w:p>
+          <w:p>
+            <w:pPr>
+              <w:pStyle w:val="Paragraphedeliste"/>
+              <w:widowControl w:val="0"/>
+              <w:numPr>
+                <w:ilvl w:val="0"/>
+                <w:numId w:val="10"/>
+              </w:numPr>
+              <w:rPr>
+                <w:rFonts w:cstheme="minorHAnsi"/>
+                <w:color w:val="404040" w:themeColor="text1" w:themeTint="BF"/>
+                <w:sz w:val="24"/>
+              </w:rPr>
+            </w:pPr>
+            <w:r>
+              <w:rPr>
+                <w:rFonts w:cstheme="minorHAnsi"/>
+                <w:color w:val="404040" w:themeColor="text1" w:themeTint="BF"/>
+                <w:sz w:val="24"/>
+              </w:rPr>
+              <w:t>Livraison de la maquette finale</w:t>
+            </w:r>
+            <w:r>
+              <w:rPr>
+                <w:rFonts w:cstheme="minorHAnsi"/>
+                <w:color w:val="404040" w:themeColor="text1" w:themeTint="BF"/>
+                <w:sz w:val="24"/>
+              </w:rPr>
+              <w:t>.</w:t>
             </w:r>
           </w:p>
         </w:tc>
@@ -5140,23 +5025,21 @@
                 <w:sz w:val="24"/>
               </w:rPr>
             </w:pPr>
-            <w:proofErr w:type="spellStart"/>
             <w:r>
               <w:rPr>
                 <w:rFonts w:cstheme="minorHAnsi"/>
                 <w:color w:val="404040" w:themeColor="text1" w:themeTint="BF"/>
                 <w:sz w:val="24"/>
               </w:rPr>
-              <w:t>Figma</w:t>
-            </w:r>
-            <w:proofErr w:type="spellEnd"/>
+              <w:t xml:space="preserve">Le logiciel de maquettage </w:t>
+            </w:r>
             <w:r>
               <w:rPr>
                 <w:rFonts w:cstheme="minorHAnsi"/>
                 <w:color w:val="404040" w:themeColor="text1" w:themeTint="BF"/>
                 <w:sz w:val="24"/>
               </w:rPr>
-              <w:t>, un logiciel de maquettage d’interface utilisateurs.</w:t>
+              <w:t>Figma.</w:t>
             </w:r>
           </w:p>
         </w:tc>
@@ -5327,18 +5210,8 @@
                 <w:color w:val="404040" w:themeColor="text1" w:themeTint="BF"/>
                 <w:sz w:val="24"/>
               </w:rPr>
-              <w:t xml:space="preserve"> avec Mr Guillaume </w:t>
-            </w:r>
-            <w:proofErr w:type="spellStart"/>
-            <w:r>
-              <w:rPr>
-                <w:rFonts w:cstheme="minorHAnsi"/>
-                <w:color w:val="404040" w:themeColor="text1" w:themeTint="BF"/>
-                <w:sz w:val="24"/>
-              </w:rPr>
-              <w:t>Zerhen</w:t>
-            </w:r>
-            <w:proofErr w:type="spellEnd"/>
+              <w:t xml:space="preserve"> avec Mr Guillaume Zerhen</w:t>
+            </w:r>
             <w:r>
               <w:rPr>
                 <w:rFonts w:cstheme="minorHAnsi"/>
@@ -5840,7 +5713,15 @@
                     <w:i/>
                     <w:color w:val="000000" w:themeColor="text1"/>
                   </w:rPr>
-                  <w:t>24/06/2019</w:t>
+                  <w:t>24</w:t>
+                </w:r>
+                <w:r>
+                  <w:rPr>
+                    <w:rFonts w:cstheme="minorHAnsi"/>
+                    <w:i/>
+                    <w:color w:val="000000" w:themeColor="text1"/>
+                  </w:rPr>
+                  <w:t>/06/2019</w:t>
                 </w:r>
               </w:sdtContent>
             </w:sdt>
@@ -6070,6 +5951,12 @@
         </w:tc>
       </w:tr>
     </w:tbl>
+    <w:p/>
+    <w:p>
+      <w:r>
+        <w:br w:type="page"/>
+      </w:r>
+    </w:p>
     <w:p/>
     <w:p/>
     <w:tbl>
@@ -6486,6 +6373,12 @@
               </w:rPr>
               <w:t>Réaliser une interface graphique statique et adaptable (responsive) de visualisation de photographies.</w:t>
             </w:r>
+            <w:r>
+              <w:rPr>
+                <w:sz w:val="24"/>
+              </w:rPr>
+              <w:t xml:space="preserve"> </w:t>
+            </w:r>
           </w:p>
           <w:p>
             <w:pPr>
@@ -6495,6 +6388,12 @@
                 <w:sz w:val="24"/>
               </w:rPr>
             </w:pPr>
+            <w:r>
+              <w:rPr>
+                <w:sz w:val="24"/>
+              </w:rPr>
+              <w:t>TP : MyPictureBox</w:t>
+            </w:r>
           </w:p>
           <w:p>
             <w:pPr>
@@ -6504,16 +6403,30 @@
                 <w:sz w:val="24"/>
               </w:rPr>
             </w:pPr>
-            <w:r>
+          </w:p>
+          <w:p>
+            <w:pPr>
+              <w:pStyle w:val="Paragraphedeliste"/>
+              <w:keepNext/>
+              <w:numPr>
+                <w:ilvl w:val="0"/>
+                <w:numId w:val="16"/>
+              </w:numPr>
+              <w:jc w:val="both"/>
               <w:rPr>
                 <w:sz w:val="24"/>
               </w:rPr>
-              <w:t>1 Définitions des besoins technique et fonctionnels</w:t>
-            </w:r>
+            </w:pPr>
             <w:r>
               <w:rPr>
                 <w:sz w:val="24"/>
               </w:rPr>
+              <w:t>Définitions des besoins technique et fonctionnels</w:t>
+            </w:r>
+            <w:r>
+              <w:rPr>
+                <w:sz w:val="24"/>
+              </w:rPr>
               <w:t xml:space="preserve"> (énoncé remis par le formateur)</w:t>
             </w:r>
             <w:r>
@@ -6525,7 +6438,12 @@
           </w:p>
           <w:p>
             <w:pPr>
+              <w:pStyle w:val="Paragraphedeliste"/>
               <w:keepNext/>
+              <w:numPr>
+                <w:ilvl w:val="0"/>
+                <w:numId w:val="16"/>
+              </w:numPr>
               <w:jc w:val="both"/>
               <w:rPr>
                 <w:sz w:val="24"/>
@@ -6535,56 +6453,47 @@
               <w:rPr>
                 <w:sz w:val="24"/>
               </w:rPr>
-              <w:t>2 Maquettage de l’interface utilisateur</w:t>
-            </w:r>
-          </w:p>
-          <w:p>
-            <w:pPr>
+              <w:t>Analyse d</w:t>
+            </w:r>
+            <w:r>
+              <w:rPr>
+                <w:sz w:val="24"/>
+              </w:rPr>
+              <w:t>e la</w:t>
+            </w:r>
+            <w:r>
+              <w:rPr>
+                <w:sz w:val="24"/>
+              </w:rPr>
+              <w:t xml:space="preserve"> maquet</w:t>
+            </w:r>
+            <w:r>
+              <w:rPr>
+                <w:sz w:val="24"/>
+              </w:rPr>
+              <w:t>te</w:t>
+            </w:r>
+            <w:r>
+              <w:rPr>
+                <w:sz w:val="24"/>
+              </w:rPr>
+              <w:t xml:space="preserve"> de l’interface utilisateur</w:t>
+            </w:r>
+            <w:r>
+              <w:rPr>
+                <w:sz w:val="24"/>
+              </w:rPr>
+              <w:t>.</w:t>
+            </w:r>
+          </w:p>
+          <w:p>
+            <w:pPr>
+              <w:pStyle w:val="Paragraphedeliste"/>
               <w:keepNext/>
-              <w:jc w:val="both"/>
-              <w:rPr>
-                <w:sz w:val="24"/>
-              </w:rPr>
-            </w:pPr>
-            <w:r>
-              <w:rPr>
-                <w:sz w:val="24"/>
-              </w:rPr>
-              <w:t>3 Ajout des transitions entre les différents écrans de la maquette</w:t>
-            </w:r>
-          </w:p>
-          <w:p>
-            <w:pPr>
-              <w:keepNext/>
-              <w:jc w:val="both"/>
-              <w:rPr>
-                <w:sz w:val="24"/>
-              </w:rPr>
-            </w:pPr>
-            <w:r>
-              <w:rPr>
-                <w:sz w:val="24"/>
-              </w:rPr>
-              <w:t xml:space="preserve">4 Initialisation du projet et du </w:t>
-            </w:r>
-            <w:proofErr w:type="spellStart"/>
-            <w:r>
-              <w:rPr>
-                <w:sz w:val="24"/>
-              </w:rPr>
-              <w:t>versionning</w:t>
-            </w:r>
-            <w:proofErr w:type="spellEnd"/>
-            <w:r>
-              <w:rPr>
-                <w:sz w:val="24"/>
-              </w:rPr>
-              <w:t xml:space="preserve"> via git.</w:t>
-            </w:r>
-          </w:p>
-          <w:p>
-            <w:pPr>
-              <w:keepNext/>
+              <w:numPr>
+                <w:ilvl w:val="0"/>
+                <w:numId w:val="16"/>
+              </w:numPr>
               <w:jc w:val="both"/>
               <w:rPr>
                 <w:rFonts w:cstheme="minorHAnsi"/>
@@ -6600,20 +6509,8 @@
                 <w:sz w:val="24"/>
                 <w:szCs w:val="24"/>
               </w:rPr>
-              <w:t>5 Lecture de la documentation et mise en place de Bootstrap dans le projet</w:t>
-            </w:r>
-          </w:p>
-          <w:p>
-            <w:pPr>
-              <w:keepNext/>
-              <w:jc w:val="both"/>
-              <w:rPr>
-                <w:rFonts w:cstheme="minorHAnsi"/>
-                <w:color w:val="404040" w:themeColor="text1" w:themeTint="BF"/>
-                <w:sz w:val="24"/>
-                <w:szCs w:val="24"/>
-              </w:rPr>
-            </w:pPr>
+              <w:t>Lecture de la documentation et mise en place de Bootstrap dans le projet</w:t>
+            </w:r>
             <w:r>
               <w:rPr>
                 <w:rFonts w:cstheme="minorHAnsi"/>
@@ -6621,7 +6518,42 @@
                 <w:sz w:val="24"/>
                 <w:szCs w:val="24"/>
               </w:rPr>
-              <w:t>6 Implémentation</w:t>
+              <w:t>.</w:t>
+            </w:r>
+          </w:p>
+          <w:p>
+            <w:pPr>
+              <w:pStyle w:val="Paragraphedeliste"/>
+              <w:keepNext/>
+              <w:numPr>
+                <w:ilvl w:val="0"/>
+                <w:numId w:val="16"/>
+              </w:numPr>
+              <w:jc w:val="both"/>
+              <w:rPr>
+                <w:rFonts w:cstheme="minorHAnsi"/>
+                <w:color w:val="404040" w:themeColor="text1" w:themeTint="BF"/>
+                <w:sz w:val="24"/>
+                <w:szCs w:val="24"/>
+              </w:rPr>
+            </w:pPr>
+            <w:r>
+              <w:rPr>
+                <w:rFonts w:cstheme="minorHAnsi"/>
+                <w:color w:val="0D0D0D" w:themeColor="text1" w:themeTint="F2"/>
+                <w:sz w:val="24"/>
+                <w:szCs w:val="24"/>
+              </w:rPr>
+              <w:t>Implémentation</w:t>
+            </w:r>
+            <w:r>
+              <w:rPr>
+                <w:rFonts w:cstheme="minorHAnsi"/>
+                <w:color w:val="0D0D0D" w:themeColor="text1" w:themeTint="F2"/>
+                <w:sz w:val="24"/>
+                <w:szCs w:val="24"/>
+              </w:rPr>
+              <w:t xml:space="preserve"> d’un script à l’aide de javascript destiné à faire un zoom sur une photo sélectionnée.</w:t>
             </w:r>
           </w:p>
         </w:tc>
@@ -6812,7 +6744,9 @@
           </w:p>
           <w:p>
             <w:pPr>
+              <w:pStyle w:val="Paragraphedeliste"/>
               <w:keepNext/>
+              <w:ind w:left="1080"/>
               <w:rPr>
                 <w:rFonts w:cstheme="minorHAnsi"/>
                 <w:color w:val="404040" w:themeColor="text1" w:themeTint="BF"/>
@@ -6836,7 +6770,6 @@
                 <w:szCs w:val="24"/>
               </w:rPr>
             </w:pPr>
-            <w:proofErr w:type="spellStart"/>
             <w:r>
               <w:rPr>
                 <w:rFonts w:cstheme="minorHAnsi"/>
@@ -6844,9 +6777,26 @@
                 <w:sz w:val="24"/>
                 <w:szCs w:val="24"/>
               </w:rPr>
-              <w:t>Figma</w:t>
-            </w:r>
-            <w:proofErr w:type="spellEnd"/>
+              <w:t>Cahier des charge</w:t>
+            </w:r>
+            <w:r>
+              <w:rPr>
+                <w:rFonts w:cstheme="minorHAnsi"/>
+                <w:color w:val="404040" w:themeColor="text1" w:themeTint="BF"/>
+                <w:sz w:val="24"/>
+                <w:szCs w:val="24"/>
+              </w:rPr>
+              <w:t>s</w:t>
+            </w:r>
+            <w:r>
+              <w:rPr>
+                <w:rFonts w:cstheme="minorHAnsi"/>
+                <w:color w:val="404040" w:themeColor="text1" w:themeTint="BF"/>
+                <w:sz w:val="24"/>
+                <w:szCs w:val="24"/>
+              </w:rPr>
+              <w:t xml:space="preserve"> sous forme de PDF</w:t>
+            </w:r>
           </w:p>
           <w:p>
             <w:pPr>
@@ -6921,31 +6871,6 @@
                 <w:szCs w:val="24"/>
               </w:rPr>
               <w:t>Javascript</w:t>
-            </w:r>
-          </w:p>
-          <w:p>
-            <w:pPr>
-              <w:pStyle w:val="Paragraphedeliste"/>
-              <w:keepNext/>
-              <w:numPr>
-                <w:ilvl w:val="0"/>
-                <w:numId w:val="11"/>
-              </w:numPr>
-              <w:rPr>
-                <w:rFonts w:cstheme="minorHAnsi"/>
-                <w:color w:val="404040" w:themeColor="text1" w:themeTint="BF"/>
-                <w:sz w:val="24"/>
-                <w:szCs w:val="24"/>
-              </w:rPr>
-            </w:pPr>
-            <w:r>
-              <w:rPr>
-                <w:rFonts w:cstheme="minorHAnsi"/>
-                <w:color w:val="404040" w:themeColor="text1" w:themeTint="BF"/>
-                <w:sz w:val="24"/>
-                <w:szCs w:val="24"/>
-              </w:rPr>
-              <w:t>Git</w:t>
             </w:r>
           </w:p>
           <w:p>
@@ -7693,7 +7618,7 @@
                 <w:placeholder>
                   <w:docPart w:val="D806C450A8204D8BAB0CC0BAEC97C92D"/>
                 </w:placeholder>
-                <w:date w:fullDate="2019-04-05T00:00:00Z">
+                <w:date w:fullDate="2019-05-05T00:00:00Z">
                   <w:dateFormat w:val="dd/MM/yyyy"/>
                   <w:lid w:val="fr-FR"/>
                   <w:storeMappedDataAs w:val="dateTime"/>
@@ -7708,7 +7633,23 @@
                     <w:i/>
                     <w:color w:val="000000" w:themeColor="text1"/>
                   </w:rPr>
-                  <w:t>05/04/2019</w:t>
+                  <w:t>05/0</w:t>
+                </w:r>
+                <w:r>
+                  <w:rPr>
+                    <w:rFonts w:cstheme="minorHAnsi"/>
+                    <w:i/>
+                    <w:color w:val="000000" w:themeColor="text1"/>
+                  </w:rPr>
+                  <w:t>5</w:t>
+                </w:r>
+                <w:r>
+                  <w:rPr>
+                    <w:rFonts w:cstheme="minorHAnsi"/>
+                    <w:i/>
+                    <w:color w:val="000000" w:themeColor="text1"/>
+                  </w:rPr>
+                  <w:t>/2019</w:t>
                 </w:r>
               </w:sdtContent>
             </w:sdt>
@@ -8407,7 +8348,12 @@
           </w:p>
           <w:p>
             <w:pPr>
+              <w:pStyle w:val="Paragraphedeliste"/>
               <w:keepNext/>
+              <w:numPr>
+                <w:ilvl w:val="0"/>
+                <w:numId w:val="17"/>
+              </w:numPr>
               <w:rPr>
                 <w:rFonts w:cstheme="minorHAnsi"/>
                 <w:color w:val="404040" w:themeColor="text1" w:themeTint="BF"/>
@@ -8422,7 +8368,7 @@
                 <w:sz w:val="24"/>
                 <w:szCs w:val="24"/>
               </w:rPr>
-              <w:t>1 E</w:t>
+              <w:t>E</w:t>
             </w:r>
             <w:r>
               <w:rPr>
@@ -8439,18 +8385,8 @@
                 <w:color w:val="404040" w:themeColor="text1" w:themeTint="BF"/>
                 <w:sz w:val="24"/>
               </w:rPr>
-              <w:t xml:space="preserve">Product </w:t>
-            </w:r>
-            <w:proofErr w:type="spellStart"/>
-            <w:r>
-              <w:rPr>
-                <w:rFonts w:cstheme="minorHAnsi"/>
-                <w:color w:val="404040" w:themeColor="text1" w:themeTint="BF"/>
-                <w:sz w:val="24"/>
-              </w:rPr>
-              <w:t>Owner</w:t>
-            </w:r>
-            <w:proofErr w:type="spellEnd"/>
+              <w:t>Product Owner</w:t>
+            </w:r>
             <w:r>
               <w:rPr>
                 <w:rFonts w:cstheme="minorHAnsi"/>
@@ -8458,28 +8394,33 @@
                 <w:sz w:val="24"/>
                 <w:szCs w:val="24"/>
               </w:rPr>
-              <w:t xml:space="preserve"> (contenu statique, formulaire de contact et RGPD)</w:t>
-            </w:r>
-          </w:p>
-          <w:p>
-            <w:pPr>
-              <w:keepNext/>
+              <w:t xml:space="preserve"> (contenu statique, formulaire de contact)</w:t>
+            </w:r>
+            <w:r>
               <w:rPr>
                 <w:rFonts w:cstheme="minorHAnsi"/>
                 <w:color w:val="404040" w:themeColor="text1" w:themeTint="BF"/>
                 <w:sz w:val="24"/>
                 <w:szCs w:val="24"/>
               </w:rPr>
-            </w:pPr>
-            <w:r>
+              <w:t>.</w:t>
+            </w:r>
+          </w:p>
+          <w:p>
+            <w:pPr>
+              <w:pStyle w:val="Paragraphedeliste"/>
+              <w:keepNext/>
+              <w:numPr>
+                <w:ilvl w:val="0"/>
+                <w:numId w:val="17"/>
+              </w:numPr>
               <w:rPr>
                 <w:rFonts w:cstheme="minorHAnsi"/>
                 <w:color w:val="404040" w:themeColor="text1" w:themeTint="BF"/>
                 <w:sz w:val="24"/>
                 <w:szCs w:val="24"/>
               </w:rPr>
-              <w:t>2 C</w:t>
-            </w:r>
+            </w:pPr>
             <w:r>
               <w:rPr>
                 <w:rFonts w:cstheme="minorHAnsi"/>
@@ -8487,7 +8428,7 @@
                 <w:sz w:val="24"/>
                 <w:szCs w:val="24"/>
               </w:rPr>
-              <w:t>réation du cahier des charges</w:t>
+              <w:t>C</w:t>
             </w:r>
             <w:r>
               <w:rPr>
@@ -8496,19 +8437,17 @@
                 <w:sz w:val="24"/>
                 <w:szCs w:val="24"/>
               </w:rPr>
-              <w:t xml:space="preserve"> et de la charte graphique</w:t>
-            </w:r>
-          </w:p>
-          <w:p>
-            <w:pPr>
-              <w:keepNext/>
+              <w:t>réation du cahier des charges</w:t>
+            </w:r>
+            <w:r>
               <w:rPr>
                 <w:rFonts w:cstheme="minorHAnsi"/>
                 <w:color w:val="404040" w:themeColor="text1" w:themeTint="BF"/>
                 <w:sz w:val="24"/>
                 <w:szCs w:val="24"/>
               </w:rPr>
-            </w:pPr>
+              <w:t xml:space="preserve"> et de la charte graphique</w:t>
+            </w:r>
             <w:r>
               <w:rPr>
                 <w:rFonts w:cstheme="minorHAnsi"/>
@@ -8516,28 +8455,33 @@
                 <w:sz w:val="24"/>
                 <w:szCs w:val="24"/>
               </w:rPr>
-              <w:t>3 P</w:t>
-            </w:r>
-            <w:r>
+              <w:t>.</w:t>
+            </w:r>
+          </w:p>
+          <w:p>
+            <w:pPr>
+              <w:pStyle w:val="Paragraphedeliste"/>
+              <w:keepNext/>
+              <w:numPr>
+                <w:ilvl w:val="0"/>
+                <w:numId w:val="17"/>
+              </w:numPr>
               <w:rPr>
                 <w:rFonts w:cstheme="minorHAnsi"/>
                 <w:color w:val="404040" w:themeColor="text1" w:themeTint="BF"/>
                 <w:sz w:val="24"/>
                 <w:szCs w:val="24"/>
               </w:rPr>
-              <w:t>remière itération de la maquette</w:t>
-            </w:r>
-          </w:p>
-          <w:p>
-            <w:pPr>
-              <w:keepNext/>
+            </w:pPr>
+            <w:r>
               <w:rPr>
                 <w:rFonts w:cstheme="minorHAnsi"/>
                 <w:color w:val="404040" w:themeColor="text1" w:themeTint="BF"/>
                 <w:sz w:val="24"/>
                 <w:szCs w:val="24"/>
               </w:rPr>
-            </w:pPr>
+              <w:t>P</w:t>
+            </w:r>
             <w:r>
               <w:rPr>
                 <w:rFonts w:cstheme="minorHAnsi"/>
@@ -8545,7 +8489,7 @@
                 <w:sz w:val="24"/>
                 <w:szCs w:val="24"/>
               </w:rPr>
-              <w:t>4 V</w:t>
+              <w:t>remière itération de la maquette</w:t>
             </w:r>
             <w:r>
               <w:rPr>
@@ -8554,12 +8498,17 @@
                 <w:sz w:val="24"/>
                 <w:szCs w:val="24"/>
               </w:rPr>
-              <w:t>alidation des composants graphique</w:t>
-            </w:r>
-          </w:p>
-          <w:p>
-            <w:pPr>
+              <w:t>.</w:t>
+            </w:r>
+          </w:p>
+          <w:p>
+            <w:pPr>
+              <w:pStyle w:val="Paragraphedeliste"/>
               <w:keepNext/>
+              <w:numPr>
+                <w:ilvl w:val="0"/>
+                <w:numId w:val="17"/>
+              </w:numPr>
               <w:rPr>
                 <w:rFonts w:cstheme="minorHAnsi"/>
                 <w:color w:val="404040" w:themeColor="text1" w:themeTint="BF"/>
@@ -8574,7 +8523,7 @@
                 <w:sz w:val="24"/>
                 <w:szCs w:val="24"/>
               </w:rPr>
-              <w:t xml:space="preserve">5 </w:t>
+              <w:t>V</w:t>
             </w:r>
             <w:r>
               <w:rPr>
@@ -8583,28 +8532,33 @@
                 <w:sz w:val="24"/>
                 <w:szCs w:val="24"/>
               </w:rPr>
-              <w:t>Initialisation de la gestion du projet et du versioning</w:t>
-            </w:r>
-          </w:p>
-          <w:p>
-            <w:pPr>
-              <w:keepNext/>
+              <w:t>alidation des composants graphique</w:t>
+            </w:r>
+            <w:r>
               <w:rPr>
                 <w:rFonts w:cstheme="minorHAnsi"/>
                 <w:color w:val="404040" w:themeColor="text1" w:themeTint="BF"/>
                 <w:sz w:val="24"/>
                 <w:szCs w:val="24"/>
               </w:rPr>
-            </w:pPr>
-            <w:r>
+              <w:t>.</w:t>
+            </w:r>
+          </w:p>
+          <w:p>
+            <w:pPr>
+              <w:pStyle w:val="Paragraphedeliste"/>
+              <w:keepNext/>
+              <w:numPr>
+                <w:ilvl w:val="0"/>
+                <w:numId w:val="17"/>
+              </w:numPr>
               <w:rPr>
                 <w:rFonts w:cstheme="minorHAnsi"/>
                 <w:color w:val="404040" w:themeColor="text1" w:themeTint="BF"/>
                 <w:sz w:val="24"/>
                 <w:szCs w:val="24"/>
               </w:rPr>
-              <w:t>6 R</w:t>
-            </w:r>
+            </w:pPr>
             <w:r>
               <w:rPr>
                 <w:rFonts w:cstheme="minorHAnsi"/>
@@ -8612,7 +8566,7 @@
                 <w:sz w:val="24"/>
                 <w:szCs w:val="24"/>
               </w:rPr>
-              <w:t xml:space="preserve">éalisation du thème enfant </w:t>
+              <w:t>Initialisation de la gestion du projet et du versioning</w:t>
             </w:r>
             <w:r>
               <w:rPr>
@@ -8621,7 +8575,77 @@
                 <w:sz w:val="24"/>
                 <w:szCs w:val="24"/>
               </w:rPr>
-              <w:t>à partir du thème Bootstrap starter</w:t>
+              <w:t>.</w:t>
+            </w:r>
+          </w:p>
+          <w:p>
+            <w:pPr>
+              <w:pStyle w:val="Paragraphedeliste"/>
+              <w:keepNext/>
+              <w:numPr>
+                <w:ilvl w:val="0"/>
+                <w:numId w:val="17"/>
+              </w:numPr>
+              <w:rPr>
+                <w:rFonts w:cstheme="minorHAnsi"/>
+                <w:color w:val="404040" w:themeColor="text1" w:themeTint="BF"/>
+                <w:sz w:val="24"/>
+                <w:szCs w:val="24"/>
+              </w:rPr>
+            </w:pPr>
+            <w:r>
+              <w:rPr>
+                <w:rFonts w:cstheme="minorHAnsi"/>
+                <w:color w:val="404040" w:themeColor="text1" w:themeTint="BF"/>
+                <w:sz w:val="24"/>
+                <w:szCs w:val="24"/>
+              </w:rPr>
+              <w:t>R</w:t>
+            </w:r>
+            <w:r>
+              <w:rPr>
+                <w:rFonts w:cstheme="minorHAnsi"/>
+                <w:color w:val="404040" w:themeColor="text1" w:themeTint="BF"/>
+                <w:sz w:val="24"/>
+                <w:szCs w:val="24"/>
+              </w:rPr>
+              <w:t xml:space="preserve">éalisation du thème enfant </w:t>
+            </w:r>
+            <w:r>
+              <w:rPr>
+                <w:rFonts w:cstheme="minorHAnsi"/>
+                <w:color w:val="404040" w:themeColor="text1" w:themeTint="BF"/>
+                <w:sz w:val="24"/>
+                <w:szCs w:val="24"/>
+              </w:rPr>
+              <w:t xml:space="preserve">à partir du thème </w:t>
+            </w:r>
+            <w:r>
+              <w:rPr>
+                <w:rFonts w:cstheme="minorHAnsi"/>
+                <w:color w:val="404040" w:themeColor="text1" w:themeTint="BF"/>
+                <w:sz w:val="24"/>
+                <w:szCs w:val="24"/>
+              </w:rPr>
+              <w:t>« </w:t>
+            </w:r>
+            <w:r>
+              <w:rPr>
+                <w:rFonts w:cstheme="minorHAnsi"/>
+                <w:color w:val="404040" w:themeColor="text1" w:themeTint="BF"/>
+                <w:sz w:val="24"/>
+                <w:szCs w:val="24"/>
+              </w:rPr>
+              <w:t>Bootstrap starter</w:t>
+            </w:r>
+            <w:r>
+              <w:rPr>
+                <w:rFonts w:cstheme="minorHAnsi"/>
+                <w:color w:val="404040" w:themeColor="text1" w:themeTint="BF"/>
+                <w:sz w:val="24"/>
+                <w:szCs w:val="24"/>
+              </w:rPr>
+              <w:t> ».</w:t>
             </w:r>
           </w:p>
         </w:tc>
@@ -8838,8 +8862,6 @@
                 <w:szCs w:val="24"/>
               </w:rPr>
             </w:pPr>
-            <w:proofErr w:type="spellStart"/>
-            <w:proofErr w:type="gramStart"/>
             <w:r>
               <w:rPr>
                 <w:rFonts w:cstheme="minorHAnsi"/>
@@ -8848,19 +8870,7 @@
                 <w:sz w:val="24"/>
                 <w:szCs w:val="24"/>
               </w:rPr>
-              <w:t>uWamp</w:t>
-            </w:r>
-            <w:proofErr w:type="spellEnd"/>
-            <w:proofErr w:type="gramEnd"/>
-            <w:r>
-              <w:rPr>
-                <w:rFonts w:cstheme="minorHAnsi"/>
-                <w:bCs/>
-                <w:color w:val="404040" w:themeColor="text1" w:themeTint="BF"/>
-                <w:sz w:val="24"/>
-                <w:szCs w:val="24"/>
-              </w:rPr>
-              <w:t xml:space="preserve"> (Apache,</w:t>
+              <w:t>uWamp (Apache,</w:t>
             </w:r>
             <w:r>
               <w:rPr>
@@ -9038,20 +9048,8 @@
                 <w:sz w:val="24"/>
                 <w:szCs w:val="24"/>
               </w:rPr>
-              <w:t xml:space="preserve">Git et </w:t>
-            </w:r>
-            <w:proofErr w:type="spellStart"/>
-            <w:r>
-              <w:rPr>
-                <w:rFonts w:cstheme="minorHAnsi"/>
-                <w:bCs/>
-                <w:color w:val="404040" w:themeColor="text1" w:themeTint="BF"/>
-                <w:sz w:val="24"/>
-                <w:szCs w:val="24"/>
-              </w:rPr>
-              <w:t>Github</w:t>
-            </w:r>
-            <w:proofErr w:type="spellEnd"/>
+              <w:t>Git et Github</w:t>
+            </w:r>
           </w:p>
         </w:tc>
       </w:tr>
@@ -9230,25 +9228,7 @@
                 <w:color w:val="404040" w:themeColor="text1" w:themeTint="BF"/>
                 <w:sz w:val="24"/>
               </w:rPr>
-              <w:t xml:space="preserve">J’ai travaillé en étroite collaboration avec le Product </w:t>
-            </w:r>
-            <w:proofErr w:type="spellStart"/>
-            <w:r>
-              <w:rPr>
-                <w:rFonts w:cstheme="minorHAnsi"/>
-                <w:color w:val="404040" w:themeColor="text1" w:themeTint="BF"/>
-                <w:sz w:val="24"/>
-              </w:rPr>
-              <w:t>Owner</w:t>
-            </w:r>
-            <w:proofErr w:type="spellEnd"/>
-            <w:r>
-              <w:rPr>
-                <w:rFonts w:cstheme="minorHAnsi"/>
-                <w:color w:val="404040" w:themeColor="text1" w:themeTint="BF"/>
-                <w:sz w:val="24"/>
-              </w:rPr>
-              <w:t>.</w:t>
+              <w:t>J’ai travaillé en étroite collaboration avec le Product Owner.</w:t>
             </w:r>
           </w:p>
         </w:tc>
@@ -9490,36 +9470,16 @@
                     <w:i/>
                     <w:color w:val="000000" w:themeColor="text1"/>
                   </w:rPr>
-                  <w:t xml:space="preserve">Eléonore </w:t>
+                  <w:t>Eléonore Hottou</w:t>
                 </w:r>
-                <w:proofErr w:type="spellStart"/>
                 <w:r>
                   <w:rPr>
                     <w:rFonts w:cstheme="minorHAnsi"/>
                     <w:i/>
                     <w:color w:val="000000" w:themeColor="text1"/>
                   </w:rPr>
-                  <w:t>Hottou</w:t>
+                  <w:t>, Sophromassage</w:t>
                 </w:r>
-                <w:proofErr w:type="spellEnd"/>
-                <w:r>
-                  <w:rPr>
-                    <w:rFonts w:cstheme="minorHAnsi"/>
-                    <w:i/>
-                    <w:color w:val="000000" w:themeColor="text1"/>
-                  </w:rPr>
-                  <w:t xml:space="preserve">, </w:t>
-                </w:r>
-                <w:proofErr w:type="spellStart"/>
-                <w:r>
-                  <w:rPr>
-                    <w:rFonts w:cstheme="minorHAnsi"/>
-                    <w:i/>
-                    <w:color w:val="000000" w:themeColor="text1"/>
-                  </w:rPr>
-                  <w:t>Sophromassage</w:t>
-                </w:r>
-                <w:proofErr w:type="spellEnd"/>
               </w:p>
             </w:tc>
           </w:sdtContent>
@@ -9937,6 +9897,39 @@
           </w:p>
         </w:tc>
       </w:tr>
+    </w:tbl>
+    <w:p>
+      <w:r>
+        <w:br w:type="page"/>
+      </w:r>
+    </w:p>
+    <w:tbl>
+      <w:tblPr>
+        <w:tblStyle w:val="Grilledutableau"/>
+        <w:tblW w:w="10349" w:type="dxa"/>
+        <w:tblInd w:w="-328" w:type="dxa"/>
+        <w:tblBorders>
+          <w:top w:val="none" w:sz="0" w:space="0" w:color="auto"/>
+          <w:left w:val="none" w:sz="0" w:space="0" w:color="auto"/>
+          <w:bottom w:val="none" w:sz="0" w:space="0" w:color="auto"/>
+          <w:right w:val="none" w:sz="0" w:space="0" w:color="auto"/>
+          <w:insideH w:val="none" w:sz="0" w:space="0" w:color="auto"/>
+          <w:insideV w:val="none" w:sz="0" w:space="0" w:color="auto"/>
+        </w:tblBorders>
+        <w:tblLayout w:type="fixed"/>
+        <w:tblCellMar>
+          <w:top w:w="57" w:type="dxa"/>
+        </w:tblCellMar>
+        <w:tblLook w:val="04A0" w:firstRow="1" w:lastRow="0" w:firstColumn="1" w:lastColumn="0" w:noHBand="0" w:noVBand="1"/>
+      </w:tblPr>
+      <w:tblGrid>
+        <w:gridCol w:w="2411"/>
+        <w:gridCol w:w="567"/>
+        <w:gridCol w:w="576"/>
+        <w:gridCol w:w="1283"/>
+        <w:gridCol w:w="4945"/>
+        <w:gridCol w:w="567"/>
+      </w:tblGrid>
       <w:tr>
         <w:trPr>
           <w:trHeight w:val="142"/>
@@ -10385,7 +10378,7 @@
               <w:keepNext/>
               <w:numPr>
                 <w:ilvl w:val="0"/>
-                <w:numId w:val="14"/>
+                <w:numId w:val="11"/>
               </w:numPr>
               <w:rPr>
                 <w:rFonts w:cstheme="minorHAnsi"/>
@@ -10401,7 +10394,7 @@
                 <w:sz w:val="24"/>
                 <w:szCs w:val="24"/>
               </w:rPr>
-              <w:t>A partir d’un cahier des charges</w:t>
+              <w:t xml:space="preserve">A partir d’un </w:t>
             </w:r>
             <w:r>
               <w:rPr>
@@ -10410,7 +10403,7 @@
                 <w:sz w:val="24"/>
                 <w:szCs w:val="24"/>
               </w:rPr>
-              <w:t xml:space="preserve">, </w:t>
+              <w:t>énoncé j’ai</w:t>
             </w:r>
             <w:r>
               <w:rPr>
@@ -10419,7 +10412,7 @@
                 <w:sz w:val="24"/>
                 <w:szCs w:val="24"/>
               </w:rPr>
-              <w:t>élabor</w:t>
+              <w:t xml:space="preserve"> </w:t>
             </w:r>
             <w:r>
               <w:rPr>
@@ -10428,7 +10421,7 @@
                 <w:sz w:val="24"/>
                 <w:szCs w:val="24"/>
               </w:rPr>
-              <w:t>ation</w:t>
+              <w:t>élabo</w:t>
             </w:r>
             <w:r>
               <w:rPr>
@@ -10437,7 +10430,7 @@
                 <w:sz w:val="24"/>
                 <w:szCs w:val="24"/>
               </w:rPr>
-              <w:t xml:space="preserve"> </w:t>
+              <w:t>é</w:t>
             </w:r>
             <w:r>
               <w:rPr>
@@ -10446,36 +10439,8 @@
                 <w:sz w:val="24"/>
                 <w:szCs w:val="24"/>
               </w:rPr>
-              <w:t>d’</w:t>
-            </w:r>
-            <w:r>
-              <w:rPr>
-                <w:rFonts w:cstheme="minorHAnsi"/>
-                <w:color w:val="0D0D0D" w:themeColor="text1" w:themeTint="F2"/>
-                <w:sz w:val="24"/>
-                <w:szCs w:val="24"/>
-              </w:rPr>
-              <w:t xml:space="preserve">un dictionnaire de données qui </w:t>
-            </w:r>
-            <w:r>
-              <w:rPr>
-                <w:color w:val="0D0D0D" w:themeColor="text1" w:themeTint="F2"/>
-                <w:sz w:val="24"/>
-                <w:szCs w:val="24"/>
-              </w:rPr>
-              <w:t xml:space="preserve">est une collection de données de référence nécessaire à la conception d'une </w:t>
-            </w:r>
-            <w:hyperlink r:id="rId13" w:tooltip="Base de données relationnelle" w:history="1">
-              <w:r>
-                <w:rPr>
-                  <w:rStyle w:val="Lienhypertexte"/>
-                  <w:color w:val="0D0D0D" w:themeColor="text1" w:themeTint="F2"/>
-                  <w:sz w:val="24"/>
-                  <w:szCs w:val="24"/>
-                </w:rPr>
-                <w:t>base de données relationnelle</w:t>
-              </w:r>
-            </w:hyperlink>
+              <w:t xml:space="preserve"> un dictionnaire de données</w:t>
+            </w:r>
             <w:r>
               <w:rPr>
                 <w:color w:val="0D0D0D" w:themeColor="text1" w:themeTint="F2"/>
@@ -10491,7 +10456,7 @@
               <w:keepNext/>
               <w:numPr>
                 <w:ilvl w:val="0"/>
-                <w:numId w:val="14"/>
+                <w:numId w:val="11"/>
               </w:numPr>
               <w:rPr>
                 <w:rFonts w:cstheme="minorHAnsi"/>
@@ -10516,65 +10481,8 @@
                 <w:sz w:val="24"/>
                 <w:szCs w:val="24"/>
               </w:rPr>
-              <w:t xml:space="preserve">schémas entités-associations qui </w:t>
-            </w:r>
-            <w:r>
-              <w:rPr>
-                <w:color w:val="0D0D0D" w:themeColor="text1" w:themeTint="F2"/>
-                <w:sz w:val="24"/>
-                <w:szCs w:val="24"/>
-              </w:rPr>
-              <w:t xml:space="preserve">est un </w:t>
-            </w:r>
-            <w:hyperlink r:id="rId14" w:tooltip="Modèle de données" w:history="1">
-              <w:r>
-                <w:rPr>
-                  <w:rStyle w:val="Lienhypertexte"/>
-                  <w:color w:val="0D0D0D" w:themeColor="text1" w:themeTint="F2"/>
-                  <w:sz w:val="24"/>
-                  <w:szCs w:val="24"/>
-                </w:rPr>
-                <w:t>modèle de données</w:t>
-              </w:r>
-            </w:hyperlink>
-            <w:r>
-              <w:rPr>
-                <w:color w:val="0D0D0D" w:themeColor="text1" w:themeTint="F2"/>
-                <w:sz w:val="24"/>
-                <w:szCs w:val="24"/>
-              </w:rPr>
-              <w:t xml:space="preserve"> ou </w:t>
-            </w:r>
-            <w:hyperlink r:id="rId15" w:tooltip="Diagramme" w:history="1">
-              <w:r>
-                <w:rPr>
-                  <w:rStyle w:val="Lienhypertexte"/>
-                  <w:color w:val="0D0D0D" w:themeColor="text1" w:themeTint="F2"/>
-                  <w:sz w:val="24"/>
-                  <w:szCs w:val="24"/>
-                </w:rPr>
-                <w:t>diagramme</w:t>
-              </w:r>
-            </w:hyperlink>
-            <w:r>
-              <w:rPr>
-                <w:color w:val="0D0D0D" w:themeColor="text1" w:themeTint="F2"/>
-                <w:sz w:val="24"/>
-                <w:szCs w:val="24"/>
-              </w:rPr>
-              <w:t xml:space="preserve"> pour des descriptions de haut niveau de </w:t>
-            </w:r>
-            <w:hyperlink r:id="rId16" w:tooltip="Schéma conceptuel" w:history="1">
-              <w:r>
-                <w:rPr>
-                  <w:rStyle w:val="Lienhypertexte"/>
-                  <w:color w:val="0D0D0D" w:themeColor="text1" w:themeTint="F2"/>
-                  <w:sz w:val="24"/>
-                  <w:szCs w:val="24"/>
-                </w:rPr>
-                <w:t>modèles conceptuels de données</w:t>
-              </w:r>
-            </w:hyperlink>
+              <w:t>schémas entités-associations</w:t>
+            </w:r>
             <w:r>
               <w:rPr>
                 <w:color w:val="0D0D0D" w:themeColor="text1" w:themeTint="F2"/>
@@ -10590,7 +10498,7 @@
               <w:keepNext/>
               <w:numPr>
                 <w:ilvl w:val="0"/>
-                <w:numId w:val="14"/>
+                <w:numId w:val="11"/>
               </w:numPr>
               <w:rPr>
                 <w:rFonts w:cstheme="minorHAnsi"/>
@@ -10606,7 +10514,25 @@
                 <w:sz w:val="24"/>
                 <w:szCs w:val="24"/>
               </w:rPr>
-              <w:t>Création du modèle physique des données</w:t>
+              <w:t>Création d</w:t>
+            </w:r>
+            <w:r>
+              <w:rPr>
+                <w:rFonts w:cstheme="minorHAnsi"/>
+                <w:color w:val="0D0D0D" w:themeColor="text1" w:themeTint="F2"/>
+                <w:sz w:val="24"/>
+                <w:szCs w:val="24"/>
+              </w:rPr>
+              <w:t xml:space="preserve">e la base de </w:t>
+            </w:r>
+            <w:r>
+              <w:rPr>
+                <w:rFonts w:cstheme="minorHAnsi"/>
+                <w:color w:val="0D0D0D" w:themeColor="text1" w:themeTint="F2"/>
+                <w:sz w:val="24"/>
+                <w:szCs w:val="24"/>
+              </w:rPr>
+              <w:t>données</w:t>
             </w:r>
             <w:r>
               <w:rPr>
@@ -10639,7 +10565,7 @@
               <w:widowControl w:val="0"/>
               <w:numPr>
                 <w:ilvl w:val="0"/>
-                <w:numId w:val="14"/>
+                <w:numId w:val="11"/>
               </w:numPr>
               <w:rPr>
                 <w:rFonts w:cstheme="minorHAnsi"/>
@@ -10664,7 +10590,7 @@
                 <w:sz w:val="24"/>
                 <w:szCs w:val="24"/>
               </w:rPr>
-              <w:t xml:space="preserve"> qui est utilisé pour créer des tables et les remplir avec des valeurs.</w:t>
+              <w:t>.</w:t>
             </w:r>
           </w:p>
           <w:p>
@@ -10673,7 +10599,7 @@
               <w:widowControl w:val="0"/>
               <w:numPr>
                 <w:ilvl w:val="0"/>
-                <w:numId w:val="14"/>
+                <w:numId w:val="11"/>
               </w:numPr>
               <w:rPr>
                 <w:rFonts w:cstheme="minorHAnsi"/>
@@ -10947,32 +10873,8 @@
               </w:rPr>
               <w:t>de modélisation de base de données</w:t>
             </w:r>
-            <w:r>
-              <w:rPr>
-                <w:color w:val="0D0D0D" w:themeColor="text1" w:themeTint="F2"/>
-                <w:sz w:val="24"/>
-                <w:szCs w:val="24"/>
-              </w:rPr>
-              <w:t xml:space="preserve"> </w:t>
-            </w:r>
-            <w:proofErr w:type="gramStart"/>
-            <w:r>
-              <w:rPr>
-                <w:color w:val="0D0D0D" w:themeColor="text1" w:themeTint="F2"/>
-                <w:sz w:val="24"/>
-                <w:szCs w:val="24"/>
-              </w:rPr>
-              <w:t>{ !!</w:t>
-            </w:r>
-            <w:proofErr w:type="gramEnd"/>
-            <w:r>
-              <w:rPr>
-                <w:color w:val="0D0D0D" w:themeColor="text1" w:themeTint="F2"/>
-                <w:sz w:val="24"/>
-                <w:szCs w:val="24"/>
-              </w:rPr>
-              <w:t xml:space="preserve"> }</w:t>
-            </w:r>
+            <w:bookmarkStart w:id="1" w:name="_GoBack"/>
+            <w:bookmarkEnd w:id="1"/>
           </w:p>
           <w:p>
             <w:pPr>
@@ -11920,7 +11822,7 @@
     <w:p>
       <w:pPr>
         <w:sectPr>
-          <w:headerReference w:type="default" r:id="rId17"/>
+          <w:headerReference w:type="default" r:id="rId13"/>
           <w:pgSz w:w="11906" w:h="16838" w:code="9"/>
           <w:pgMar w:top="1418" w:right="1134" w:bottom="1418" w:left="1134" w:header="737" w:footer="510" w:gutter="170"/>
           <w:cols w:space="708"/>
@@ -12087,7 +11989,6 @@
                   </w:rPr>
                   <w:t xml:space="preserve">Développer la partie </w:t>
                 </w:r>
-                <w:proofErr w:type="spellStart"/>
                 <w:r>
                   <w:rPr>
                     <w:b/>
@@ -12100,15 +12001,7 @@
                     <w:b/>
                     <w:bCs/>
                   </w:rPr>
-                  <w:t>-end</w:t>
-                </w:r>
-                <w:proofErr w:type="spellEnd"/>
-                <w:r>
-                  <w:rPr>
-                    <w:b/>
-                    <w:bCs/>
-                  </w:rPr>
-                  <w:t xml:space="preserve"> d’une application web ou web mobile en intégrant les recommandations de sécurité</w:t>
+                  <w:t>-end d’une application web ou web mobile en intégrant les recommandations de sécurité</w:t>
                 </w:r>
               </w:p>
             </w:tc>
@@ -12228,23 +12121,7 @@
                     <w:sz w:val="20"/>
                     <w:szCs w:val="20"/>
                   </w:rPr>
-                  <w:t xml:space="preserve">Développer la partie </w:t>
-                </w:r>
-                <w:proofErr w:type="spellStart"/>
-                <w:r>
-                  <w:rPr>
-                    <w:sz w:val="20"/>
-                    <w:szCs w:val="20"/>
-                  </w:rPr>
-                  <w:t>back-end</w:t>
-                </w:r>
-                <w:proofErr w:type="spellEnd"/>
-                <w:r>
-                  <w:rPr>
-                    <w:sz w:val="20"/>
-                    <w:szCs w:val="20"/>
-                  </w:rPr>
-                  <w:t xml:space="preserve"> d’une application web ou web mobile</w:t>
+                  <w:t>Développer la partie back-end d’une application web ou web mobile</w:t>
                 </w:r>
                 <w:r>
                   <w:rPr>
@@ -12390,7 +12267,7 @@
               <w:keepNext/>
               <w:numPr>
                 <w:ilvl w:val="0"/>
-                <w:numId w:val="14"/>
+                <w:numId w:val="15"/>
               </w:numPr>
               <w:rPr>
                 <w:rFonts w:cstheme="minorHAnsi"/>
@@ -12406,27 +12283,7 @@
                 <w:sz w:val="24"/>
                 <w:szCs w:val="24"/>
               </w:rPr>
-              <w:t xml:space="preserve">Avec l’aide du Product </w:t>
-            </w:r>
-            <w:proofErr w:type="spellStart"/>
-            <w:r>
-              <w:rPr>
-                <w:rFonts w:cstheme="minorHAnsi"/>
-                <w:color w:val="404040" w:themeColor="text1" w:themeTint="BF"/>
-                <w:sz w:val="24"/>
-                <w:szCs w:val="24"/>
-              </w:rPr>
-              <w:t>Owner</w:t>
-            </w:r>
-            <w:proofErr w:type="spellEnd"/>
-            <w:r>
-              <w:rPr>
-                <w:rFonts w:cstheme="minorHAnsi"/>
-                <w:color w:val="404040" w:themeColor="text1" w:themeTint="BF"/>
-                <w:sz w:val="24"/>
-                <w:szCs w:val="24"/>
-              </w:rPr>
-              <w:t xml:space="preserve"> j’ai défini </w:t>
+              <w:t xml:space="preserve">Avec l’aide du Product Owner j’ai défini </w:t>
             </w:r>
             <w:r>
               <w:rPr>
@@ -12460,7 +12317,7 @@
               <w:keepNext/>
               <w:numPr>
                 <w:ilvl w:val="0"/>
-                <w:numId w:val="14"/>
+                <w:numId w:val="15"/>
               </w:numPr>
               <w:rPr>
                 <w:rFonts w:cstheme="minorHAnsi"/>
@@ -12528,7 +12385,7 @@
               <w:keepNext/>
               <w:numPr>
                 <w:ilvl w:val="0"/>
-                <w:numId w:val="14"/>
+                <w:numId w:val="15"/>
               </w:numPr>
               <w:rPr>
                 <w:rFonts w:cstheme="minorHAnsi"/>
@@ -12568,7 +12425,7 @@
               <w:widowControl w:val="0"/>
               <w:numPr>
                 <w:ilvl w:val="0"/>
-                <w:numId w:val="14"/>
+                <w:numId w:val="15"/>
               </w:numPr>
               <w:rPr>
                 <w:rFonts w:cstheme="minorHAnsi"/>
@@ -12593,7 +12450,7 @@
               <w:widowControl w:val="0"/>
               <w:numPr>
                 <w:ilvl w:val="0"/>
-                <w:numId w:val="14"/>
+                <w:numId w:val="15"/>
               </w:numPr>
               <w:rPr>
                 <w:rFonts w:cstheme="minorHAnsi"/>
@@ -12627,27 +12484,7 @@
                 <w:sz w:val="24"/>
                 <w:szCs w:val="24"/>
               </w:rPr>
-              <w:t xml:space="preserve">roduct </w:t>
-            </w:r>
-            <w:proofErr w:type="spellStart"/>
-            <w:r>
-              <w:rPr>
-                <w:rFonts w:cstheme="minorHAnsi"/>
-                <w:color w:val="404040" w:themeColor="text1" w:themeTint="BF"/>
-                <w:sz w:val="24"/>
-                <w:szCs w:val="24"/>
-              </w:rPr>
-              <w:t>Owner</w:t>
-            </w:r>
-            <w:proofErr w:type="spellEnd"/>
-            <w:r>
-              <w:rPr>
-                <w:rFonts w:cstheme="minorHAnsi"/>
-                <w:color w:val="404040" w:themeColor="text1" w:themeTint="BF"/>
-                <w:sz w:val="24"/>
-                <w:szCs w:val="24"/>
-              </w:rPr>
-              <w:t xml:space="preserve"> j’ai effectu</w:t>
+              <w:t>roduct Owner j’ai effectu</w:t>
             </w:r>
             <w:r>
               <w:rPr>
@@ -12878,7 +12715,6 @@
                 <w:szCs w:val="24"/>
               </w:rPr>
             </w:pPr>
-            <w:proofErr w:type="gramStart"/>
             <w:r>
               <w:rPr>
                 <w:rFonts w:cstheme="minorHAnsi"/>
@@ -12887,9 +12723,8 @@
                 <w:sz w:val="24"/>
                 <w:szCs w:val="24"/>
               </w:rPr>
-              <w:t>Le  site</w:t>
-            </w:r>
-            <w:proofErr w:type="gramEnd"/>
+              <w:t>Le site</w:t>
+            </w:r>
             <w:r>
               <w:rPr>
                 <w:rFonts w:cstheme="minorHAnsi"/>
@@ -12957,7 +12792,6 @@
               </w:rPr>
               <w:t xml:space="preserve">a librairie </w:t>
             </w:r>
-            <w:proofErr w:type="spellStart"/>
             <w:r>
               <w:rPr>
                 <w:rFonts w:cstheme="minorHAnsi"/>
@@ -12968,7 +12802,6 @@
               </w:rPr>
               <w:t>PHPMailer</w:t>
             </w:r>
-            <w:proofErr w:type="spellEnd"/>
           </w:p>
           <w:p>
             <w:pPr>
@@ -13021,29 +12854,7 @@
                 <w:sz w:val="24"/>
                 <w:szCs w:val="24"/>
               </w:rPr>
-              <w:t xml:space="preserve">Git et </w:t>
-            </w:r>
-            <w:proofErr w:type="spellStart"/>
-            <w:r>
-              <w:rPr>
-                <w:rFonts w:cstheme="minorHAnsi"/>
-                <w:bCs/>
-                <w:color w:val="404040" w:themeColor="text1" w:themeTint="BF"/>
-                <w:sz w:val="24"/>
-                <w:szCs w:val="24"/>
-              </w:rPr>
-              <w:t>github</w:t>
-            </w:r>
-            <w:proofErr w:type="spellEnd"/>
-            <w:r>
-              <w:rPr>
-                <w:rFonts w:cstheme="minorHAnsi"/>
-                <w:bCs/>
-                <w:color w:val="404040" w:themeColor="text1" w:themeTint="BF"/>
-                <w:sz w:val="24"/>
-                <w:szCs w:val="24"/>
-              </w:rPr>
-              <w:t xml:space="preserve"> </w:t>
+              <w:t>Git et github</w:t>
             </w:r>
           </w:p>
         </w:tc>
@@ -13232,25 +13043,7 @@
                 <w:color w:val="404040" w:themeColor="text1" w:themeTint="BF"/>
                 <w:sz w:val="24"/>
               </w:rPr>
-              <w:t xml:space="preserve">en collaboration avec le Product </w:t>
-            </w:r>
-            <w:proofErr w:type="spellStart"/>
-            <w:r>
-              <w:rPr>
-                <w:rFonts w:cstheme="minorHAnsi"/>
-                <w:color w:val="404040" w:themeColor="text1" w:themeTint="BF"/>
-                <w:sz w:val="24"/>
-              </w:rPr>
-              <w:t>Owner</w:t>
-            </w:r>
-            <w:proofErr w:type="spellEnd"/>
-            <w:r>
-              <w:rPr>
-                <w:rFonts w:cstheme="minorHAnsi"/>
-                <w:color w:val="404040" w:themeColor="text1" w:themeTint="BF"/>
-                <w:sz w:val="24"/>
-              </w:rPr>
-              <w:t xml:space="preserve"> et les reste de l’équipe d’encadrement.</w:t>
+              <w:t>en collaboration avec le Product Owner et les reste de l’équipe d’encadrement.</w:t>
             </w:r>
           </w:p>
         </w:tc>
@@ -13302,6 +13095,28 @@
               </w:rPr>
             </w:pPr>
           </w:p>
+          <w:p>
+            <w:pPr>
+              <w:rPr>
+                <w:rFonts w:cstheme="minorHAnsi"/>
+                <w:b/>
+                <w:color w:val="404040" w:themeColor="text1" w:themeTint="BF"/>
+                <w:sz w:val="12"/>
+                <w:szCs w:val="16"/>
+              </w:rPr>
+            </w:pPr>
+          </w:p>
+          <w:p>
+            <w:pPr>
+              <w:rPr>
+                <w:rFonts w:cstheme="minorHAnsi"/>
+                <w:b/>
+                <w:color w:val="404040" w:themeColor="text1" w:themeTint="BF"/>
+                <w:sz w:val="12"/>
+                <w:szCs w:val="16"/>
+              </w:rPr>
+            </w:pPr>
+          </w:p>
         </w:tc>
       </w:tr>
       <w:tr>
@@ -13428,15 +13243,7 @@
                 <w:rFonts w:cstheme="minorHAnsi"/>
                 <w:color w:val="404040" w:themeColor="text1" w:themeTint="BF"/>
               </w:rPr>
-              <w:t xml:space="preserve">Nom de l’entreprise, organisme ou </w:t>
-            </w:r>
-            <w:proofErr w:type="gramStart"/>
-            <w:r>
-              <w:rPr>
-                <w:rFonts w:cstheme="minorHAnsi"/>
-                <w:color w:val="404040" w:themeColor="text1" w:themeTint="BF"/>
-              </w:rPr>
-              <w:t>association</w:t>
+              <w:t>Nom de l’entreprise, organisme ou association</w:t>
             </w:r>
             <w:r>
               <w:rPr>
@@ -13457,7 +13264,6 @@
               </w:rPr>
               <w:t></w:t>
             </w:r>
-            <w:proofErr w:type="gramEnd"/>
           </w:p>
         </w:tc>
         <w:sdt>
@@ -13634,7 +13440,6 @@
               </w:rPr>
               <w:t xml:space="preserve">Période </w:t>
             </w:r>
-            <w:proofErr w:type="gramStart"/>
             <w:r>
               <w:rPr>
                 <w:rFonts w:cstheme="minorHAnsi"/>
@@ -13648,7 +13453,7 @@
                 <w:b/>
                 <w:color w:val="404040" w:themeColor="text1" w:themeTint="BF"/>
               </w:rPr>
-              <w:t xml:space="preserve">  </w:t>
+              <w:t xml:space="preserve"> </w:t>
             </w:r>
             <w:r>
               <w:rPr>
@@ -13658,7 +13463,6 @@
               </w:rPr>
               <w:tab/>
             </w:r>
-            <w:proofErr w:type="gramEnd"/>
             <w:r>
               <w:rPr>
                 <w:rFonts w:ascii="Wingdings 3" w:hAnsi="Wingdings 3" w:cstheme="minorHAnsi"/>
@@ -13933,6 +13737,34 @@
           </w:p>
         </w:tc>
       </w:tr>
+    </w:tbl>
+    <w:p>
+      <w:r>
+        <w:br w:type="page"/>
+      </w:r>
+    </w:p>
+    <w:tbl>
+      <w:tblPr>
+        <w:tblStyle w:val="Grilledutableau"/>
+        <w:tblW w:w="10349" w:type="dxa"/>
+        <w:tblInd w:w="-328" w:type="dxa"/>
+        <w:tblBorders>
+          <w:top w:val="none" w:sz="0" w:space="0" w:color="auto"/>
+          <w:left w:val="none" w:sz="0" w:space="0" w:color="auto"/>
+          <w:bottom w:val="none" w:sz="0" w:space="0" w:color="auto"/>
+          <w:right w:val="none" w:sz="0" w:space="0" w:color="auto"/>
+          <w:insideH w:val="none" w:sz="0" w:space="0" w:color="auto"/>
+          <w:insideV w:val="none" w:sz="0" w:space="0" w:color="auto"/>
+        </w:tblBorders>
+        <w:tblLayout w:type="fixed"/>
+        <w:tblCellMar>
+          <w:top w:w="57" w:type="dxa"/>
+        </w:tblCellMar>
+        <w:tblLook w:val="04A0" w:firstRow="1" w:lastRow="0" w:firstColumn="1" w:lastColumn="0" w:noHBand="0" w:noVBand="1"/>
+      </w:tblPr>
+      <w:tblGrid>
+        <w:gridCol w:w="10349"/>
+      </w:tblGrid>
       <w:tr>
         <w:trPr>
           <w:trHeight w:val="142"/>
@@ -13940,12 +13772,1876 @@
         <w:tc>
           <w:tcPr>
             <w:tcW w:w="10349" w:type="dxa"/>
-            <w:gridSpan w:val="6"/>
             <w:tcBorders>
               <w:left w:val="single" w:sz="8" w:space="0" w:color="BFBFBF" w:themeColor="background1" w:themeShade="BF"/>
               <w:right w:val="single" w:sz="8" w:space="0" w:color="BFBFBF" w:themeColor="background1" w:themeShade="BF"/>
             </w:tcBorders>
           </w:tcPr>
+          <w:p/>
+          <w:tbl>
+            <w:tblPr>
+              <w:tblStyle w:val="Grilledutableau"/>
+              <w:tblW w:w="10349" w:type="dxa"/>
+              <w:tblBorders>
+                <w:top w:val="none" w:sz="0" w:space="0" w:color="auto"/>
+                <w:left w:val="none" w:sz="0" w:space="0" w:color="auto"/>
+                <w:bottom w:val="none" w:sz="0" w:space="0" w:color="auto"/>
+                <w:right w:val="none" w:sz="0" w:space="0" w:color="auto"/>
+                <w:insideH w:val="none" w:sz="0" w:space="0" w:color="auto"/>
+                <w:insideV w:val="none" w:sz="0" w:space="0" w:color="auto"/>
+              </w:tblBorders>
+              <w:tblLayout w:type="fixed"/>
+              <w:tblCellMar>
+                <w:top w:w="57" w:type="dxa"/>
+              </w:tblCellMar>
+              <w:tblLook w:val="04A0" w:firstRow="1" w:lastRow="0" w:firstColumn="1" w:lastColumn="0" w:noHBand="0" w:noVBand="1"/>
+            </w:tblPr>
+            <w:tblGrid>
+              <w:gridCol w:w="2411"/>
+              <w:gridCol w:w="567"/>
+              <w:gridCol w:w="576"/>
+              <w:gridCol w:w="1283"/>
+              <w:gridCol w:w="4945"/>
+              <w:gridCol w:w="567"/>
+            </w:tblGrid>
+            <w:tr>
+              <w:trPr>
+                <w:trHeight w:val="397"/>
+              </w:trPr>
+              <w:tc>
+                <w:tcPr>
+                  <w:tcW w:w="2411" w:type="dxa"/>
+                  <w:vAlign w:val="bottom"/>
+                </w:tcPr>
+                <w:p>
+                  <w:pPr>
+                    <w:ind w:right="34"/>
+                    <w:jc w:val="right"/>
+                    <w:rPr>
+                      <w:rFonts w:cstheme="minorHAnsi"/>
+                      <w:b/>
+                      <w:color w:val="D60093"/>
+                      <w:sz w:val="36"/>
+                      <w:szCs w:val="36"/>
+                    </w:rPr>
+                  </w:pPr>
+                  <w:r>
+                    <w:rPr>
+                      <w:rFonts w:cstheme="minorHAnsi"/>
+                      <w:b/>
+                      <w:color w:val="D60093"/>
+                      <w:sz w:val="36"/>
+                      <w:szCs w:val="36"/>
+                    </w:rPr>
+                    <w:t>A</w:t>
+                  </w:r>
+                  <w:r>
+                    <w:rPr>
+                      <w:rFonts w:cstheme="minorHAnsi"/>
+                      <w:b/>
+                      <w:color w:val="D60093"/>
+                      <w:sz w:val="36"/>
+                      <w:szCs w:val="36"/>
+                    </w:rPr>
+                    <w:t xml:space="preserve">ctivité-type </w:t>
+                  </w:r>
+                </w:p>
+              </w:tc>
+              <w:sdt>
+                <w:sdtPr>
+                  <w:rPr>
+                    <w:rFonts w:cstheme="minorHAnsi"/>
+                    <w:b/>
+                    <w:color w:val="D60093"/>
+                    <w:sz w:val="36"/>
+                    <w:szCs w:val="36"/>
+                  </w:rPr>
+                  <w:id w:val="885999668"/>
+                  <w:comboBox>
+                    <w:listItem w:displayText="2" w:value="2"/>
+                    <w:listItem w:displayText="3" w:value="3"/>
+                    <w:listItem w:displayText="4" w:value="4"/>
+                    <w:listItem w:displayText="5" w:value="5"/>
+                  </w:comboBox>
+                </w:sdtPr>
+                <w:sdtContent>
+                  <w:tc>
+                    <w:tcPr>
+                      <w:tcW w:w="567" w:type="dxa"/>
+                      <w:vAlign w:val="bottom"/>
+                    </w:tcPr>
+                    <w:p>
+                      <w:pPr>
+                        <w:ind w:right="34"/>
+                        <w:rPr>
+                          <w:rFonts w:cstheme="minorHAnsi"/>
+                          <w:b/>
+                          <w:color w:val="D60093"/>
+                          <w:sz w:val="36"/>
+                          <w:szCs w:val="36"/>
+                        </w:rPr>
+                      </w:pPr>
+                      <w:r>
+                        <w:rPr>
+                          <w:rFonts w:cstheme="minorHAnsi"/>
+                          <w:b/>
+                          <w:color w:val="D60093"/>
+                          <w:sz w:val="36"/>
+                          <w:szCs w:val="36"/>
+                        </w:rPr>
+                        <w:t>2</w:t>
+                      </w:r>
+                    </w:p>
+                  </w:tc>
+                </w:sdtContent>
+              </w:sdt>
+              <w:sdt>
+                <w:sdtPr>
+                  <w:rPr>
+                    <w:rFonts w:cstheme="minorHAnsi"/>
+                    <w:b/>
+                    <w:color w:val="404040" w:themeColor="text1" w:themeTint="BF"/>
+                    <w:sz w:val="24"/>
+                    <w:szCs w:val="24"/>
+                  </w:rPr>
+                  <w:alias w:val="Intitulé de l'activité"/>
+                  <w:tag w:val="Intitulé de l'activité"/>
+                  <w:id w:val="1085034567"/>
+                </w:sdtPr>
+                <w:sdtContent>
+                  <w:tc>
+                    <w:tcPr>
+                      <w:tcW w:w="7371" w:type="dxa"/>
+                      <w:gridSpan w:val="4"/>
+                      <w:tcBorders>
+                        <w:left w:val="nil"/>
+                      </w:tcBorders>
+                      <w:vAlign w:val="bottom"/>
+                    </w:tcPr>
+                    <w:p>
+                      <w:pPr>
+                        <w:rPr>
+                          <w:rFonts w:cstheme="minorHAnsi"/>
+                          <w:b/>
+                          <w:color w:val="404040" w:themeColor="text1" w:themeTint="BF"/>
+                        </w:rPr>
+                      </w:pPr>
+                      <w:r>
+                        <w:rPr>
+                          <w:b/>
+                          <w:bCs/>
+                        </w:rPr>
+                        <w:t xml:space="preserve">Développer la partie </w:t>
+                      </w:r>
+                      <w:r>
+                        <w:rPr>
+                          <w:b/>
+                          <w:bCs/>
+                        </w:rPr>
+                        <w:t>back</w:t>
+                      </w:r>
+                      <w:r>
+                        <w:rPr>
+                          <w:b/>
+                          <w:bCs/>
+                        </w:rPr>
+                        <w:t>-end d’une application web ou web mobile en intégrant les recommandations de sécurité</w:t>
+                      </w:r>
+                    </w:p>
+                  </w:tc>
+                </w:sdtContent>
+              </w:sdt>
+            </w:tr>
+            <w:tr>
+              <w:trPr>
+                <w:trHeight w:val="365"/>
+              </w:trPr>
+              <w:tc>
+                <w:tcPr>
+                  <w:tcW w:w="2978" w:type="dxa"/>
+                  <w:gridSpan w:val="2"/>
+                  <w:tcBorders>
+                    <w:bottom w:val="thinThickMediumGap" w:sz="24" w:space="0" w:color="D60093"/>
+                  </w:tcBorders>
+                </w:tcPr>
+                <w:p>
+                  <w:pPr>
+                    <w:tabs>
+                      <w:tab w:val="right" w:leader="dot" w:pos="9072"/>
+                    </w:tabs>
+                    <w:spacing w:before="120" w:after="120"/>
+                    <w:jc w:val="right"/>
+                    <w:rPr>
+                      <w:rFonts w:cstheme="minorHAnsi"/>
+                      <w:b/>
+                      <w:i/>
+                      <w:color w:val="404040" w:themeColor="text1" w:themeTint="BF"/>
+                      <w:sz w:val="24"/>
+                      <w:szCs w:val="24"/>
+                    </w:rPr>
+                  </w:pPr>
+                  <w:r>
+                    <w:rPr>
+                      <w:rFonts w:cstheme="minorHAnsi"/>
+                      <w:b/>
+                      <w:i/>
+                      <w:color w:val="404040" w:themeColor="text1" w:themeTint="BF"/>
+                    </w:rPr>
+                    <w:t>Exemple</w:t>
+                  </w:r>
+                  <w:r>
+                    <w:rPr>
+                      <w:rFonts w:cstheme="minorHAnsi"/>
+                      <w:b/>
+                      <w:i/>
+                      <w:color w:val="404040" w:themeColor="text1" w:themeTint="BF"/>
+                    </w:rPr>
+                    <w:t xml:space="preserve"> n°</w:t>
+                  </w:r>
+                  <w:r>
+                    <w:rPr>
+                      <w:rFonts w:cstheme="minorHAnsi"/>
+                      <w:b/>
+                      <w:i/>
+                      <w:color w:val="404040" w:themeColor="text1" w:themeTint="BF"/>
+                    </w:rPr>
+                    <w:t xml:space="preserve"> </w:t>
+                  </w:r>
+                  <w:r>
+                    <w:rPr>
+                      <w:rFonts w:cstheme="minorHAnsi"/>
+                      <w:b/>
+                      <w:i/>
+                      <w:color w:val="404040" w:themeColor="text1" w:themeTint="BF"/>
+                    </w:rPr>
+                    <w:t>3</w:t>
+                  </w:r>
+                  <w:r>
+                    <w:rPr>
+                      <w:rFonts w:cstheme="minorHAnsi"/>
+                      <w:b/>
+                      <w:i/>
+                      <w:color w:val="404040" w:themeColor="text1" w:themeTint="BF"/>
+                      <w:sz w:val="24"/>
+                      <w:szCs w:val="24"/>
+                    </w:rPr>
+                    <w:t xml:space="preserve"> </w:t>
+                  </w:r>
+                  <w:r>
+                    <w:rPr>
+                      <w:rFonts w:ascii="Wingdings 3" w:hAnsi="Wingdings 3" w:cstheme="minorHAnsi"/>
+                      <w:noProof/>
+                      <w:color w:val="D60093"/>
+                      <w:sz w:val="12"/>
+                      <w:szCs w:val="12"/>
+                      <w:lang w:eastAsia="fr-FR"/>
+                    </w:rPr>
+                    <w:t></w:t>
+                  </w:r>
+                </w:p>
+              </w:tc>
+              <w:sdt>
+                <w:sdtPr>
+                  <w:rPr>
+                    <w:rFonts w:cstheme="minorHAnsi"/>
+                    <w:b/>
+                    <w:i/>
+                    <w:color w:val="000000" w:themeColor="text1"/>
+                  </w:rPr>
+                  <w:id w:val="180101476"/>
+                </w:sdtPr>
+                <w:sdtContent>
+                  <w:tc>
+                    <w:tcPr>
+                      <w:tcW w:w="7371" w:type="dxa"/>
+                      <w:gridSpan w:val="4"/>
+                      <w:tcBorders>
+                        <w:left w:val="nil"/>
+                        <w:bottom w:val="thinThickMediumGap" w:sz="24" w:space="0" w:color="D60093"/>
+                      </w:tcBorders>
+                    </w:tcPr>
+                    <w:p>
+                      <w:pPr>
+                        <w:spacing w:before="120" w:after="120"/>
+                        <w:rPr>
+                          <w:rFonts w:cstheme="minorHAnsi"/>
+                          <w:color w:val="404040" w:themeColor="text1" w:themeTint="BF"/>
+                        </w:rPr>
+                      </w:pPr>
+                      <w:r>
+                        <w:rPr>
+                          <w:sz w:val="23"/>
+                          <w:szCs w:val="23"/>
+                        </w:rPr>
+                        <w:t>Elaborer et mettre en oeuvre des composants dans une application de gestion de contenu ou e-commerce</w:t>
+                      </w:r>
+                      <w:r>
+                        <w:rPr>
+                          <w:sz w:val="23"/>
+                          <w:szCs w:val="23"/>
+                        </w:rPr>
+                        <w:t>.</w:t>
+                      </w:r>
+                    </w:p>
+                  </w:tc>
+                </w:sdtContent>
+              </w:sdt>
+            </w:tr>
+            <w:tr>
+              <w:trPr>
+                <w:trHeight w:val="365"/>
+              </w:trPr>
+              <w:tc>
+                <w:tcPr>
+                  <w:tcW w:w="10349" w:type="dxa"/>
+                  <w:gridSpan w:val="6"/>
+                  <w:tcBorders>
+                    <w:top w:val="thinThickMediumGap" w:sz="24" w:space="0" w:color="D60093"/>
+                  </w:tcBorders>
+                </w:tcPr>
+                <w:p>
+                  <w:pPr>
+                    <w:rPr>
+                      <w:rFonts w:cstheme="minorHAnsi"/>
+                      <w:b/>
+                      <w:color w:val="404040" w:themeColor="text1" w:themeTint="BF"/>
+                    </w:rPr>
+                  </w:pPr>
+                </w:p>
+              </w:tc>
+            </w:tr>
+            <w:tr>
+              <w:tc>
+                <w:tcPr>
+                  <w:tcW w:w="10349" w:type="dxa"/>
+                  <w:gridSpan w:val="6"/>
+                </w:tcPr>
+                <w:p>
+                  <w:pPr>
+                    <w:keepNext/>
+                    <w:rPr>
+                      <w:rFonts w:cstheme="minorHAnsi"/>
+                      <w:b/>
+                      <w:color w:val="404040" w:themeColor="text1" w:themeTint="BF"/>
+                      <w:sz w:val="12"/>
+                      <w:szCs w:val="16"/>
+                    </w:rPr>
+                  </w:pPr>
+                </w:p>
+              </w:tc>
+            </w:tr>
+            <w:tr>
+              <w:tc>
+                <w:tcPr>
+                  <w:tcW w:w="10349" w:type="dxa"/>
+                  <w:gridSpan w:val="6"/>
+                  <w:tcBorders>
+                    <w:left w:val="single" w:sz="24" w:space="0" w:color="D60093"/>
+                    <w:bottom w:val="single" w:sz="8" w:space="0" w:color="D60093"/>
+                  </w:tcBorders>
+                </w:tcPr>
+                <w:p>
+                  <w:pPr>
+                    <w:keepNext/>
+                    <w:rPr>
+                      <w:rFonts w:cstheme="minorHAnsi"/>
+                      <w:b/>
+                      <w:color w:val="404040" w:themeColor="text1" w:themeTint="BF"/>
+                    </w:rPr>
+                  </w:pPr>
+                  <w:r>
+                    <w:rPr>
+                      <w:rFonts w:cstheme="minorHAnsi"/>
+                      <w:b/>
+                      <w:color w:val="404040" w:themeColor="text1" w:themeTint="BF"/>
+                    </w:rPr>
+                    <w:t>1. Décrivez les tâches ou opérations que vous avez effectuées, et dans quelles conditions</w:t>
+                  </w:r>
+                  <w:r>
+                    <w:rPr>
+                      <w:rFonts w:cstheme="minorHAnsi"/>
+                      <w:b/>
+                      <w:color w:val="404040" w:themeColor="text1" w:themeTint="BF"/>
+                    </w:rPr>
+                    <w:t> :</w:t>
+                  </w:r>
+                </w:p>
+              </w:tc>
+            </w:tr>
+            <w:tr>
+              <w:trPr>
+                <w:trHeight w:val="15"/>
+              </w:trPr>
+              <w:tc>
+                <w:tcPr>
+                  <w:tcW w:w="10349" w:type="dxa"/>
+                  <w:gridSpan w:val="6"/>
+                  <w:tcBorders>
+                    <w:top w:val="single" w:sz="8" w:space="0" w:color="D60093"/>
+                    <w:left w:val="single" w:sz="8" w:space="0" w:color="BFBFBF" w:themeColor="background1" w:themeShade="BF"/>
+                    <w:right w:val="single" w:sz="8" w:space="0" w:color="BFBFBF" w:themeColor="background1" w:themeShade="BF"/>
+                  </w:tcBorders>
+                </w:tcPr>
+                <w:p>
+                  <w:pPr>
+                    <w:keepNext/>
+                    <w:rPr>
+                      <w:rFonts w:cstheme="minorHAnsi"/>
+                      <w:color w:val="404040" w:themeColor="text1" w:themeTint="BF"/>
+                      <w:sz w:val="24"/>
+                      <w:szCs w:val="24"/>
+                    </w:rPr>
+                  </w:pPr>
+                  <w:r>
+                    <w:rPr>
+                      <w:rFonts w:cstheme="minorHAnsi"/>
+                      <w:color w:val="404040" w:themeColor="text1" w:themeTint="BF"/>
+                      <w:sz w:val="24"/>
+                      <w:szCs w:val="24"/>
+                    </w:rPr>
+                    <w:t>A partir d’un énoncé fournit par le formateur </w:t>
+                  </w:r>
+                  <w:r>
+                    <w:rPr>
+                      <w:rFonts w:cstheme="minorHAnsi"/>
+                      <w:color w:val="404040" w:themeColor="text1" w:themeTint="BF"/>
+                      <w:sz w:val="24"/>
+                      <w:szCs w:val="24"/>
+                    </w:rPr>
+                    <w:t xml:space="preserve">demandant la mise en place d’une solution e-commerce sur un site Wordpress </w:t>
+                  </w:r>
+                  <w:r>
+                    <w:rPr>
+                      <w:rFonts w:cstheme="minorHAnsi"/>
+                      <w:color w:val="404040" w:themeColor="text1" w:themeTint="BF"/>
+                      <w:sz w:val="24"/>
+                      <w:szCs w:val="24"/>
+                    </w:rPr>
+                    <w:t>:</w:t>
+                  </w:r>
+                </w:p>
+                <w:p>
+                  <w:pPr>
+                    <w:keepNext/>
+                    <w:rPr>
+                      <w:rFonts w:cstheme="minorHAnsi"/>
+                      <w:color w:val="404040" w:themeColor="text1" w:themeTint="BF"/>
+                      <w:sz w:val="24"/>
+                      <w:szCs w:val="24"/>
+                    </w:rPr>
+                  </w:pPr>
+                </w:p>
+                <w:p>
+                  <w:pPr>
+                    <w:pStyle w:val="Paragraphedeliste"/>
+                    <w:keepNext/>
+                    <w:numPr>
+                      <w:ilvl w:val="0"/>
+                      <w:numId w:val="11"/>
+                    </w:numPr>
+                    <w:rPr>
+                      <w:rFonts w:cstheme="minorHAnsi"/>
+                      <w:color w:val="404040" w:themeColor="text1" w:themeTint="BF"/>
+                      <w:sz w:val="24"/>
+                      <w:szCs w:val="24"/>
+                    </w:rPr>
+                  </w:pPr>
+                  <w:r>
+                    <w:rPr>
+                      <w:rFonts w:cstheme="minorHAnsi"/>
+                      <w:color w:val="404040" w:themeColor="text1" w:themeTint="BF"/>
+                      <w:sz w:val="24"/>
+                      <w:szCs w:val="24"/>
+                    </w:rPr>
+                    <w:t>J’ai effectué des recherches sur internet pour lister les meilleurs plugins e-commerce disponible sur le marché.</w:t>
+                  </w:r>
+                </w:p>
+                <w:p>
+                  <w:pPr>
+                    <w:pStyle w:val="Paragraphedeliste"/>
+                    <w:keepNext/>
+                    <w:numPr>
+                      <w:ilvl w:val="0"/>
+                      <w:numId w:val="11"/>
+                    </w:numPr>
+                    <w:rPr>
+                      <w:rFonts w:cstheme="minorHAnsi"/>
+                      <w:color w:val="404040" w:themeColor="text1" w:themeTint="BF"/>
+                      <w:sz w:val="24"/>
+                      <w:szCs w:val="24"/>
+                    </w:rPr>
+                  </w:pPr>
+                  <w:r>
+                    <w:rPr>
+                      <w:rFonts w:cstheme="minorHAnsi"/>
+                      <w:color w:val="404040" w:themeColor="text1" w:themeTint="BF"/>
+                      <w:sz w:val="24"/>
+                      <w:szCs w:val="24"/>
+                    </w:rPr>
+                    <w:t>J’ai téléchargé le dossier compresser de la solution retenue (Woo Commerce)</w:t>
+                  </w:r>
+                  <w:r>
+                    <w:rPr>
+                      <w:rFonts w:cstheme="minorHAnsi"/>
+                      <w:color w:val="404040" w:themeColor="text1" w:themeTint="BF"/>
+                      <w:sz w:val="24"/>
+                      <w:szCs w:val="24"/>
+                    </w:rPr>
+                    <w:t>.</w:t>
+                  </w:r>
+                </w:p>
+                <w:p>
+                  <w:pPr>
+                    <w:pStyle w:val="Paragraphedeliste"/>
+                    <w:keepNext/>
+                    <w:numPr>
+                      <w:ilvl w:val="0"/>
+                      <w:numId w:val="11"/>
+                    </w:numPr>
+                    <w:rPr>
+                      <w:rFonts w:cstheme="minorHAnsi"/>
+                      <w:color w:val="404040" w:themeColor="text1" w:themeTint="BF"/>
+                      <w:sz w:val="24"/>
+                      <w:szCs w:val="24"/>
+                    </w:rPr>
+                  </w:pPr>
+                  <w:r>
+                    <w:rPr>
+                      <w:rFonts w:cstheme="minorHAnsi"/>
+                      <w:color w:val="404040" w:themeColor="text1" w:themeTint="BF"/>
+                      <w:sz w:val="24"/>
+                      <w:szCs w:val="24"/>
+                    </w:rPr>
+                    <w:t xml:space="preserve">J’ai </w:t>
+                  </w:r>
+                  <w:r>
+                    <w:rPr>
+                      <w:rFonts w:cstheme="minorHAnsi"/>
+                      <w:color w:val="404040" w:themeColor="text1" w:themeTint="BF"/>
+                      <w:sz w:val="24"/>
+                      <w:szCs w:val="24"/>
+                    </w:rPr>
+                    <w:t>configuré</w:t>
+                  </w:r>
+                  <w:r>
+                    <w:rPr>
+                      <w:rFonts w:cstheme="minorHAnsi"/>
+                      <w:color w:val="404040" w:themeColor="text1" w:themeTint="BF"/>
+                      <w:sz w:val="24"/>
+                      <w:szCs w:val="24"/>
+                    </w:rPr>
+                    <w:t xml:space="preserve"> un environnement de test </w:t>
+                  </w:r>
+                  <w:r>
+                    <w:rPr>
+                      <w:rFonts w:cstheme="minorHAnsi"/>
+                      <w:color w:val="404040" w:themeColor="text1" w:themeTint="BF"/>
+                      <w:sz w:val="24"/>
+                      <w:szCs w:val="24"/>
+                    </w:rPr>
+                    <w:t xml:space="preserve">Wordpress </w:t>
+                  </w:r>
+                  <w:r>
+                    <w:rPr>
+                      <w:rFonts w:cstheme="minorHAnsi"/>
+                      <w:color w:val="404040" w:themeColor="text1" w:themeTint="BF"/>
+                      <w:sz w:val="24"/>
+                      <w:szCs w:val="24"/>
+                    </w:rPr>
+                    <w:t>avec un serveur local</w:t>
+                  </w:r>
+                  <w:r>
+                    <w:rPr>
+                      <w:rFonts w:cstheme="minorHAnsi"/>
+                      <w:color w:val="404040" w:themeColor="text1" w:themeTint="BF"/>
+                      <w:sz w:val="24"/>
+                      <w:szCs w:val="24"/>
+                    </w:rPr>
+                    <w:t xml:space="preserve"> Wamp</w:t>
+                  </w:r>
+                  <w:r>
+                    <w:rPr>
+                      <w:rFonts w:cstheme="minorHAnsi"/>
+                      <w:color w:val="404040" w:themeColor="text1" w:themeTint="BF"/>
+                      <w:sz w:val="24"/>
+                      <w:szCs w:val="24"/>
+                    </w:rPr>
+                    <w:t>.</w:t>
+                  </w:r>
+                </w:p>
+                <w:p>
+                  <w:pPr>
+                    <w:pStyle w:val="Paragraphedeliste"/>
+                    <w:keepNext/>
+                    <w:numPr>
+                      <w:ilvl w:val="0"/>
+                      <w:numId w:val="11"/>
+                    </w:numPr>
+                    <w:rPr>
+                      <w:rFonts w:cstheme="minorHAnsi"/>
+                      <w:color w:val="404040" w:themeColor="text1" w:themeTint="BF"/>
+                      <w:sz w:val="24"/>
+                      <w:szCs w:val="24"/>
+                    </w:rPr>
+                  </w:pPr>
+                  <w:r>
+                    <w:rPr>
+                      <w:rFonts w:cstheme="minorHAnsi"/>
+                      <w:color w:val="404040" w:themeColor="text1" w:themeTint="BF"/>
+                      <w:sz w:val="24"/>
+                      <w:szCs w:val="24"/>
+                    </w:rPr>
+                    <w:t>J’ai téléverser et configurer le plugin Woo Commerce selon les spécificités fonctionnelles décrites dans l’énonc</w:t>
+                  </w:r>
+                  <w:r>
+                    <w:rPr>
+                      <w:rFonts w:cstheme="minorHAnsi"/>
+                      <w:color w:val="404040" w:themeColor="text1" w:themeTint="BF"/>
+                      <w:sz w:val="24"/>
+                      <w:szCs w:val="24"/>
+                    </w:rPr>
+                    <w:t>é</w:t>
+                  </w:r>
+                  <w:r>
+                    <w:rPr>
+                      <w:rFonts w:cstheme="minorHAnsi"/>
+                      <w:color w:val="404040" w:themeColor="text1" w:themeTint="BF"/>
+                      <w:sz w:val="24"/>
+                      <w:szCs w:val="24"/>
+                    </w:rPr>
+                    <w:t>.</w:t>
+                  </w:r>
+                </w:p>
+                <w:p>
+                  <w:pPr>
+                    <w:pStyle w:val="Paragraphedeliste"/>
+                    <w:keepNext/>
+                    <w:numPr>
+                      <w:ilvl w:val="0"/>
+                      <w:numId w:val="11"/>
+                    </w:numPr>
+                    <w:rPr>
+                      <w:rFonts w:cstheme="minorHAnsi"/>
+                      <w:color w:val="404040" w:themeColor="text1" w:themeTint="BF"/>
+                      <w:sz w:val="24"/>
+                      <w:szCs w:val="24"/>
+                    </w:rPr>
+                  </w:pPr>
+                  <w:r>
+                    <w:rPr>
+                      <w:rFonts w:cstheme="minorHAnsi"/>
+                      <w:color w:val="404040" w:themeColor="text1" w:themeTint="BF"/>
+                      <w:sz w:val="24"/>
+                      <w:szCs w:val="24"/>
+                    </w:rPr>
+                    <w:t xml:space="preserve">J’ai </w:t>
+                  </w:r>
+                  <w:r>
+                    <w:rPr>
+                      <w:rFonts w:cstheme="minorHAnsi"/>
+                      <w:color w:val="404040" w:themeColor="text1" w:themeTint="BF"/>
+                      <w:sz w:val="24"/>
+                      <w:szCs w:val="24"/>
+                    </w:rPr>
+                    <w:t xml:space="preserve">mis en place les éléments de la boutique à partir de la liste des produits (thème graphique, </w:t>
+                  </w:r>
+                  <w:r>
+                    <w:rPr>
+                      <w:rFonts w:cstheme="minorHAnsi"/>
+                      <w:color w:val="404040" w:themeColor="text1" w:themeTint="BF"/>
+                      <w:sz w:val="24"/>
+                      <w:szCs w:val="24"/>
+                    </w:rPr>
+                    <w:t xml:space="preserve">spécificités des </w:t>
+                  </w:r>
+                  <w:r>
+                    <w:rPr>
+                      <w:rFonts w:cstheme="minorHAnsi"/>
+                      <w:color w:val="404040" w:themeColor="text1" w:themeTint="BF"/>
+                      <w:sz w:val="24"/>
+                      <w:szCs w:val="24"/>
+                    </w:rPr>
+                    <w:t>produit</w:t>
+                  </w:r>
+                  <w:r>
+                    <w:rPr>
+                      <w:rFonts w:cstheme="minorHAnsi"/>
+                      <w:color w:val="404040" w:themeColor="text1" w:themeTint="BF"/>
+                      <w:sz w:val="24"/>
+                      <w:szCs w:val="24"/>
+                    </w:rPr>
+                    <w:t>s</w:t>
+                  </w:r>
+                  <w:r>
+                    <w:rPr>
+                      <w:rFonts w:cstheme="minorHAnsi"/>
+                      <w:color w:val="404040" w:themeColor="text1" w:themeTint="BF"/>
+                      <w:sz w:val="24"/>
+                      <w:szCs w:val="24"/>
+                    </w:rPr>
+                    <w:t>, taxes, gestion de stock etc…).</w:t>
+                  </w:r>
+                </w:p>
+              </w:tc>
+            </w:tr>
+            <w:tr>
+              <w:trPr>
+                <w:trHeight w:val="142"/>
+              </w:trPr>
+              <w:tc>
+                <w:tcPr>
+                  <w:tcW w:w="10349" w:type="dxa"/>
+                  <w:gridSpan w:val="6"/>
+                  <w:tcBorders>
+                    <w:left w:val="single" w:sz="8" w:space="0" w:color="BFBFBF" w:themeColor="background1" w:themeShade="BF"/>
+                    <w:right w:val="single" w:sz="8" w:space="0" w:color="BFBFBF" w:themeColor="background1" w:themeShade="BF"/>
+                  </w:tcBorders>
+                </w:tcPr>
+                <w:p>
+                  <w:pPr>
+                    <w:widowControl w:val="0"/>
+                    <w:rPr>
+                      <w:rFonts w:cstheme="minorHAnsi"/>
+                      <w:color w:val="404040" w:themeColor="text1" w:themeTint="BF"/>
+                      <w:sz w:val="24"/>
+                      <w:szCs w:val="24"/>
+                    </w:rPr>
+                  </w:pPr>
+                </w:p>
+              </w:tc>
+            </w:tr>
+            <w:tr>
+              <w:trPr>
+                <w:trHeight w:val="142"/>
+              </w:trPr>
+              <w:tc>
+                <w:tcPr>
+                  <w:tcW w:w="10349" w:type="dxa"/>
+                  <w:gridSpan w:val="6"/>
+                  <w:tcBorders>
+                    <w:left w:val="single" w:sz="8" w:space="0" w:color="BFBFBF" w:themeColor="background1" w:themeShade="BF"/>
+                    <w:bottom w:val="single" w:sz="8" w:space="0" w:color="BFBFBF" w:themeColor="background1" w:themeShade="BF"/>
+                    <w:right w:val="single" w:sz="8" w:space="0" w:color="BFBFBF" w:themeColor="background1" w:themeShade="BF"/>
+                  </w:tcBorders>
+                </w:tcPr>
+                <w:p>
+                  <w:pPr>
+                    <w:rPr>
+                      <w:rFonts w:cstheme="minorHAnsi"/>
+                      <w:color w:val="404040" w:themeColor="text1" w:themeTint="BF"/>
+                      <w:sz w:val="12"/>
+                      <w:szCs w:val="16"/>
+                    </w:rPr>
+                  </w:pPr>
+                </w:p>
+              </w:tc>
+            </w:tr>
+            <w:tr>
+              <w:trPr>
+                <w:gridAfter w:val="1"/>
+                <w:wAfter w:w="567" w:type="dxa"/>
+              </w:trPr>
+              <w:tc>
+                <w:tcPr>
+                  <w:tcW w:w="9782" w:type="dxa"/>
+                  <w:gridSpan w:val="5"/>
+                </w:tcPr>
+                <w:p>
+                  <w:pPr>
+                    <w:rPr>
+                      <w:rFonts w:cstheme="minorHAnsi"/>
+                      <w:b/>
+                      <w:color w:val="404040" w:themeColor="text1" w:themeTint="BF"/>
+                      <w:sz w:val="12"/>
+                      <w:szCs w:val="16"/>
+                    </w:rPr>
+                  </w:pPr>
+                </w:p>
+              </w:tc>
+            </w:tr>
+            <w:tr>
+              <w:tc>
+                <w:tcPr>
+                  <w:tcW w:w="10349" w:type="dxa"/>
+                  <w:gridSpan w:val="6"/>
+                </w:tcPr>
+                <w:p>
+                  <w:pPr>
+                    <w:keepNext/>
+                    <w:rPr>
+                      <w:rFonts w:cstheme="minorHAnsi"/>
+                      <w:b/>
+                      <w:color w:val="404040" w:themeColor="text1" w:themeTint="BF"/>
+                      <w:sz w:val="12"/>
+                      <w:szCs w:val="16"/>
+                    </w:rPr>
+                  </w:pPr>
+                </w:p>
+              </w:tc>
+            </w:tr>
+            <w:tr>
+              <w:tc>
+                <w:tcPr>
+                  <w:tcW w:w="10349" w:type="dxa"/>
+                  <w:gridSpan w:val="6"/>
+                  <w:tcBorders>
+                    <w:left w:val="single" w:sz="24" w:space="0" w:color="D60093"/>
+                    <w:bottom w:val="single" w:sz="8" w:space="0" w:color="D60093"/>
+                  </w:tcBorders>
+                </w:tcPr>
+                <w:p>
+                  <w:pPr>
+                    <w:keepNext/>
+                    <w:rPr>
+                      <w:rFonts w:cstheme="minorHAnsi"/>
+                      <w:b/>
+                      <w:color w:val="404040" w:themeColor="text1" w:themeTint="BF"/>
+                    </w:rPr>
+                  </w:pPr>
+                  <w:r>
+                    <w:rPr>
+                      <w:rFonts w:cstheme="minorHAnsi"/>
+                      <w:b/>
+                      <w:color w:val="404040" w:themeColor="text1" w:themeTint="BF"/>
+                    </w:rPr>
+                    <w:t>2. Précisez les moyens utilisés</w:t>
+                  </w:r>
+                  <w:r>
+                    <w:rPr>
+                      <w:rFonts w:cstheme="minorHAnsi"/>
+                      <w:b/>
+                      <w:color w:val="404040" w:themeColor="text1" w:themeTint="BF"/>
+                    </w:rPr>
+                    <w:t> :</w:t>
+                  </w:r>
+                </w:p>
+              </w:tc>
+            </w:tr>
+            <w:tr>
+              <w:trPr>
+                <w:trHeight w:val="15"/>
+              </w:trPr>
+              <w:tc>
+                <w:tcPr>
+                  <w:tcW w:w="10349" w:type="dxa"/>
+                  <w:gridSpan w:val="6"/>
+                  <w:tcBorders>
+                    <w:top w:val="single" w:sz="8" w:space="0" w:color="D60093"/>
+                    <w:left w:val="single" w:sz="8" w:space="0" w:color="BFBFBF" w:themeColor="background1" w:themeShade="BF"/>
+                    <w:right w:val="single" w:sz="8" w:space="0" w:color="BFBFBF" w:themeColor="background1" w:themeShade="BF"/>
+                  </w:tcBorders>
+                </w:tcPr>
+                <w:p>
+                  <w:pPr>
+                    <w:pStyle w:val="Paragraphedeliste"/>
+                    <w:keepNext/>
+                    <w:numPr>
+                      <w:ilvl w:val="0"/>
+                      <w:numId w:val="11"/>
+                    </w:numPr>
+                    <w:rPr>
+                      <w:rFonts w:cstheme="minorHAnsi"/>
+                      <w:bCs/>
+                      <w:color w:val="404040" w:themeColor="text1" w:themeTint="BF"/>
+                      <w:sz w:val="24"/>
+                      <w:szCs w:val="24"/>
+                    </w:rPr>
+                  </w:pPr>
+                  <w:r>
+                    <w:rPr>
+                      <w:rFonts w:cstheme="minorHAnsi"/>
+                      <w:bCs/>
+                      <w:color w:val="404040" w:themeColor="text1" w:themeTint="BF"/>
+                      <w:sz w:val="24"/>
+                      <w:szCs w:val="24"/>
+                    </w:rPr>
+                    <w:t>Tableur Excel</w:t>
+                  </w:r>
+                </w:p>
+                <w:p>
+                  <w:pPr>
+                    <w:pStyle w:val="Paragraphedeliste"/>
+                    <w:keepNext/>
+                    <w:numPr>
+                      <w:ilvl w:val="0"/>
+                      <w:numId w:val="11"/>
+                    </w:numPr>
+                    <w:rPr>
+                      <w:rFonts w:cstheme="minorHAnsi"/>
+                      <w:bCs/>
+                      <w:color w:val="404040" w:themeColor="text1" w:themeTint="BF"/>
+                      <w:sz w:val="24"/>
+                      <w:szCs w:val="24"/>
+                    </w:rPr>
+                  </w:pPr>
+                  <w:r>
+                    <w:rPr>
+                      <w:rFonts w:cstheme="minorHAnsi"/>
+                      <w:bCs/>
+                      <w:color w:val="404040" w:themeColor="text1" w:themeTint="BF"/>
+                      <w:sz w:val="24"/>
+                      <w:szCs w:val="24"/>
+                    </w:rPr>
+                    <w:t>Serveur local Wamp</w:t>
+                  </w:r>
+                </w:p>
+                <w:p>
+                  <w:pPr>
+                    <w:pStyle w:val="Paragraphedeliste"/>
+                    <w:keepNext/>
+                    <w:numPr>
+                      <w:ilvl w:val="0"/>
+                      <w:numId w:val="11"/>
+                    </w:numPr>
+                    <w:rPr>
+                      <w:rFonts w:cstheme="minorHAnsi"/>
+                      <w:bCs/>
+                      <w:color w:val="404040" w:themeColor="text1" w:themeTint="BF"/>
+                      <w:sz w:val="24"/>
+                      <w:szCs w:val="24"/>
+                    </w:rPr>
+                  </w:pPr>
+                  <w:r>
+                    <w:rPr>
+                      <w:rFonts w:cstheme="minorHAnsi"/>
+                      <w:bCs/>
+                      <w:color w:val="404040" w:themeColor="text1" w:themeTint="BF"/>
+                      <w:sz w:val="24"/>
+                      <w:szCs w:val="24"/>
+                    </w:rPr>
+                    <w:t>Fichiers d’installation Wordpress</w:t>
+                  </w:r>
+                </w:p>
+                <w:p>
+                  <w:pPr>
+                    <w:pStyle w:val="Paragraphedeliste"/>
+                    <w:keepNext/>
+                    <w:numPr>
+                      <w:ilvl w:val="0"/>
+                      <w:numId w:val="11"/>
+                    </w:numPr>
+                    <w:rPr>
+                      <w:rFonts w:cstheme="minorHAnsi"/>
+                      <w:bCs/>
+                      <w:color w:val="404040" w:themeColor="text1" w:themeTint="BF"/>
+                      <w:sz w:val="24"/>
+                      <w:szCs w:val="24"/>
+                    </w:rPr>
+                  </w:pPr>
+                  <w:r>
+                    <w:rPr>
+                      <w:rFonts w:cstheme="minorHAnsi"/>
+                      <w:bCs/>
+                      <w:color w:val="404040" w:themeColor="text1" w:themeTint="BF"/>
+                      <w:sz w:val="24"/>
+                      <w:szCs w:val="24"/>
+                    </w:rPr>
+                    <w:t>Plugin Woo Commerce</w:t>
+                  </w:r>
+                </w:p>
+              </w:tc>
+            </w:tr>
+            <w:tr>
+              <w:trPr>
+                <w:trHeight w:val="142"/>
+              </w:trPr>
+              <w:tc>
+                <w:tcPr>
+                  <w:tcW w:w="10349" w:type="dxa"/>
+                  <w:gridSpan w:val="6"/>
+                  <w:tcBorders>
+                    <w:left w:val="single" w:sz="8" w:space="0" w:color="BFBFBF" w:themeColor="background1" w:themeShade="BF"/>
+                    <w:right w:val="single" w:sz="8" w:space="0" w:color="BFBFBF" w:themeColor="background1" w:themeShade="BF"/>
+                  </w:tcBorders>
+                </w:tcPr>
+                <w:p>
+                  <w:pPr>
+                    <w:widowControl w:val="0"/>
+                    <w:rPr>
+                      <w:rFonts w:cstheme="minorHAnsi"/>
+                      <w:color w:val="404040" w:themeColor="text1" w:themeTint="BF"/>
+                      <w:sz w:val="24"/>
+                      <w:szCs w:val="24"/>
+                    </w:rPr>
+                  </w:pPr>
+                </w:p>
+              </w:tc>
+            </w:tr>
+            <w:tr>
+              <w:trPr>
+                <w:trHeight w:val="142"/>
+              </w:trPr>
+              <w:tc>
+                <w:tcPr>
+                  <w:tcW w:w="10349" w:type="dxa"/>
+                  <w:gridSpan w:val="6"/>
+                  <w:tcBorders>
+                    <w:left w:val="single" w:sz="8" w:space="0" w:color="BFBFBF" w:themeColor="background1" w:themeShade="BF"/>
+                    <w:bottom w:val="single" w:sz="8" w:space="0" w:color="BFBFBF" w:themeColor="background1" w:themeShade="BF"/>
+                    <w:right w:val="single" w:sz="8" w:space="0" w:color="BFBFBF" w:themeColor="background1" w:themeShade="BF"/>
+                  </w:tcBorders>
+                </w:tcPr>
+                <w:p>
+                  <w:pPr>
+                    <w:rPr>
+                      <w:rFonts w:cstheme="minorHAnsi"/>
+                      <w:color w:val="404040" w:themeColor="text1" w:themeTint="BF"/>
+                      <w:sz w:val="12"/>
+                      <w:szCs w:val="16"/>
+                    </w:rPr>
+                  </w:pPr>
+                </w:p>
+              </w:tc>
+            </w:tr>
+            <w:tr>
+              <w:tc>
+                <w:tcPr>
+                  <w:tcW w:w="10349" w:type="dxa"/>
+                  <w:gridSpan w:val="6"/>
+                </w:tcPr>
+                <w:p>
+                  <w:pPr>
+                    <w:keepNext/>
+                    <w:rPr>
+                      <w:sz w:val="12"/>
+                    </w:rPr>
+                  </w:pPr>
+                </w:p>
+              </w:tc>
+            </w:tr>
+            <w:tr>
+              <w:tc>
+                <w:tcPr>
+                  <w:tcW w:w="10349" w:type="dxa"/>
+                  <w:gridSpan w:val="6"/>
+                </w:tcPr>
+                <w:p>
+                  <w:pPr>
+                    <w:keepNext/>
+                    <w:rPr>
+                      <w:rFonts w:cstheme="minorHAnsi"/>
+                      <w:b/>
+                      <w:color w:val="404040" w:themeColor="text1" w:themeTint="BF"/>
+                      <w:sz w:val="12"/>
+                      <w:szCs w:val="16"/>
+                    </w:rPr>
+                  </w:pPr>
+                  <w:r>
+                    <w:br w:type="page"/>
+                  </w:r>
+                </w:p>
+              </w:tc>
+            </w:tr>
+            <w:tr>
+              <w:tc>
+                <w:tcPr>
+                  <w:tcW w:w="10349" w:type="dxa"/>
+                  <w:gridSpan w:val="6"/>
+                  <w:tcBorders>
+                    <w:left w:val="single" w:sz="24" w:space="0" w:color="D60093"/>
+                    <w:bottom w:val="single" w:sz="8" w:space="0" w:color="D60093"/>
+                  </w:tcBorders>
+                </w:tcPr>
+                <w:p>
+                  <w:pPr>
+                    <w:keepNext/>
+                    <w:rPr>
+                      <w:rFonts w:cstheme="minorHAnsi"/>
+                      <w:b/>
+                      <w:color w:val="404040" w:themeColor="text1" w:themeTint="BF"/>
+                    </w:rPr>
+                  </w:pPr>
+                  <w:r>
+                    <w:rPr>
+                      <w:rFonts w:cstheme="minorHAnsi"/>
+                      <w:b/>
+                      <w:color w:val="404040" w:themeColor="text1" w:themeTint="BF"/>
+                    </w:rPr>
+                    <w:t>3. Avec qui avez-vous travaillé ?</w:t>
+                  </w:r>
+                </w:p>
+              </w:tc>
+            </w:tr>
+            <w:tr>
+              <w:trPr>
+                <w:trHeight w:val="15"/>
+              </w:trPr>
+              <w:tc>
+                <w:tcPr>
+                  <w:tcW w:w="10349" w:type="dxa"/>
+                  <w:gridSpan w:val="6"/>
+                  <w:tcBorders>
+                    <w:top w:val="single" w:sz="8" w:space="0" w:color="D60093"/>
+                    <w:left w:val="single" w:sz="8" w:space="0" w:color="BFBFBF" w:themeColor="background1" w:themeShade="BF"/>
+                    <w:right w:val="single" w:sz="8" w:space="0" w:color="BFBFBF" w:themeColor="background1" w:themeShade="BF"/>
+                  </w:tcBorders>
+                </w:tcPr>
+                <w:p>
+                  <w:pPr>
+                    <w:keepNext/>
+                    <w:rPr>
+                      <w:rFonts w:cstheme="minorHAnsi"/>
+                      <w:b/>
+                      <w:color w:val="404040" w:themeColor="text1" w:themeTint="BF"/>
+                      <w:sz w:val="12"/>
+                    </w:rPr>
+                  </w:pPr>
+                </w:p>
+              </w:tc>
+            </w:tr>
+            <w:tr>
+              <w:trPr>
+                <w:trHeight w:val="142"/>
+              </w:trPr>
+              <w:tc>
+                <w:tcPr>
+                  <w:tcW w:w="10349" w:type="dxa"/>
+                  <w:gridSpan w:val="6"/>
+                  <w:tcBorders>
+                    <w:left w:val="single" w:sz="8" w:space="0" w:color="BFBFBF" w:themeColor="background1" w:themeShade="BF"/>
+                    <w:right w:val="single" w:sz="8" w:space="0" w:color="BFBFBF" w:themeColor="background1" w:themeShade="BF"/>
+                  </w:tcBorders>
+                </w:tcPr>
+                <w:p>
+                  <w:pPr>
+                    <w:widowControl w:val="0"/>
+                    <w:rPr>
+                      <w:rFonts w:cstheme="minorHAnsi"/>
+                      <w:color w:val="404040" w:themeColor="text1" w:themeTint="BF"/>
+                      <w:sz w:val="24"/>
+                    </w:rPr>
+                  </w:pPr>
+                  <w:r>
+                    <w:rPr>
+                      <w:rFonts w:cstheme="minorHAnsi"/>
+                      <w:color w:val="404040" w:themeColor="text1" w:themeTint="BF"/>
+                      <w:sz w:val="24"/>
+                    </w:rPr>
+                    <w:t xml:space="preserve">J’ai effectué ce travail en </w:t>
+                  </w:r>
+                  <w:r>
+                    <w:rPr>
+                      <w:rFonts w:cstheme="minorHAnsi"/>
+                      <w:color w:val="404040" w:themeColor="text1" w:themeTint="BF"/>
+                      <w:sz w:val="24"/>
+                    </w:rPr>
+                    <w:t>binôme avec Don-Pierre Tarquin</w:t>
+                  </w:r>
+                  <w:r>
+                    <w:rPr>
+                      <w:rFonts w:cstheme="minorHAnsi"/>
+                      <w:color w:val="404040" w:themeColor="text1" w:themeTint="BF"/>
+                      <w:sz w:val="24"/>
+                    </w:rPr>
+                    <w:t xml:space="preserve"> lors d’une séance de travaux pratique pendant ma formation.</w:t>
+                  </w:r>
+                </w:p>
+              </w:tc>
+            </w:tr>
+            <w:tr>
+              <w:trPr>
+                <w:trHeight w:val="142"/>
+              </w:trPr>
+              <w:tc>
+                <w:tcPr>
+                  <w:tcW w:w="10349" w:type="dxa"/>
+                  <w:gridSpan w:val="6"/>
+                  <w:tcBorders>
+                    <w:left w:val="single" w:sz="8" w:space="0" w:color="BFBFBF" w:themeColor="background1" w:themeShade="BF"/>
+                    <w:bottom w:val="single" w:sz="8" w:space="0" w:color="BFBFBF" w:themeColor="background1" w:themeShade="BF"/>
+                    <w:right w:val="single" w:sz="8" w:space="0" w:color="BFBFBF" w:themeColor="background1" w:themeShade="BF"/>
+                  </w:tcBorders>
+                </w:tcPr>
+                <w:p>
+                  <w:pPr>
+                    <w:rPr>
+                      <w:rFonts w:cstheme="minorHAnsi"/>
+                      <w:color w:val="404040" w:themeColor="text1" w:themeTint="BF"/>
+                      <w:sz w:val="12"/>
+                      <w:szCs w:val="16"/>
+                    </w:rPr>
+                  </w:pPr>
+                </w:p>
+              </w:tc>
+            </w:tr>
+            <w:tr>
+              <w:trPr>
+                <w:gridAfter w:val="1"/>
+                <w:wAfter w:w="567" w:type="dxa"/>
+              </w:trPr>
+              <w:tc>
+                <w:tcPr>
+                  <w:tcW w:w="9782" w:type="dxa"/>
+                  <w:gridSpan w:val="5"/>
+                </w:tcPr>
+                <w:p>
+                  <w:pPr>
+                    <w:rPr>
+                      <w:rFonts w:cstheme="minorHAnsi"/>
+                      <w:b/>
+                      <w:color w:val="404040" w:themeColor="text1" w:themeTint="BF"/>
+                      <w:sz w:val="12"/>
+                      <w:szCs w:val="16"/>
+                    </w:rPr>
+                  </w:pPr>
+                </w:p>
+                <w:p>
+                  <w:pPr>
+                    <w:rPr>
+                      <w:rFonts w:cstheme="minorHAnsi"/>
+                      <w:b/>
+                      <w:color w:val="404040" w:themeColor="text1" w:themeTint="BF"/>
+                      <w:sz w:val="12"/>
+                      <w:szCs w:val="16"/>
+                    </w:rPr>
+                  </w:pPr>
+                </w:p>
+                <w:p>
+                  <w:pPr>
+                    <w:rPr>
+                      <w:rFonts w:cstheme="minorHAnsi"/>
+                      <w:b/>
+                      <w:color w:val="404040" w:themeColor="text1" w:themeTint="BF"/>
+                      <w:sz w:val="12"/>
+                      <w:szCs w:val="16"/>
+                    </w:rPr>
+                  </w:pPr>
+                </w:p>
+              </w:tc>
+            </w:tr>
+            <w:tr>
+              <w:tc>
+                <w:tcPr>
+                  <w:tcW w:w="10349" w:type="dxa"/>
+                  <w:gridSpan w:val="6"/>
+                </w:tcPr>
+                <w:p>
+                  <w:pPr>
+                    <w:keepNext/>
+                    <w:rPr>
+                      <w:rFonts w:cstheme="minorHAnsi"/>
+                      <w:b/>
+                      <w:color w:val="404040" w:themeColor="text1" w:themeTint="BF"/>
+                      <w:sz w:val="12"/>
+                      <w:szCs w:val="16"/>
+                    </w:rPr>
+                  </w:pPr>
+                </w:p>
+              </w:tc>
+            </w:tr>
+            <w:tr>
+              <w:tc>
+                <w:tcPr>
+                  <w:tcW w:w="10349" w:type="dxa"/>
+                  <w:gridSpan w:val="6"/>
+                  <w:tcBorders>
+                    <w:left w:val="single" w:sz="24" w:space="0" w:color="D60093"/>
+                    <w:bottom w:val="single" w:sz="8" w:space="0" w:color="D60093"/>
+                  </w:tcBorders>
+                </w:tcPr>
+                <w:p>
+                  <w:pPr>
+                    <w:keepNext/>
+                    <w:rPr>
+                      <w:rFonts w:cstheme="minorHAnsi"/>
+                      <w:b/>
+                      <w:color w:val="404040" w:themeColor="text1" w:themeTint="BF"/>
+                    </w:rPr>
+                  </w:pPr>
+                  <w:r>
+                    <w:rPr>
+                      <w:rFonts w:cstheme="minorHAnsi"/>
+                      <w:b/>
+                      <w:color w:val="404040" w:themeColor="text1" w:themeTint="BF"/>
+                    </w:rPr>
+                    <w:t>4. Contexte</w:t>
+                  </w:r>
+                </w:p>
+              </w:tc>
+            </w:tr>
+            <w:tr>
+              <w:trPr>
+                <w:trHeight w:val="15"/>
+              </w:trPr>
+              <w:tc>
+                <w:tcPr>
+                  <w:tcW w:w="4837" w:type="dxa"/>
+                  <w:gridSpan w:val="4"/>
+                  <w:tcBorders>
+                    <w:top w:val="single" w:sz="8" w:space="0" w:color="D60093"/>
+                    <w:left w:val="single" w:sz="8" w:space="0" w:color="BFBFBF" w:themeColor="background1" w:themeShade="BF"/>
+                  </w:tcBorders>
+                </w:tcPr>
+                <w:p>
+                  <w:pPr>
+                    <w:keepNext/>
+                    <w:rPr>
+                      <w:rFonts w:cstheme="minorHAnsi"/>
+                      <w:b/>
+                      <w:color w:val="404040" w:themeColor="text1" w:themeTint="BF"/>
+                      <w:sz w:val="12"/>
+                    </w:rPr>
+                  </w:pPr>
+                </w:p>
+              </w:tc>
+              <w:tc>
+                <w:tcPr>
+                  <w:tcW w:w="5512" w:type="dxa"/>
+                  <w:gridSpan w:val="2"/>
+                  <w:tcBorders>
+                    <w:top w:val="single" w:sz="8" w:space="0" w:color="D60093"/>
+                    <w:right w:val="single" w:sz="8" w:space="0" w:color="BFBFBF" w:themeColor="background1" w:themeShade="BF"/>
+                  </w:tcBorders>
+                </w:tcPr>
+                <w:p>
+                  <w:pPr>
+                    <w:keepNext/>
+                    <w:rPr>
+                      <w:rFonts w:cstheme="minorHAnsi"/>
+                      <w:b/>
+                      <w:color w:val="404040" w:themeColor="text1" w:themeTint="BF"/>
+                      <w:sz w:val="12"/>
+                    </w:rPr>
+                  </w:pPr>
+                </w:p>
+              </w:tc>
+            </w:tr>
+            <w:tr>
+              <w:trPr>
+                <w:trHeight w:val="379"/>
+              </w:trPr>
+              <w:tc>
+                <w:tcPr>
+                  <w:tcW w:w="4837" w:type="dxa"/>
+                  <w:gridSpan w:val="4"/>
+                  <w:tcBorders>
+                    <w:left w:val="single" w:sz="8" w:space="0" w:color="BFBFBF" w:themeColor="background1" w:themeShade="BF"/>
+                  </w:tcBorders>
+                </w:tcPr>
+                <w:p>
+                  <w:pPr>
+                    <w:keepNext/>
+                    <w:spacing w:after="120"/>
+                    <w:rPr>
+                      <w:rFonts w:cstheme="minorHAnsi"/>
+                      <w:color w:val="404040" w:themeColor="text1" w:themeTint="BF"/>
+                      <w:sz w:val="24"/>
+                    </w:rPr>
+                  </w:pPr>
+                  <w:r>
+                    <w:rPr>
+                      <w:rFonts w:cstheme="minorHAnsi"/>
+                      <w:color w:val="404040" w:themeColor="text1" w:themeTint="BF"/>
+                    </w:rPr>
+                    <w:t>Nom de l’entreprise, organisme ou association</w:t>
+                  </w:r>
+                  <w:r>
+                    <w:rPr>
+                      <w:rFonts w:cstheme="minorHAnsi"/>
+                      <w:b/>
+                      <w:color w:val="404040" w:themeColor="text1" w:themeTint="BF"/>
+                    </w:rPr>
+                    <w:t xml:space="preserve">  </w:t>
+                  </w:r>
+                  <w:r>
+                    <w:rPr>
+                      <w:rFonts w:ascii="Wingdings 3" w:hAnsi="Wingdings 3" w:cstheme="minorHAnsi"/>
+                      <w:noProof/>
+                      <w:color w:val="D60093"/>
+                      <w:sz w:val="12"/>
+                      <w:szCs w:val="12"/>
+                      <w:lang w:eastAsia="fr-FR"/>
+                    </w:rPr>
+                    <w:t></w:t>
+                  </w:r>
+                </w:p>
+              </w:tc>
+              <w:sdt>
+                <w:sdtPr>
+                  <w:rPr>
+                    <w:rFonts w:cstheme="minorHAnsi"/>
+                    <w:i/>
+                    <w:color w:val="000000" w:themeColor="text1"/>
+                  </w:rPr>
+                  <w:alias w:val="AT1 - Nom entreprise"/>
+                  <w:tag w:val="AT1 - Nom entreprise"/>
+                  <w:id w:val="1103842003"/>
+                  <w:placeholder>
+                    <w:docPart w:val="A53A1B66A358486A9170E89F2C8A3150"/>
+                  </w:placeholder>
+                </w:sdtPr>
+                <w:sdtEndPr>
+                  <w:rPr>
+                    <w:i w:val="0"/>
+                  </w:rPr>
+                </w:sdtEndPr>
+                <w:sdtContent>
+                  <w:tc>
+                    <w:tcPr>
+                      <w:tcW w:w="5512" w:type="dxa"/>
+                      <w:gridSpan w:val="2"/>
+                      <w:tcBorders>
+                        <w:right w:val="single" w:sz="8" w:space="0" w:color="BFBFBF" w:themeColor="background1" w:themeShade="BF"/>
+                      </w:tcBorders>
+                    </w:tcPr>
+                    <w:p>
+                      <w:pPr>
+                        <w:keepNext/>
+                        <w:ind w:left="130"/>
+                        <w:rPr>
+                          <w:rFonts w:cstheme="minorHAnsi"/>
+                          <w:color w:val="404040" w:themeColor="text1" w:themeTint="BF"/>
+                          <w:sz w:val="24"/>
+                        </w:rPr>
+                      </w:pPr>
+                      <w:r>
+                        <w:rPr>
+                          <w:rFonts w:cstheme="minorHAnsi"/>
+                          <w:i/>
+                          <w:color w:val="000000" w:themeColor="text1"/>
+                        </w:rPr>
+                        <w:t>AFPA La Valette</w:t>
+                      </w:r>
+                    </w:p>
+                  </w:tc>
+                </w:sdtContent>
+              </w:sdt>
+            </w:tr>
+            <w:tr>
+              <w:trPr>
+                <w:trHeight w:val="508"/>
+              </w:trPr>
+              <w:tc>
+                <w:tcPr>
+                  <w:tcW w:w="3554" w:type="dxa"/>
+                  <w:gridSpan w:val="3"/>
+                  <w:tcBorders>
+                    <w:left w:val="single" w:sz="8" w:space="0" w:color="BFBFBF" w:themeColor="background1" w:themeShade="BF"/>
+                  </w:tcBorders>
+                </w:tcPr>
+                <w:p>
+                  <w:pPr>
+                    <w:keepNext/>
+                    <w:spacing w:before="120" w:after="120"/>
+                    <w:rPr>
+                      <w:rFonts w:cstheme="minorHAnsi"/>
+                      <w:color w:val="404040" w:themeColor="text1" w:themeTint="BF"/>
+                    </w:rPr>
+                  </w:pPr>
+                  <w:r>
+                    <w:rPr>
+                      <w:rFonts w:cstheme="minorHAnsi"/>
+                      <w:color w:val="404040" w:themeColor="text1" w:themeTint="BF"/>
+                    </w:rPr>
+                    <w:lastRenderedPageBreak/>
+                    <w:t>Chantier, atelier, service</w:t>
+                  </w:r>
+                  <w:r>
+                    <w:rPr>
+                      <w:rFonts w:cstheme="minorHAnsi"/>
+                      <w:b/>
+                      <w:color w:val="404040" w:themeColor="text1" w:themeTint="BF"/>
+                    </w:rPr>
+                    <w:tab/>
+                  </w:r>
+                  <w:r>
+                    <w:rPr>
+                      <w:rFonts w:ascii="Wingdings 3" w:hAnsi="Wingdings 3" w:cstheme="minorHAnsi"/>
+                      <w:noProof/>
+                      <w:color w:val="D60093"/>
+                      <w:sz w:val="12"/>
+                      <w:szCs w:val="12"/>
+                      <w:lang w:eastAsia="fr-FR"/>
+                    </w:rPr>
+                    <w:t></w:t>
+                  </w:r>
+                </w:p>
+              </w:tc>
+              <w:tc>
+                <w:tcPr>
+                  <w:tcW w:w="6795" w:type="dxa"/>
+                  <w:gridSpan w:val="3"/>
+                  <w:tcBorders>
+                    <w:right w:val="single" w:sz="8" w:space="0" w:color="BFBFBF" w:themeColor="background1" w:themeShade="BF"/>
+                  </w:tcBorders>
+                </w:tcPr>
+                <w:p>
+                  <w:pPr>
+                    <w:keepNext/>
+                    <w:spacing w:before="120" w:after="120"/>
+                    <w:rPr>
+                      <w:rFonts w:cstheme="minorHAnsi"/>
+                      <w:color w:val="404040" w:themeColor="text1" w:themeTint="BF"/>
+                    </w:rPr>
+                  </w:pPr>
+                  <w:sdt>
+                    <w:sdtPr>
+                      <w:rPr>
+                        <w:rFonts w:cstheme="minorHAnsi"/>
+                        <w:color w:val="000000" w:themeColor="text1"/>
+                      </w:rPr>
+                      <w:alias w:val="AT1 - Chantier"/>
+                      <w:tag w:val="AT1 - Chantier"/>
+                      <w:id w:val="-403366025"/>
+                      <w:placeholder>
+                        <w:docPart w:val="631630FE3DD04A6B9755D1CA92F7CC3F"/>
+                      </w:placeholder>
+                    </w:sdtPr>
+                    <w:sdtContent>
+                      <w:sdt>
+                        <w:sdtPr>
+                          <w:rPr>
+                            <w:rFonts w:cstheme="minorHAnsi"/>
+                            <w:color w:val="000000" w:themeColor="text1"/>
+                          </w:rPr>
+                          <w:alias w:val="AT1 - Chantier"/>
+                          <w:tag w:val="AT1 - Chantier"/>
+                          <w:id w:val="-1028024816"/>
+                          <w:placeholder>
+                            <w:docPart w:val="76770B18772D4EC9A882F0DA6B4A1744"/>
+                          </w:placeholder>
+                        </w:sdtPr>
+                        <w:sdtContent>
+                          <w:r>
+                            <w:rPr>
+                              <w:rFonts w:cstheme="minorHAnsi"/>
+                              <w:color w:val="000000" w:themeColor="text1"/>
+                            </w:rPr>
+                            <w:t>Formation (TP) développeur web et web mobile</w:t>
+                          </w:r>
+                        </w:sdtContent>
+                      </w:sdt>
+                      <w:r>
+                        <w:rPr>
+                          <w:rFonts w:cstheme="minorHAnsi"/>
+                          <w:color w:val="000000" w:themeColor="text1"/>
+                        </w:rPr>
+                        <w:t>.</w:t>
+                      </w:r>
+                    </w:sdtContent>
+                  </w:sdt>
+                </w:p>
+              </w:tc>
+            </w:tr>
+            <w:tr>
+              <w:trPr>
+                <w:trHeight w:val="434"/>
+              </w:trPr>
+              <w:tc>
+                <w:tcPr>
+                  <w:tcW w:w="10349" w:type="dxa"/>
+                  <w:gridSpan w:val="6"/>
+                  <w:tcBorders>
+                    <w:left w:val="single" w:sz="8" w:space="0" w:color="BFBFBF" w:themeColor="background1" w:themeShade="BF"/>
+                    <w:bottom w:val="single" w:sz="8" w:space="0" w:color="BFBFBF" w:themeColor="background1" w:themeShade="BF"/>
+                    <w:right w:val="single" w:sz="8" w:space="0" w:color="BFBFBF" w:themeColor="background1" w:themeShade="BF"/>
+                  </w:tcBorders>
+                </w:tcPr>
+                <w:p>
+                  <w:pPr>
+                    <w:keepNext/>
+                    <w:spacing w:before="120" w:after="120"/>
+                    <w:rPr>
+                      <w:rFonts w:cstheme="minorHAnsi"/>
+                      <w:color w:val="000000" w:themeColor="text1"/>
+                    </w:rPr>
+                  </w:pPr>
+                  <w:r>
+                    <w:rPr>
+                      <w:rFonts w:cstheme="minorHAnsi"/>
+                      <w:color w:val="404040" w:themeColor="text1" w:themeTint="BF"/>
+                    </w:rPr>
+                    <w:t>Période d’exercice</w:t>
+                  </w:r>
+                  <w:r>
+                    <w:rPr>
+                      <w:rFonts w:cstheme="minorHAnsi"/>
+                      <w:b/>
+                      <w:color w:val="404040" w:themeColor="text1" w:themeTint="BF"/>
+                    </w:rPr>
+                    <w:t xml:space="preserve"> </w:t>
+                  </w:r>
+                  <w:r>
+                    <w:rPr>
+                      <w:rFonts w:cstheme="minorHAnsi"/>
+                      <w:b/>
+                      <w:color w:val="404040" w:themeColor="text1" w:themeTint="BF"/>
+                    </w:rPr>
+                    <w:tab/>
+                  </w:r>
+                  <w:r>
+                    <w:rPr>
+                      <w:rFonts w:ascii="Wingdings 3" w:hAnsi="Wingdings 3" w:cstheme="minorHAnsi"/>
+                      <w:noProof/>
+                      <w:color w:val="D60093"/>
+                      <w:sz w:val="12"/>
+                      <w:szCs w:val="12"/>
+                      <w:lang w:eastAsia="fr-FR"/>
+                    </w:rPr>
+                    <w:t></w:t>
+                  </w:r>
+                  <w:r>
+                    <w:rPr>
+                      <w:rFonts w:ascii="Wingdings 3" w:hAnsi="Wingdings 3" w:cstheme="minorHAnsi"/>
+                      <w:noProof/>
+                      <w:color w:val="D60093"/>
+                      <w:sz w:val="12"/>
+                      <w:szCs w:val="12"/>
+                      <w:lang w:eastAsia="fr-FR"/>
+                    </w:rPr>
+                    <w:t></w:t>
+                  </w:r>
+                  <w:r>
+                    <w:rPr>
+                      <w:rFonts w:ascii="Wingdings 3" w:hAnsi="Wingdings 3" w:cstheme="minorHAnsi"/>
+                      <w:noProof/>
+                      <w:color w:val="D60093"/>
+                      <w:sz w:val="12"/>
+                      <w:szCs w:val="12"/>
+                      <w:lang w:eastAsia="fr-FR"/>
+                    </w:rPr>
+                    <w:t></w:t>
+                  </w:r>
+                  <w:r>
+                    <w:rPr>
+                      <w:rFonts w:ascii="Wingdings 3" w:hAnsi="Wingdings 3" w:cstheme="minorHAnsi"/>
+                      <w:noProof/>
+                      <w:color w:val="D60093"/>
+                      <w:sz w:val="12"/>
+                      <w:szCs w:val="12"/>
+                      <w:lang w:eastAsia="fr-FR"/>
+                    </w:rPr>
+                    <w:t></w:t>
+                  </w:r>
+                  <w:r>
+                    <w:rPr>
+                      <w:rFonts w:ascii="Wingdings 3" w:hAnsi="Wingdings 3" w:cstheme="minorHAnsi"/>
+                      <w:noProof/>
+                      <w:color w:val="D60093"/>
+                      <w:sz w:val="12"/>
+                      <w:szCs w:val="12"/>
+                      <w:lang w:eastAsia="fr-FR"/>
+                    </w:rPr>
+                    <w:t></w:t>
+                  </w:r>
+                  <w:r>
+                    <w:rPr>
+                      <w:rFonts w:cstheme="minorHAnsi"/>
+                      <w:color w:val="404040" w:themeColor="text1" w:themeTint="BF"/>
+                    </w:rPr>
+                    <w:t>Du :</w:t>
+                  </w:r>
+                  <w:r>
+                    <w:rPr>
+                      <w:rFonts w:cstheme="minorHAnsi"/>
+                      <w:color w:val="404040" w:themeColor="text1" w:themeTint="BF"/>
+                    </w:rPr>
+                    <w:tab/>
+                  </w:r>
+                  <w:sdt>
+                    <w:sdtPr>
+                      <w:rPr>
+                        <w:rFonts w:cstheme="minorHAnsi"/>
+                        <w:i/>
+                        <w:color w:val="000000" w:themeColor="text1"/>
+                      </w:rPr>
+                      <w:alias w:val="Date de début"/>
+                      <w:tag w:val="Date de début"/>
+                      <w:id w:val="1557587792"/>
+                      <w:placeholder>
+                        <w:docPart w:val="C098FF05C48A40FFA346D02B476ACE4B"/>
+                      </w:placeholder>
+                      <w:date w:fullDate="2018-02-01T00:00:00Z">
+                        <w:dateFormat w:val="dd/MM/yyyy"/>
+                        <w:lid w:val="fr-FR"/>
+                        <w:storeMappedDataAs w:val="dateTime"/>
+                        <w:calendar w:val="gregorian"/>
+                      </w:date>
+                    </w:sdtPr>
+                    <w:sdtContent>
+                      <w:r>
+                        <w:rPr>
+                          <w:rFonts w:cstheme="minorHAnsi"/>
+                          <w:i/>
+                          <w:color w:val="000000" w:themeColor="text1"/>
+                        </w:rPr>
+                        <w:t>01/02/2018</w:t>
+                      </w:r>
+                    </w:sdtContent>
+                  </w:sdt>
+                  <w:r>
+                    <w:rPr>
+                      <w:rFonts w:cstheme="minorHAnsi"/>
+                      <w:b/>
+                      <w:color w:val="404040" w:themeColor="text1" w:themeTint="BF"/>
+                    </w:rPr>
+                    <w:tab/>
+                  </w:r>
+                  <w:r>
+                    <w:rPr>
+                      <w:rFonts w:cstheme="minorHAnsi"/>
+                      <w:color w:val="404040" w:themeColor="text1" w:themeTint="BF"/>
+                    </w:rPr>
+                    <w:t>au :</w:t>
+                  </w:r>
+                  <w:r>
+                    <w:rPr>
+                      <w:rFonts w:cstheme="minorHAnsi"/>
+                      <w:b/>
+                      <w:color w:val="404040" w:themeColor="text1" w:themeTint="BF"/>
+                    </w:rPr>
+                    <w:tab/>
+                  </w:r>
+                  <w:sdt>
+                    <w:sdtPr>
+                      <w:rPr>
+                        <w:rFonts w:cstheme="minorHAnsi"/>
+                        <w:i/>
+                        <w:color w:val="000000" w:themeColor="text1"/>
+                      </w:rPr>
+                      <w:alias w:val="Date de fin"/>
+                      <w:tag w:val="Date de fin"/>
+                      <w:id w:val="1335949258"/>
+                      <w:placeholder>
+                        <w:docPart w:val="2FA53F55BBCD426D9E9155CDCD092C03"/>
+                      </w:placeholder>
+                      <w:date w:fullDate="2018-02-15T00:00:00Z">
+                        <w:dateFormat w:val="dd/MM/yyyy"/>
+                        <w:lid w:val="fr-FR"/>
+                        <w:storeMappedDataAs w:val="dateTime"/>
+                        <w:calendar w:val="gregorian"/>
+                      </w:date>
+                    </w:sdtPr>
+                    <w:sdtContent>
+                      <w:r>
+                        <w:rPr>
+                          <w:rFonts w:cstheme="minorHAnsi"/>
+                          <w:i/>
+                          <w:color w:val="000000" w:themeColor="text1"/>
+                        </w:rPr>
+                        <w:t>15/02/2018</w:t>
+                      </w:r>
+                    </w:sdtContent>
+                  </w:sdt>
+                </w:p>
+              </w:tc>
+            </w:tr>
+            <w:tr>
+              <w:trPr>
+                <w:gridAfter w:val="1"/>
+                <w:wAfter w:w="567" w:type="dxa"/>
+              </w:trPr>
+              <w:tc>
+                <w:tcPr>
+                  <w:tcW w:w="9782" w:type="dxa"/>
+                  <w:gridSpan w:val="5"/>
+                </w:tcPr>
+                <w:p>
+                  <w:pPr>
+                    <w:rPr>
+                      <w:rFonts w:cstheme="minorHAnsi"/>
+                      <w:b/>
+                      <w:color w:val="404040" w:themeColor="text1" w:themeTint="BF"/>
+                      <w:sz w:val="12"/>
+                      <w:szCs w:val="16"/>
+                    </w:rPr>
+                  </w:pPr>
+                </w:p>
+              </w:tc>
+            </w:tr>
+            <w:tr>
+              <w:trPr>
+                <w:gridAfter w:val="1"/>
+                <w:wAfter w:w="567" w:type="dxa"/>
+              </w:trPr>
+              <w:tc>
+                <w:tcPr>
+                  <w:tcW w:w="9782" w:type="dxa"/>
+                  <w:gridSpan w:val="5"/>
+                </w:tcPr>
+                <w:p>
+                  <w:pPr>
+                    <w:keepNext/>
+                    <w:rPr>
+                      <w:rFonts w:cstheme="minorHAnsi"/>
+                      <w:color w:val="404040" w:themeColor="text1" w:themeTint="BF"/>
+                      <w:sz w:val="12"/>
+                      <w:szCs w:val="16"/>
+                    </w:rPr>
+                  </w:pPr>
+                </w:p>
+              </w:tc>
+            </w:tr>
+            <w:tr>
+              <w:trPr>
+                <w:gridAfter w:val="1"/>
+                <w:wAfter w:w="567" w:type="dxa"/>
+              </w:trPr>
+              <w:tc>
+                <w:tcPr>
+                  <w:tcW w:w="9782" w:type="dxa"/>
+                  <w:gridSpan w:val="5"/>
+                  <w:tcBorders>
+                    <w:left w:val="single" w:sz="24" w:space="0" w:color="D60093"/>
+                    <w:bottom w:val="single" w:sz="8" w:space="0" w:color="D60093"/>
+                  </w:tcBorders>
+                </w:tcPr>
+                <w:p>
+                  <w:pPr>
+                    <w:keepNext/>
+                    <w:rPr>
+                      <w:rFonts w:cstheme="minorHAnsi"/>
+                      <w:b/>
+                      <w:color w:val="404040" w:themeColor="text1" w:themeTint="BF"/>
+                    </w:rPr>
+                  </w:pPr>
+                  <w:r>
+                    <w:rPr>
+                      <w:rFonts w:cstheme="minorHAnsi"/>
+                      <w:b/>
+                      <w:color w:val="404040" w:themeColor="text1" w:themeTint="BF"/>
+                    </w:rPr>
+                    <w:t xml:space="preserve">5. Informations complémentaires </w:t>
+                  </w:r>
+                  <w:r>
+                    <w:rPr>
+                      <w:rFonts w:cstheme="minorHAnsi"/>
+                      <w:i/>
+                      <w:color w:val="404040" w:themeColor="text1" w:themeTint="BF"/>
+                    </w:rPr>
+                    <w:t>(facultatif)</w:t>
+                  </w:r>
+                </w:p>
+              </w:tc>
+            </w:tr>
+            <w:tr>
+              <w:trPr>
+                <w:trHeight w:val="15"/>
+              </w:trPr>
+              <w:tc>
+                <w:tcPr>
+                  <w:tcW w:w="10349" w:type="dxa"/>
+                  <w:gridSpan w:val="6"/>
+                  <w:tcBorders>
+                    <w:top w:val="single" w:sz="8" w:space="0" w:color="D60093"/>
+                    <w:left w:val="single" w:sz="8" w:space="0" w:color="BFBFBF" w:themeColor="background1" w:themeShade="BF"/>
+                    <w:right w:val="single" w:sz="8" w:space="0" w:color="BFBFBF" w:themeColor="background1" w:themeShade="BF"/>
+                  </w:tcBorders>
+                </w:tcPr>
+                <w:p>
+                  <w:pPr>
+                    <w:keepNext/>
+                    <w:rPr>
+                      <w:rFonts w:cstheme="minorHAnsi"/>
+                      <w:b/>
+                      <w:color w:val="404040" w:themeColor="text1" w:themeTint="BF"/>
+                      <w:sz w:val="12"/>
+                    </w:rPr>
+                  </w:pPr>
+                </w:p>
+              </w:tc>
+            </w:tr>
+          </w:tbl>
           <w:p>
             <w:pPr>
               <w:widowControl w:val="0"/>
@@ -14128,29 +15824,7 @@
                 <w:sz w:val="28"/>
                 <w:szCs w:val="28"/>
               </w:rPr>
-              <w:t>(</w:t>
-            </w:r>
-            <w:proofErr w:type="gramStart"/>
-            <w:r>
-              <w:rPr>
-                <w:rFonts w:cstheme="minorHAnsi"/>
-                <w:i/>
-                <w:color w:val="404040" w:themeColor="text1" w:themeTint="BF"/>
-                <w:sz w:val="28"/>
-                <w:szCs w:val="28"/>
-              </w:rPr>
-              <w:t>facultatif</w:t>
-            </w:r>
-            <w:proofErr w:type="gramEnd"/>
-            <w:r>
-              <w:rPr>
-                <w:rFonts w:cstheme="minorHAnsi"/>
-                <w:i/>
-                <w:color w:val="404040" w:themeColor="text1" w:themeTint="BF"/>
-                <w:sz w:val="28"/>
-                <w:szCs w:val="28"/>
-              </w:rPr>
-              <w:t>)</w:t>
+              <w:t>(facultatif)</w:t>
             </w:r>
           </w:p>
           <w:p>
@@ -15596,7 +17270,6 @@
           <w:szCs w:val="24"/>
         </w:rPr>
       </w:pPr>
-      <w:proofErr w:type="gramStart"/>
       <w:r>
         <w:rPr>
           <w:rFonts w:cstheme="minorHAnsi"/>
@@ -15604,17 +17277,7 @@
           <w:sz w:val="24"/>
           <w:szCs w:val="24"/>
         </w:rPr>
-        <w:t>déclare</w:t>
-      </w:r>
-      <w:proofErr w:type="gramEnd"/>
-      <w:r>
-        <w:rPr>
-          <w:rFonts w:cstheme="minorHAnsi"/>
-          <w:color w:val="404040" w:themeColor="text1" w:themeTint="BF"/>
-          <w:sz w:val="24"/>
-          <w:szCs w:val="24"/>
-        </w:rPr>
-        <w:t xml:space="preserve"> sur l’honneur que les renseignements fournis dans ce dossier sont exacts et que je suis l’auteur(e) des réalisations jointes.</w:t>
+        <w:t>déclare sur l’honneur que les renseignements fournis dans ce dossier sont exacts et que je suis l’auteur(e) des réalisations jointes.</w:t>
       </w:r>
     </w:p>
     <w:p>
@@ -16016,7 +17679,6 @@
           <w:szCs w:val="24"/>
         </w:rPr>
       </w:pPr>
-      <w:proofErr w:type="gramStart"/>
       <w:r>
         <w:rPr>
           <w:rFonts w:cstheme="minorHAnsi"/>
@@ -16024,17 +17686,7 @@
           <w:sz w:val="24"/>
           <w:szCs w:val="24"/>
         </w:rPr>
-        <w:t>pour</w:t>
-      </w:r>
-      <w:proofErr w:type="gramEnd"/>
-      <w:r>
-        <w:rPr>
-          <w:rFonts w:cstheme="minorHAnsi"/>
-          <w:color w:val="404040" w:themeColor="text1" w:themeTint="BF"/>
-          <w:sz w:val="24"/>
-          <w:szCs w:val="24"/>
-        </w:rPr>
-        <w:t xml:space="preserve"> faire valoir ce que de droit.</w:t>
+        <w:t>pour faire valoir ce que de droit.</w:t>
       </w:r>
     </w:p>
     <w:p>
@@ -16225,29 +17877,7 @@
                 <w:sz w:val="28"/>
                 <w:szCs w:val="28"/>
               </w:rPr>
-              <w:t>(</w:t>
-            </w:r>
-            <w:proofErr w:type="gramStart"/>
-            <w:r>
-              <w:rPr>
-                <w:rFonts w:cstheme="minorHAnsi"/>
-                <w:i/>
-                <w:color w:val="404040" w:themeColor="text1" w:themeTint="BF"/>
-                <w:sz w:val="28"/>
-                <w:szCs w:val="28"/>
-              </w:rPr>
-              <w:t>facultatif</w:t>
-            </w:r>
-            <w:proofErr w:type="gramEnd"/>
-            <w:r>
-              <w:rPr>
-                <w:rFonts w:cstheme="minorHAnsi"/>
-                <w:i/>
-                <w:color w:val="404040" w:themeColor="text1" w:themeTint="BF"/>
-                <w:sz w:val="28"/>
-                <w:szCs w:val="28"/>
-              </w:rPr>
-              <w:t>)</w:t>
+              <w:t>(facultatif)</w:t>
             </w:r>
           </w:p>
           <w:p>
@@ -18499,6 +20129,208 @@
     </w:lvl>
   </w:abstractNum>
   <w:abstractNum w:abstractNumId="1" w15:restartNumberingAfterBreak="0">
+    <w:nsid w:val="077D6B23"/>
+    <w:multiLevelType w:val="hybridMultilevel"/>
+    <w:tmpl w:val="EEC6DEAA"/>
+    <w:lvl w:ilvl="0" w:tplc="848A1126">
+      <w:start w:val="1"/>
+      <w:numFmt w:val="bullet"/>
+      <w:lvlText w:val="-"/>
+      <w:lvlJc w:val="left"/>
+      <w:pPr>
+        <w:ind w:left="1080" w:hanging="360"/>
+      </w:pPr>
+      <w:rPr>
+        <w:rFonts w:ascii="Calibri" w:eastAsiaTheme="minorHAnsi" w:hAnsi="Calibri" w:cs="Calibri" w:hint="default"/>
+      </w:rPr>
+    </w:lvl>
+    <w:lvl w:ilvl="1" w:tplc="040C0003" w:tentative="1">
+      <w:start w:val="1"/>
+      <w:numFmt w:val="bullet"/>
+      <w:lvlText w:val="o"/>
+      <w:lvlJc w:val="left"/>
+      <w:pPr>
+        <w:ind w:left="1440" w:hanging="360"/>
+      </w:pPr>
+      <w:rPr>
+        <w:rFonts w:ascii="Courier New" w:hAnsi="Courier New" w:cs="Courier New" w:hint="default"/>
+      </w:rPr>
+    </w:lvl>
+    <w:lvl w:ilvl="2" w:tplc="040C0005" w:tentative="1">
+      <w:start w:val="1"/>
+      <w:numFmt w:val="bullet"/>
+      <w:lvlText w:val=""/>
+      <w:lvlJc w:val="left"/>
+      <w:pPr>
+        <w:ind w:left="2160" w:hanging="360"/>
+      </w:pPr>
+      <w:rPr>
+        <w:rFonts w:ascii="Wingdings" w:hAnsi="Wingdings" w:hint="default"/>
+      </w:rPr>
+    </w:lvl>
+    <w:lvl w:ilvl="3" w:tplc="040C0001" w:tentative="1">
+      <w:start w:val="1"/>
+      <w:numFmt w:val="bullet"/>
+      <w:lvlText w:val=""/>
+      <w:lvlJc w:val="left"/>
+      <w:pPr>
+        <w:ind w:left="2880" w:hanging="360"/>
+      </w:pPr>
+      <w:rPr>
+        <w:rFonts w:ascii="Symbol" w:hAnsi="Symbol" w:hint="default"/>
+      </w:rPr>
+    </w:lvl>
+    <w:lvl w:ilvl="4" w:tplc="040C0003" w:tentative="1">
+      <w:start w:val="1"/>
+      <w:numFmt w:val="bullet"/>
+      <w:lvlText w:val="o"/>
+      <w:lvlJc w:val="left"/>
+      <w:pPr>
+        <w:ind w:left="3600" w:hanging="360"/>
+      </w:pPr>
+      <w:rPr>
+        <w:rFonts w:ascii="Courier New" w:hAnsi="Courier New" w:cs="Courier New" w:hint="default"/>
+      </w:rPr>
+    </w:lvl>
+    <w:lvl w:ilvl="5" w:tplc="040C0005" w:tentative="1">
+      <w:start w:val="1"/>
+      <w:numFmt w:val="bullet"/>
+      <w:lvlText w:val=""/>
+      <w:lvlJc w:val="left"/>
+      <w:pPr>
+        <w:ind w:left="4320" w:hanging="360"/>
+      </w:pPr>
+      <w:rPr>
+        <w:rFonts w:ascii="Wingdings" w:hAnsi="Wingdings" w:hint="default"/>
+      </w:rPr>
+    </w:lvl>
+    <w:lvl w:ilvl="6" w:tplc="040C0001" w:tentative="1">
+      <w:start w:val="1"/>
+      <w:numFmt w:val="bullet"/>
+      <w:lvlText w:val=""/>
+      <w:lvlJc w:val="left"/>
+      <w:pPr>
+        <w:ind w:left="5040" w:hanging="360"/>
+      </w:pPr>
+      <w:rPr>
+        <w:rFonts w:ascii="Symbol" w:hAnsi="Symbol" w:hint="default"/>
+      </w:rPr>
+    </w:lvl>
+    <w:lvl w:ilvl="7" w:tplc="040C0003" w:tentative="1">
+      <w:start w:val="1"/>
+      <w:numFmt w:val="bullet"/>
+      <w:lvlText w:val="o"/>
+      <w:lvlJc w:val="left"/>
+      <w:pPr>
+        <w:ind w:left="5760" w:hanging="360"/>
+      </w:pPr>
+      <w:rPr>
+        <w:rFonts w:ascii="Courier New" w:hAnsi="Courier New" w:cs="Courier New" w:hint="default"/>
+      </w:rPr>
+    </w:lvl>
+    <w:lvl w:ilvl="8" w:tplc="040C0005" w:tentative="1">
+      <w:start w:val="1"/>
+      <w:numFmt w:val="bullet"/>
+      <w:lvlText w:val=""/>
+      <w:lvlJc w:val="left"/>
+      <w:pPr>
+        <w:ind w:left="6480" w:hanging="360"/>
+      </w:pPr>
+      <w:rPr>
+        <w:rFonts w:ascii="Wingdings" w:hAnsi="Wingdings" w:hint="default"/>
+      </w:rPr>
+    </w:lvl>
+  </w:abstractNum>
+  <w:abstractNum w:abstractNumId="2" w15:restartNumberingAfterBreak="0">
+    <w:nsid w:val="0AA34CCA"/>
+    <w:multiLevelType w:val="hybridMultilevel"/>
+    <w:tmpl w:val="11AE9DAE"/>
+    <w:lvl w:ilvl="0" w:tplc="C5AE2768">
+      <w:start w:val="1"/>
+      <w:numFmt w:val="decimal"/>
+      <w:lvlText w:val="%1"/>
+      <w:lvlJc w:val="left"/>
+      <w:pPr>
+        <w:ind w:left="1080" w:hanging="360"/>
+      </w:pPr>
+      <w:rPr>
+        <w:rFonts w:hint="default"/>
+      </w:rPr>
+    </w:lvl>
+    <w:lvl w:ilvl="1" w:tplc="040C0019" w:tentative="1">
+      <w:start w:val="1"/>
+      <w:numFmt w:val="lowerLetter"/>
+      <w:lvlText w:val="%2."/>
+      <w:lvlJc w:val="left"/>
+      <w:pPr>
+        <w:ind w:left="1800" w:hanging="360"/>
+      </w:pPr>
+    </w:lvl>
+    <w:lvl w:ilvl="2" w:tplc="040C001B" w:tentative="1">
+      <w:start w:val="1"/>
+      <w:numFmt w:val="lowerRoman"/>
+      <w:lvlText w:val="%3."/>
+      <w:lvlJc w:val="right"/>
+      <w:pPr>
+        <w:ind w:left="2520" w:hanging="180"/>
+      </w:pPr>
+    </w:lvl>
+    <w:lvl w:ilvl="3" w:tplc="040C000F" w:tentative="1">
+      <w:start w:val="1"/>
+      <w:numFmt w:val="decimal"/>
+      <w:lvlText w:val="%4."/>
+      <w:lvlJc w:val="left"/>
+      <w:pPr>
+        <w:ind w:left="3240" w:hanging="360"/>
+      </w:pPr>
+    </w:lvl>
+    <w:lvl w:ilvl="4" w:tplc="040C0019" w:tentative="1">
+      <w:start w:val="1"/>
+      <w:numFmt w:val="lowerLetter"/>
+      <w:lvlText w:val="%5."/>
+      <w:lvlJc w:val="left"/>
+      <w:pPr>
+        <w:ind w:left="3960" w:hanging="360"/>
+      </w:pPr>
+    </w:lvl>
+    <w:lvl w:ilvl="5" w:tplc="040C001B" w:tentative="1">
+      <w:start w:val="1"/>
+      <w:numFmt w:val="lowerRoman"/>
+      <w:lvlText w:val="%6."/>
+      <w:lvlJc w:val="right"/>
+      <w:pPr>
+        <w:ind w:left="4680" w:hanging="180"/>
+      </w:pPr>
+    </w:lvl>
+    <w:lvl w:ilvl="6" w:tplc="040C000F" w:tentative="1">
+      <w:start w:val="1"/>
+      <w:numFmt w:val="decimal"/>
+      <w:lvlText w:val="%7."/>
+      <w:lvlJc w:val="left"/>
+      <w:pPr>
+        <w:ind w:left="5400" w:hanging="360"/>
+      </w:pPr>
+    </w:lvl>
+    <w:lvl w:ilvl="7" w:tplc="040C0019" w:tentative="1">
+      <w:start w:val="1"/>
+      <w:numFmt w:val="lowerLetter"/>
+      <w:lvlText w:val="%8."/>
+      <w:lvlJc w:val="left"/>
+      <w:pPr>
+        <w:ind w:left="6120" w:hanging="360"/>
+      </w:pPr>
+    </w:lvl>
+    <w:lvl w:ilvl="8" w:tplc="040C001B" w:tentative="1">
+      <w:start w:val="1"/>
+      <w:numFmt w:val="lowerRoman"/>
+      <w:lvlText w:val="%9."/>
+      <w:lvlJc w:val="right"/>
+      <w:pPr>
+        <w:ind w:left="6840" w:hanging="180"/>
+      </w:pPr>
+    </w:lvl>
+  </w:abstractNum>
+  <w:abstractNum w:abstractNumId="3" w15:restartNumberingAfterBreak="0">
     <w:nsid w:val="0CAA061D"/>
     <w:multiLevelType w:val="hybridMultilevel"/>
     <w:tmpl w:val="0004FC58"/>
@@ -18611,7 +20443,7 @@
       </w:rPr>
     </w:lvl>
   </w:abstractNum>
-  <w:abstractNum w:abstractNumId="2" w15:restartNumberingAfterBreak="0">
+  <w:abstractNum w:abstractNumId="4" w15:restartNumberingAfterBreak="0">
     <w:nsid w:val="130D1F71"/>
     <w:multiLevelType w:val="hybridMultilevel"/>
     <w:tmpl w:val="7C543926"/>
@@ -18724,7 +20556,7 @@
       </w:rPr>
     </w:lvl>
   </w:abstractNum>
-  <w:abstractNum w:abstractNumId="3" w15:restartNumberingAfterBreak="0">
+  <w:abstractNum w:abstractNumId="5" w15:restartNumberingAfterBreak="0">
     <w:nsid w:val="2D8B7B65"/>
     <w:multiLevelType w:val="hybridMultilevel"/>
     <w:tmpl w:val="EF6C8A20"/>
@@ -18839,7 +20671,7 @@
       </w:rPr>
     </w:lvl>
   </w:abstractNum>
-  <w:abstractNum w:abstractNumId="4" w15:restartNumberingAfterBreak="0">
+  <w:abstractNum w:abstractNumId="6" w15:restartNumberingAfterBreak="0">
     <w:nsid w:val="352E652A"/>
     <w:multiLevelType w:val="hybridMultilevel"/>
     <w:tmpl w:val="8F80ABE4"/>
@@ -18952,7 +20784,7 @@
       </w:rPr>
     </w:lvl>
   </w:abstractNum>
-  <w:abstractNum w:abstractNumId="5" w15:restartNumberingAfterBreak="0">
+  <w:abstractNum w:abstractNumId="7" w15:restartNumberingAfterBreak="0">
     <w:nsid w:val="358C6BF5"/>
     <w:multiLevelType w:val="hybridMultilevel"/>
     <w:tmpl w:val="CEF8A95A"/>
@@ -19067,7 +20899,7 @@
       </w:rPr>
     </w:lvl>
   </w:abstractNum>
-  <w:abstractNum w:abstractNumId="6" w15:restartNumberingAfterBreak="0">
+  <w:abstractNum w:abstractNumId="8" w15:restartNumberingAfterBreak="0">
     <w:nsid w:val="3AEA6D61"/>
     <w:multiLevelType w:val="hybridMultilevel"/>
     <w:tmpl w:val="1B2008DC"/>
@@ -19159,7 +20991,7 @@
       </w:pPr>
     </w:lvl>
   </w:abstractNum>
-  <w:abstractNum w:abstractNumId="7" w15:restartNumberingAfterBreak="0">
+  <w:abstractNum w:abstractNumId="9" w15:restartNumberingAfterBreak="0">
     <w:nsid w:val="3FEC7333"/>
     <w:multiLevelType w:val="hybridMultilevel"/>
     <w:tmpl w:val="7B76E1DE"/>
@@ -19272,7 +21104,7 @@
       </w:rPr>
     </w:lvl>
   </w:abstractNum>
-  <w:abstractNum w:abstractNumId="8" w15:restartNumberingAfterBreak="0">
+  <w:abstractNum w:abstractNumId="10" w15:restartNumberingAfterBreak="0">
     <w:nsid w:val="4AE86908"/>
     <w:multiLevelType w:val="hybridMultilevel"/>
     <w:tmpl w:val="C3D66600"/>
@@ -19385,7 +21217,7 @@
       </w:rPr>
     </w:lvl>
   </w:abstractNum>
-  <w:abstractNum w:abstractNumId="9" w15:restartNumberingAfterBreak="0">
+  <w:abstractNum w:abstractNumId="11" w15:restartNumberingAfterBreak="0">
     <w:nsid w:val="545A4214"/>
     <w:multiLevelType w:val="hybridMultilevel"/>
     <w:tmpl w:val="794823CA"/>
@@ -19498,7 +21330,7 @@
       </w:rPr>
     </w:lvl>
   </w:abstractNum>
-  <w:abstractNum w:abstractNumId="10" w15:restartNumberingAfterBreak="0">
+  <w:abstractNum w:abstractNumId="12" w15:restartNumberingAfterBreak="0">
     <w:nsid w:val="5EE94EA4"/>
     <w:multiLevelType w:val="hybridMultilevel"/>
     <w:tmpl w:val="7F5A1540"/>
@@ -19584,7 +21416,7 @@
       </w:pPr>
     </w:lvl>
   </w:abstractNum>
-  <w:abstractNum w:abstractNumId="11" w15:restartNumberingAfterBreak="0">
+  <w:abstractNum w:abstractNumId="13" w15:restartNumberingAfterBreak="0">
     <w:nsid w:val="67237FEF"/>
     <w:multiLevelType w:val="hybridMultilevel"/>
     <w:tmpl w:val="B3263298"/>
@@ -19698,7 +21530,7 @@
       </w:rPr>
     </w:lvl>
   </w:abstractNum>
-  <w:abstractNum w:abstractNumId="12" w15:restartNumberingAfterBreak="0">
+  <w:abstractNum w:abstractNumId="14" w15:restartNumberingAfterBreak="0">
     <w:nsid w:val="684B5154"/>
     <w:multiLevelType w:val="hybridMultilevel"/>
     <w:tmpl w:val="E83E23CA"/>
@@ -19811,7 +21643,7 @@
       </w:rPr>
     </w:lvl>
   </w:abstractNum>
-  <w:abstractNum w:abstractNumId="13" w15:restartNumberingAfterBreak="0">
+  <w:abstractNum w:abstractNumId="15" w15:restartNumberingAfterBreak="0">
     <w:nsid w:val="73A70F75"/>
     <w:multiLevelType w:val="hybridMultilevel"/>
     <w:tmpl w:val="3A808B06"/>
@@ -19924,46 +21756,168 @@
       </w:rPr>
     </w:lvl>
   </w:abstractNum>
+  <w:abstractNum w:abstractNumId="16" w15:restartNumberingAfterBreak="0">
+    <w:nsid w:val="7AA271A6"/>
+    <w:multiLevelType w:val="hybridMultilevel"/>
+    <w:tmpl w:val="93B86828"/>
+    <w:lvl w:ilvl="0" w:tplc="848A1126">
+      <w:start w:val="1"/>
+      <w:numFmt w:val="bullet"/>
+      <w:lvlText w:val="-"/>
+      <w:lvlJc w:val="left"/>
+      <w:pPr>
+        <w:ind w:left="1080" w:hanging="360"/>
+      </w:pPr>
+      <w:rPr>
+        <w:rFonts w:ascii="Calibri" w:eastAsiaTheme="minorHAnsi" w:hAnsi="Calibri" w:cs="Calibri" w:hint="default"/>
+      </w:rPr>
+    </w:lvl>
+    <w:lvl w:ilvl="1" w:tplc="040C0003" w:tentative="1">
+      <w:start w:val="1"/>
+      <w:numFmt w:val="bullet"/>
+      <w:lvlText w:val="o"/>
+      <w:lvlJc w:val="left"/>
+      <w:pPr>
+        <w:ind w:left="1440" w:hanging="360"/>
+      </w:pPr>
+      <w:rPr>
+        <w:rFonts w:ascii="Courier New" w:hAnsi="Courier New" w:cs="Courier New" w:hint="default"/>
+      </w:rPr>
+    </w:lvl>
+    <w:lvl w:ilvl="2" w:tplc="040C0005" w:tentative="1">
+      <w:start w:val="1"/>
+      <w:numFmt w:val="bullet"/>
+      <w:lvlText w:val=""/>
+      <w:lvlJc w:val="left"/>
+      <w:pPr>
+        <w:ind w:left="2160" w:hanging="360"/>
+      </w:pPr>
+      <w:rPr>
+        <w:rFonts w:ascii="Wingdings" w:hAnsi="Wingdings" w:hint="default"/>
+      </w:rPr>
+    </w:lvl>
+    <w:lvl w:ilvl="3" w:tplc="040C0001" w:tentative="1">
+      <w:start w:val="1"/>
+      <w:numFmt w:val="bullet"/>
+      <w:lvlText w:val=""/>
+      <w:lvlJc w:val="left"/>
+      <w:pPr>
+        <w:ind w:left="2880" w:hanging="360"/>
+      </w:pPr>
+      <w:rPr>
+        <w:rFonts w:ascii="Symbol" w:hAnsi="Symbol" w:hint="default"/>
+      </w:rPr>
+    </w:lvl>
+    <w:lvl w:ilvl="4" w:tplc="040C0003" w:tentative="1">
+      <w:start w:val="1"/>
+      <w:numFmt w:val="bullet"/>
+      <w:lvlText w:val="o"/>
+      <w:lvlJc w:val="left"/>
+      <w:pPr>
+        <w:ind w:left="3600" w:hanging="360"/>
+      </w:pPr>
+      <w:rPr>
+        <w:rFonts w:ascii="Courier New" w:hAnsi="Courier New" w:cs="Courier New" w:hint="default"/>
+      </w:rPr>
+    </w:lvl>
+    <w:lvl w:ilvl="5" w:tplc="040C0005" w:tentative="1">
+      <w:start w:val="1"/>
+      <w:numFmt w:val="bullet"/>
+      <w:lvlText w:val=""/>
+      <w:lvlJc w:val="left"/>
+      <w:pPr>
+        <w:ind w:left="4320" w:hanging="360"/>
+      </w:pPr>
+      <w:rPr>
+        <w:rFonts w:ascii="Wingdings" w:hAnsi="Wingdings" w:hint="default"/>
+      </w:rPr>
+    </w:lvl>
+    <w:lvl w:ilvl="6" w:tplc="040C0001" w:tentative="1">
+      <w:start w:val="1"/>
+      <w:numFmt w:val="bullet"/>
+      <w:lvlText w:val=""/>
+      <w:lvlJc w:val="left"/>
+      <w:pPr>
+        <w:ind w:left="5040" w:hanging="360"/>
+      </w:pPr>
+      <w:rPr>
+        <w:rFonts w:ascii="Symbol" w:hAnsi="Symbol" w:hint="default"/>
+      </w:rPr>
+    </w:lvl>
+    <w:lvl w:ilvl="7" w:tplc="040C0003" w:tentative="1">
+      <w:start w:val="1"/>
+      <w:numFmt w:val="bullet"/>
+      <w:lvlText w:val="o"/>
+      <w:lvlJc w:val="left"/>
+      <w:pPr>
+        <w:ind w:left="5760" w:hanging="360"/>
+      </w:pPr>
+      <w:rPr>
+        <w:rFonts w:ascii="Courier New" w:hAnsi="Courier New" w:cs="Courier New" w:hint="default"/>
+      </w:rPr>
+    </w:lvl>
+    <w:lvl w:ilvl="8" w:tplc="040C0005" w:tentative="1">
+      <w:start w:val="1"/>
+      <w:numFmt w:val="bullet"/>
+      <w:lvlText w:val=""/>
+      <w:lvlJc w:val="left"/>
+      <w:pPr>
+        <w:ind w:left="6480" w:hanging="360"/>
+      </w:pPr>
+      <w:rPr>
+        <w:rFonts w:ascii="Wingdings" w:hAnsi="Wingdings" w:hint="default"/>
+      </w:rPr>
+    </w:lvl>
+  </w:abstractNum>
   <w:num w:numId="1">
-    <w:abstractNumId w:val="7"/>
+    <w:abstractNumId w:val="9"/>
   </w:num>
   <w:num w:numId="2">
-    <w:abstractNumId w:val="2"/>
+    <w:abstractNumId w:val="4"/>
   </w:num>
   <w:num w:numId="3">
     <w:abstractNumId w:val="0"/>
   </w:num>
   <w:num w:numId="4">
+    <w:abstractNumId w:val="13"/>
+  </w:num>
+  <w:num w:numId="5">
+    <w:abstractNumId w:val="7"/>
+  </w:num>
+  <w:num w:numId="6">
+    <w:abstractNumId w:val="12"/>
+  </w:num>
+  <w:num w:numId="7">
+    <w:abstractNumId w:val="8"/>
+  </w:num>
+  <w:num w:numId="8">
+    <w:abstractNumId w:val="6"/>
+  </w:num>
+  <w:num w:numId="9">
+    <w:abstractNumId w:val="10"/>
+  </w:num>
+  <w:num w:numId="10">
+    <w:abstractNumId w:val="14"/>
+  </w:num>
+  <w:num w:numId="11">
+    <w:abstractNumId w:val="15"/>
+  </w:num>
+  <w:num w:numId="12">
     <w:abstractNumId w:val="11"/>
   </w:num>
-  <w:num w:numId="5">
+  <w:num w:numId="13">
     <w:abstractNumId w:val="5"/>
   </w:num>
-  <w:num w:numId="6">
-    <w:abstractNumId w:val="10"/>
-  </w:num>
-  <w:num w:numId="7">
-    <w:abstractNumId w:val="6"/>
-  </w:num>
-  <w:num w:numId="8">
-    <w:abstractNumId w:val="4"/>
-  </w:num>
-  <w:num w:numId="9">
-    <w:abstractNumId w:val="8"/>
-  </w:num>
-  <w:num w:numId="10">
-    <w:abstractNumId w:val="12"/>
-  </w:num>
-  <w:num w:numId="11">
-    <w:abstractNumId w:val="13"/>
-  </w:num>
-  <w:num w:numId="12">
-    <w:abstractNumId w:val="9"/>
-  </w:num>
-  <w:num w:numId="13">
+  <w:num w:numId="14">
     <w:abstractNumId w:val="3"/>
   </w:num>
-  <w:num w:numId="14">
+  <w:num w:numId="15">
+    <w:abstractNumId w:val="2"/>
+  </w:num>
+  <w:num w:numId="16">
+    <w:abstractNumId w:val="16"/>
+  </w:num>
+  <w:num w:numId="17">
     <w:abstractNumId w:val="1"/>
   </w:num>
 </w:numbering>
@@ -21604,6 +23558,164 @@
         </w:p>
       </w:docPartBody>
     </w:docPart>
+    <w:docPart>
+      <w:docPartPr>
+        <w:name w:val="A53A1B66A358486A9170E89F2C8A3150"/>
+        <w:category>
+          <w:name w:val="Général"/>
+          <w:gallery w:val="placeholder"/>
+        </w:category>
+        <w:types>
+          <w:type w:val="bbPlcHdr"/>
+        </w:types>
+        <w:behaviors>
+          <w:behavior w:val="content"/>
+        </w:behaviors>
+        <w:guid w:val="{68EE8FA7-D1BF-466D-A565-978582ED4E57}"/>
+      </w:docPartPr>
+      <w:docPartBody>
+        <w:p>
+          <w:pPr>
+            <w:pStyle w:val="A53A1B66A358486A9170E89F2C8A3150"/>
+          </w:pPr>
+          <w:r>
+            <w:rPr>
+              <w:rStyle w:val="Textedelespacerserv"/>
+              <w:i/>
+              <w:color w:val="595959" w:themeColor="text1" w:themeTint="A6"/>
+              <w:highlight w:val="lightGray"/>
+            </w:rPr>
+            <w:t>Cliquez ici pour taper du texte.</w:t>
+          </w:r>
+        </w:p>
+      </w:docPartBody>
+    </w:docPart>
+    <w:docPart>
+      <w:docPartPr>
+        <w:name w:val="631630FE3DD04A6B9755D1CA92F7CC3F"/>
+        <w:category>
+          <w:name w:val="Général"/>
+          <w:gallery w:val="placeholder"/>
+        </w:category>
+        <w:types>
+          <w:type w:val="bbPlcHdr"/>
+        </w:types>
+        <w:behaviors>
+          <w:behavior w:val="content"/>
+        </w:behaviors>
+        <w:guid w:val="{1A0F291F-91F8-47AA-9555-D530187BF015}"/>
+      </w:docPartPr>
+      <w:docPartBody>
+        <w:p>
+          <w:pPr>
+            <w:pStyle w:val="631630FE3DD04A6B9755D1CA92F7CC3F"/>
+          </w:pPr>
+          <w:r>
+            <w:rPr>
+              <w:rStyle w:val="Textedelespacerserv"/>
+              <w:i/>
+              <w:color w:val="595959" w:themeColor="text1" w:themeTint="A6"/>
+              <w:highlight w:val="lightGray"/>
+            </w:rPr>
+            <w:t>Cliquez ici pour taper du texte.</w:t>
+          </w:r>
+        </w:p>
+      </w:docPartBody>
+    </w:docPart>
+    <w:docPart>
+      <w:docPartPr>
+        <w:name w:val="C098FF05C48A40FFA346D02B476ACE4B"/>
+        <w:category>
+          <w:name w:val="Général"/>
+          <w:gallery w:val="placeholder"/>
+        </w:category>
+        <w:types>
+          <w:type w:val="bbPlcHdr"/>
+        </w:types>
+        <w:behaviors>
+          <w:behavior w:val="content"/>
+        </w:behaviors>
+        <w:guid w:val="{96F15ED0-FD5C-4788-89ED-E84261F0722D}"/>
+      </w:docPartPr>
+      <w:docPartBody>
+        <w:p>
+          <w:pPr>
+            <w:pStyle w:val="C098FF05C48A40FFA346D02B476ACE4B"/>
+          </w:pPr>
+          <w:r>
+            <w:rPr>
+              <w:rStyle w:val="Textedelespacerserv"/>
+              <w:i/>
+              <w:color w:val="595959" w:themeColor="text1" w:themeTint="A6"/>
+              <w:highlight w:val="lightGray"/>
+            </w:rPr>
+            <w:t>Cliquez ici</w:t>
+          </w:r>
+        </w:p>
+      </w:docPartBody>
+    </w:docPart>
+    <w:docPart>
+      <w:docPartPr>
+        <w:name w:val="2FA53F55BBCD426D9E9155CDCD092C03"/>
+        <w:category>
+          <w:name w:val="Général"/>
+          <w:gallery w:val="placeholder"/>
+        </w:category>
+        <w:types>
+          <w:type w:val="bbPlcHdr"/>
+        </w:types>
+        <w:behaviors>
+          <w:behavior w:val="content"/>
+        </w:behaviors>
+        <w:guid w:val="{3DC46C38-95DB-4F85-A362-4E047E28BD3B}"/>
+      </w:docPartPr>
+      <w:docPartBody>
+        <w:p>
+          <w:pPr>
+            <w:pStyle w:val="2FA53F55BBCD426D9E9155CDCD092C03"/>
+          </w:pPr>
+          <w:r>
+            <w:rPr>
+              <w:rStyle w:val="Textedelespacerserv"/>
+              <w:i/>
+              <w:color w:val="595959" w:themeColor="text1" w:themeTint="A6"/>
+              <w:highlight w:val="lightGray"/>
+            </w:rPr>
+            <w:t>Cliquez ici</w:t>
+          </w:r>
+        </w:p>
+      </w:docPartBody>
+    </w:docPart>
+    <w:docPart>
+      <w:docPartPr>
+        <w:name w:val="76770B18772D4EC9A882F0DA6B4A1744"/>
+        <w:category>
+          <w:name w:val="Général"/>
+          <w:gallery w:val="placeholder"/>
+        </w:category>
+        <w:types>
+          <w:type w:val="bbPlcHdr"/>
+        </w:types>
+        <w:behaviors>
+          <w:behavior w:val="content"/>
+        </w:behaviors>
+        <w:guid w:val="{9A215756-6444-46E9-B9EE-063582B3C743}"/>
+      </w:docPartPr>
+      <w:docPartBody>
+        <w:p>
+          <w:pPr>
+            <w:pStyle w:val="76770B18772D4EC9A882F0DA6B4A1744"/>
+          </w:pPr>
+          <w:r>
+            <w:rPr>
+              <w:rStyle w:val="Textedelespacerserv"/>
+              <w:color w:val="000000" w:themeColor="text1"/>
+            </w:rPr>
+            <w:t>Cliquez ici pour taper du texte.</w:t>
+          </w:r>
+        </w:p>
+      </w:docPartBody>
+    </w:docPart>
   </w:docParts>
 </w:glossaryDocument>
 </file>
@@ -21653,6 +23765,7 @@
     <w:sig w:usb0="E4002EFF" w:usb1="C000247B" w:usb2="00000009" w:usb3="00000000" w:csb0="000001FF" w:csb1="00000000"/>
   </w:font>
   <w:font w:name="Arial">
+    <w:altName w:val="Arial"/>
     <w:panose1 w:val="020B0604020202020204"/>
     <w:charset w:val="00"/>
     <w:family w:val="swiss"/>
@@ -21720,6 +23833,7 @@
     <w:rsid w:val="007958BD"/>
     <w:rsid w:val="007D652C"/>
     <w:rsid w:val="00853FD2"/>
+    <w:rsid w:val="00944165"/>
     <w:rsid w:val="0098074E"/>
     <w:rsid w:val="009B10D1"/>
     <w:rsid w:val="009E1855"/>
@@ -22186,7 +24300,7 @@
     <w:basedOn w:val="Policepardfaut"/>
     <w:uiPriority w:val="99"/>
     <w:semiHidden/>
-    <w:rsid w:val="00427543"/>
+    <w:rsid w:val="00944165"/>
     <w:rPr>
       <w:color w:val="808080"/>
     </w:rPr>
@@ -33642,6 +35756,41 @@
   <w:style w:type="paragraph" w:customStyle="1" w:styleId="DECBEB0C46004DABAF45FCAF9E04336B">
     <w:name w:val="DECBEB0C46004DABAF45FCAF9E04336B"/>
     <w:rsid w:val="00427543"/>
+    <w:pPr>
+      <w:spacing w:after="160" w:line="259" w:lineRule="auto"/>
+    </w:pPr>
+  </w:style>
+  <w:style w:type="paragraph" w:customStyle="1" w:styleId="A53A1B66A358486A9170E89F2C8A3150">
+    <w:name w:val="A53A1B66A358486A9170E89F2C8A3150"/>
+    <w:rsid w:val="00944165"/>
+    <w:pPr>
+      <w:spacing w:after="160" w:line="259" w:lineRule="auto"/>
+    </w:pPr>
+  </w:style>
+  <w:style w:type="paragraph" w:customStyle="1" w:styleId="631630FE3DD04A6B9755D1CA92F7CC3F">
+    <w:name w:val="631630FE3DD04A6B9755D1CA92F7CC3F"/>
+    <w:rsid w:val="00944165"/>
+    <w:pPr>
+      <w:spacing w:after="160" w:line="259" w:lineRule="auto"/>
+    </w:pPr>
+  </w:style>
+  <w:style w:type="paragraph" w:customStyle="1" w:styleId="C098FF05C48A40FFA346D02B476ACE4B">
+    <w:name w:val="C098FF05C48A40FFA346D02B476ACE4B"/>
+    <w:rsid w:val="00944165"/>
+    <w:pPr>
+      <w:spacing w:after="160" w:line="259" w:lineRule="auto"/>
+    </w:pPr>
+  </w:style>
+  <w:style w:type="paragraph" w:customStyle="1" w:styleId="2FA53F55BBCD426D9E9155CDCD092C03">
+    <w:name w:val="2FA53F55BBCD426D9E9155CDCD092C03"/>
+    <w:rsid w:val="00944165"/>
+    <w:pPr>
+      <w:spacing w:after="160" w:line="259" w:lineRule="auto"/>
+    </w:pPr>
+  </w:style>
+  <w:style w:type="paragraph" w:customStyle="1" w:styleId="76770B18772D4EC9A882F0DA6B4A1744">
+    <w:name w:val="76770B18772D4EC9A882F0DA6B4A1744"/>
+    <w:rsid w:val="00944165"/>
     <w:pPr>
       <w:spacing w:after="160" w:line="259" w:lineRule="auto"/>
     </w:pPr>
@@ -33946,7 +36095,7 @@
 </file>
 
 <file path=customXml/itemProps1.xml><?xml version="1.0" encoding="utf-8"?>
-<ds:datastoreItem xmlns:ds="http://schemas.openxmlformats.org/officeDocument/2006/customXml" ds:itemID="{83B2A74A-A176-40A4-ACF8-852B6BC577E8}">
+<ds:datastoreItem xmlns:ds="http://schemas.openxmlformats.org/officeDocument/2006/customXml" ds:itemID="{783E783A-5688-417A-A4EA-8C8542D1D00E}">
   <ds:schemaRefs>
     <ds:schemaRef ds:uri="http://schemas.openxmlformats.org/officeDocument/2006/bibliography"/>
   </ds:schemaRefs>

</xml_diff>